<commit_message>
Att trabalho fausto - Att 5
</commit_message>
<xml_diff>
--- a/2_Semestre/Estrutura de Dados - Fausto/Tarefas/Trabalho T1 25-03/Ficha comparativa de algoritmos de ordenação.docx
+++ b/2_Semestre/Estrutura de Dados - Fausto/Tarefas/Trabalho T1 25-03/Ficha comparativa de algoritmos de ordenação.docx
@@ -1,6 +1,6 @@
 
 <file path=word/document.xml><?xml version="1.0" encoding="utf-8"?>
-<w:document xmlns:wpc="http://schemas.microsoft.com/office/word/2010/wordprocessingCanvas" xmlns:cx="http://schemas.microsoft.com/office/drawing/2014/chartex" xmlns:cx1="http://schemas.microsoft.com/office/drawing/2015/9/8/chartex" xmlns:cx2="http://schemas.microsoft.com/office/drawing/2015/10/21/chartex" xmlns:cx3="http://schemas.microsoft.com/office/drawing/2016/5/9/chartex" xmlns:cx4="http://schemas.microsoft.com/office/drawing/2016/5/10/chartex" xmlns:cx5="http://schemas.microsoft.com/office/drawing/2016/5/11/chartex" xmlns:cx6="http://schemas.microsoft.com/office/drawing/2016/5/12/chartex" xmlns:cx7="http://schemas.microsoft.com/office/drawing/2016/5/13/chartex" xmlns:cx8="http://schemas.microsoft.com/office/drawing/2016/5/14/chartex" xmlns:mc="http://schemas.openxmlformats.org/markup-compatibility/2006" xmlns:aink="http://schemas.microsoft.com/office/drawing/2016/ink" xmlns:am3d="http://schemas.microsoft.com/office/drawing/2017/model3d" xmlns:o="urn:schemas-microsoft-com:office:office" xmlns:oel="http://schemas.microsoft.com/office/2019/extlst" xmlns:r="http://schemas.openxmlformats.org/officeDocument/2006/relationships" xmlns:m="http://schemas.openxmlformats.org/officeDocument/2006/math" xmlns:v="urn:schemas-microsoft-com:vml" xmlns:wp14="http://schemas.microsoft.com/office/word/2010/wordprocessingDrawing" xmlns:wp="http://schemas.openxmlformats.org/drawingml/2006/wordprocessingDrawing" xmlns:w10="urn:schemas-microsoft-com:office:word" xmlns:w="http://schemas.openxmlformats.org/wordprocessingml/2006/main" xmlns:w14="http://schemas.microsoft.com/office/word/2010/wordml" xmlns:w15="http://schemas.microsoft.com/office/word/2012/wordml" xmlns:w16cex="http://schemas.microsoft.com/office/word/2018/wordml/cex" xmlns:w16cid="http://schemas.microsoft.com/office/word/2016/wordml/cid" xmlns:w16="http://schemas.microsoft.com/office/word/2018/wordml" xmlns:w16sdtdh="http://schemas.microsoft.com/office/word/2020/wordml/sdtdatahash" xmlns:w16se="http://schemas.microsoft.com/office/word/2015/wordml/symex" xmlns:wpg="http://schemas.microsoft.com/office/word/2010/wordprocessingGroup" xmlns:wpi="http://schemas.microsoft.com/office/word/2010/wordprocessingInk" xmlns:wne="http://schemas.microsoft.com/office/word/2006/wordml" xmlns:wps="http://schemas.microsoft.com/office/word/2010/wordprocessingShape" mc:Ignorable="w14 w15 w16se w16cid w16 w16cex w16sdtdh wp14">
+<w:document xmlns:wpc="http://schemas.microsoft.com/office/word/2010/wordprocessingCanvas" xmlns:cx="http://schemas.microsoft.com/office/drawing/2014/chartex" xmlns:cx1="http://schemas.microsoft.com/office/drawing/2015/9/8/chartex" xmlns:cx2="http://schemas.microsoft.com/office/drawing/2015/10/21/chartex" xmlns:cx3="http://schemas.microsoft.com/office/drawing/2016/5/9/chartex" xmlns:cx4="http://schemas.microsoft.com/office/drawing/2016/5/10/chartex" xmlns:cx5="http://schemas.microsoft.com/office/drawing/2016/5/11/chartex" xmlns:cx6="http://schemas.microsoft.com/office/drawing/2016/5/12/chartex" xmlns:cx7="http://schemas.microsoft.com/office/drawing/2016/5/13/chartex" xmlns:cx8="http://schemas.microsoft.com/office/drawing/2016/5/14/chartex" xmlns:mc="http://schemas.openxmlformats.org/markup-compatibility/2006" xmlns:aink="http://schemas.microsoft.com/office/drawing/2016/ink" xmlns:am3d="http://schemas.microsoft.com/office/drawing/2017/model3d" xmlns:o="urn:schemas-microsoft-com:office:office" xmlns:oel="http://schemas.microsoft.com/office/2019/extlst" xmlns:r="http://schemas.openxmlformats.org/officeDocument/2006/relationships" xmlns:m="http://schemas.openxmlformats.org/officeDocument/2006/math" xmlns:v="urn:schemas-microsoft-com:vml" xmlns:wp14="http://schemas.microsoft.com/office/word/2010/wordprocessingDrawing" xmlns:wp="http://schemas.openxmlformats.org/drawingml/2006/wordprocessingDrawing" xmlns:w10="urn:schemas-microsoft-com:office:word" xmlns:w="http://schemas.openxmlformats.org/wordprocessingml/2006/main" xmlns:w14="http://schemas.microsoft.com/office/word/2010/wordml" xmlns:w15="http://schemas.microsoft.com/office/word/2012/wordml" xmlns:w16cex="http://schemas.microsoft.com/office/word/2018/wordml/cex" xmlns:w16cid="http://schemas.microsoft.com/office/word/2016/wordml/cid" xmlns:w16="http://schemas.microsoft.com/office/word/2018/wordml" xmlns:w16sdtdh="http://schemas.microsoft.com/office/word/2020/wordml/sdtdatahash" xmlns:w16se="http://schemas.microsoft.com/office/word/2015/wordml/symex" xmlns:wpg="http://schemas.microsoft.com/office/word/2010/wordprocessingGroup" xmlns:wpi="http://schemas.microsoft.com/office/word/2010/wordprocessingInk" xmlns:wne="http://schemas.microsoft.com/office/word/2006/wordml" xmlns:wps="http://schemas.microsoft.com/office/word/2010/wordprocessingShape" xmlns:a="http://schemas.openxmlformats.org/drawingml/2006/main" mc:Ignorable="w14 w15 w16se w16cid w16 w16cex w16sdtdh wp14">
   <w:body>
     <w:p>
       <w:pPr>
@@ -53,6 +53,7 @@
         <w:tc>
           <w:tcPr>
             <w:tcW w:w="2689" w:type="dxa"/>
+            <w:tcMar/>
             <w:vAlign w:val="center"/>
           </w:tcPr>
           <w:p>
@@ -79,6 +80,7 @@
         <w:tc>
           <w:tcPr>
             <w:tcW w:w="12580" w:type="dxa"/>
+            <w:tcMar/>
             <w:vAlign w:val="center"/>
           </w:tcPr>
           <w:p>
@@ -89,6 +91,13 @@
                 <w:lang w:val="pt-PT"/>
               </w:rPr>
             </w:pPr>
+            <w:r>
+              <w:rPr>
+                <w:rFonts w:ascii="Arial" w:hAnsi="Arial" w:cs="Arial"/>
+                <w:lang w:val="pt-PT"/>
+              </w:rPr>
+              <w:t>João Pedro Borges Araújo</w:t>
+            </w:r>
           </w:p>
         </w:tc>
       </w:tr>
@@ -129,11 +138,12 @@
       </w:tblGrid>
       <w:tr>
         <w:trPr>
-          <w:trHeight w:hRule="exact" w:val="425"/>
+          <w:trHeight w:val="425" w:hRule="exact"/>
         </w:trPr>
         <w:tc>
           <w:tcPr>
             <w:tcW w:w="2731" w:type="dxa"/>
+            <w:tcMar/>
             <w:vAlign w:val="center"/>
           </w:tcPr>
           <w:p>
@@ -161,6 +171,7 @@
         <w:tc>
           <w:tcPr>
             <w:tcW w:w="12536" w:type="dxa"/>
+            <w:tcMar/>
             <w:vAlign w:val="center"/>
           </w:tcPr>
           <w:p>
@@ -172,16 +183,24 @@
                 <w:lang w:val="pt-PT"/>
               </w:rPr>
             </w:pPr>
+            <w:r>
+              <w:rPr>
+                <w:rFonts w:ascii="Arial" w:hAnsi="Arial" w:cs="Arial"/>
+                <w:lang w:val="pt-PT"/>
+              </w:rPr>
+              <w:t>Windows 11</w:t>
+            </w:r>
           </w:p>
         </w:tc>
       </w:tr>
       <w:tr>
         <w:trPr>
-          <w:trHeight w:hRule="exact" w:val="425"/>
+          <w:trHeight w:val="425" w:hRule="exact"/>
         </w:trPr>
         <w:tc>
           <w:tcPr>
             <w:tcW w:w="2731" w:type="dxa"/>
+            <w:tcMar/>
             <w:vAlign w:val="center"/>
           </w:tcPr>
           <w:p>
@@ -209,6 +228,7 @@
         <w:tc>
           <w:tcPr>
             <w:tcW w:w="12536" w:type="dxa"/>
+            <w:tcMar/>
             <w:vAlign w:val="center"/>
           </w:tcPr>
           <w:p>
@@ -220,16 +240,24 @@
                 <w:lang w:val="pt-PT"/>
               </w:rPr>
             </w:pPr>
+            <w:r>
+              <w:rPr>
+                <w:rFonts w:ascii="Arial" w:hAnsi="Arial" w:cs="Arial"/>
+                <w:lang w:val="pt-PT"/>
+              </w:rPr>
+              <w:t>Core i5-4790</w:t>
+            </w:r>
           </w:p>
         </w:tc>
       </w:tr>
       <w:tr>
         <w:trPr>
-          <w:trHeight w:hRule="exact" w:val="425"/>
+          <w:trHeight w:val="425" w:hRule="exact"/>
         </w:trPr>
         <w:tc>
           <w:tcPr>
             <w:tcW w:w="2731" w:type="dxa"/>
+            <w:tcMar/>
             <w:vAlign w:val="center"/>
           </w:tcPr>
           <w:p>
@@ -257,6 +285,7 @@
         <w:tc>
           <w:tcPr>
             <w:tcW w:w="12536" w:type="dxa"/>
+            <w:tcMar/>
             <w:vAlign w:val="center"/>
           </w:tcPr>
           <w:p>
@@ -268,16 +297,24 @@
                 <w:lang w:val="pt-PT"/>
               </w:rPr>
             </w:pPr>
+            <w:r>
+              <w:rPr>
+                <w:rFonts w:ascii="Arial" w:hAnsi="Arial" w:cs="Arial"/>
+                <w:lang w:val="pt-PT"/>
+              </w:rPr>
+              <w:t>x64</w:t>
+            </w:r>
           </w:p>
         </w:tc>
       </w:tr>
       <w:tr>
         <w:trPr>
-          <w:trHeight w:hRule="exact" w:val="425"/>
+          <w:trHeight w:val="425" w:hRule="exact"/>
         </w:trPr>
         <w:tc>
           <w:tcPr>
             <w:tcW w:w="2731" w:type="dxa"/>
+            <w:tcMar/>
             <w:vAlign w:val="center"/>
           </w:tcPr>
           <w:p>
@@ -305,6 +342,7 @@
         <w:tc>
           <w:tcPr>
             <w:tcW w:w="12536" w:type="dxa"/>
+            <w:tcMar/>
             <w:vAlign w:val="center"/>
           </w:tcPr>
           <w:p>
@@ -316,16 +354,24 @@
                 <w:lang w:val="pt-PT"/>
               </w:rPr>
             </w:pPr>
+            <w:r>
+              <w:rPr>
+                <w:rFonts w:ascii="Arial" w:hAnsi="Arial" w:cs="Arial"/>
+                <w:lang w:val="pt-PT"/>
+              </w:rPr>
+              <w:t>16gb DDR3</w:t>
+            </w:r>
           </w:p>
         </w:tc>
       </w:tr>
       <w:tr>
         <w:trPr>
-          <w:trHeight w:hRule="exact" w:val="425"/>
+          <w:trHeight w:val="425" w:hRule="exact"/>
         </w:trPr>
         <w:tc>
           <w:tcPr>
             <w:tcW w:w="2731" w:type="dxa"/>
+            <w:tcMar/>
             <w:vAlign w:val="center"/>
           </w:tcPr>
           <w:p>
@@ -362,6 +408,7 @@
         <w:tc>
           <w:tcPr>
             <w:tcW w:w="12536" w:type="dxa"/>
+            <w:tcMar/>
             <w:vAlign w:val="center"/>
           </w:tcPr>
           <w:p>
@@ -373,6 +420,13 @@
                 <w:lang w:val="pt-PT"/>
               </w:rPr>
             </w:pPr>
+            <w:r>
+              <w:rPr>
+                <w:rFonts w:ascii="Arial" w:hAnsi="Arial" w:cs="Arial"/>
+                <w:lang w:val="pt-PT"/>
+              </w:rPr>
+              <w:t>3.11.1</w:t>
+            </w:r>
           </w:p>
         </w:tc>
       </w:tr>
@@ -492,6 +546,7 @@
         <w:tc>
           <w:tcPr>
             <w:tcW w:w="1554" w:type="dxa"/>
+            <w:tcMar/>
             <w:vAlign w:val="center"/>
           </w:tcPr>
           <w:p>
@@ -507,6 +562,7 @@
           <w:tcPr>
             <w:tcW w:w="13715" w:type="dxa"/>
             <w:gridSpan w:val="8"/>
+            <w:tcMar/>
             <w:vAlign w:val="center"/>
           </w:tcPr>
           <w:p>
@@ -534,8 +590,9 @@
           <w:tcPr>
             <w:tcW w:w="1554" w:type="dxa"/>
             <w:tcBorders>
-              <w:bottom w:val="single" w:sz="18" w:space="0" w:color="auto"/>
-            </w:tcBorders>
+              <w:bottom w:val="single" w:color="auto" w:sz="18" w:space="0"/>
+            </w:tcBorders>
+            <w:tcMar/>
             <w:vAlign w:val="center"/>
           </w:tcPr>
           <w:p>
@@ -559,9 +616,10 @@
             <w:tcW w:w="3423" w:type="dxa"/>
             <w:gridSpan w:val="2"/>
             <w:tcBorders>
-              <w:bottom w:val="single" w:sz="18" w:space="0" w:color="auto"/>
+              <w:bottom w:val="single" w:color="auto" w:sz="18" w:space="0"/>
             </w:tcBorders>
             <w:shd w:val="clear" w:color="auto" w:fill="F2F2F2" w:themeFill="background1" w:themeFillShade="F2"/>
+            <w:tcMar/>
             <w:vAlign w:val="center"/>
           </w:tcPr>
           <w:p>
@@ -589,9 +647,10 @@
             <w:tcW w:w="3423" w:type="dxa"/>
             <w:gridSpan w:val="2"/>
             <w:tcBorders>
-              <w:bottom w:val="single" w:sz="18" w:space="0" w:color="auto"/>
+              <w:bottom w:val="single" w:color="auto" w:sz="18" w:space="0"/>
             </w:tcBorders>
             <w:shd w:val="clear" w:color="auto" w:fill="D9D9D9" w:themeFill="background1" w:themeFillShade="D9"/>
+            <w:tcMar/>
             <w:vAlign w:val="center"/>
           </w:tcPr>
           <w:p>
@@ -627,9 +686,10 @@
             <w:tcW w:w="3447" w:type="dxa"/>
             <w:gridSpan w:val="2"/>
             <w:tcBorders>
-              <w:bottom w:val="single" w:sz="18" w:space="0" w:color="auto"/>
+              <w:bottom w:val="single" w:color="auto" w:sz="18" w:space="0"/>
             </w:tcBorders>
             <w:shd w:val="clear" w:color="auto" w:fill="BFBFBF" w:themeFill="background1" w:themeFillShade="BF"/>
+            <w:tcMar/>
             <w:vAlign w:val="center"/>
           </w:tcPr>
           <w:p>
@@ -665,9 +725,10 @@
             <w:tcW w:w="3422" w:type="dxa"/>
             <w:gridSpan w:val="2"/>
             <w:tcBorders>
-              <w:bottom w:val="single" w:sz="18" w:space="0" w:color="auto"/>
+              <w:bottom w:val="single" w:color="auto" w:sz="18" w:space="0"/>
             </w:tcBorders>
             <w:shd w:val="clear" w:color="auto" w:fill="A6A6A6" w:themeFill="background1" w:themeFillShade="A6"/>
+            <w:tcMar/>
             <w:vAlign w:val="center"/>
           </w:tcPr>
           <w:p>
@@ -708,11 +769,12 @@
             <w:tcW w:w="1554" w:type="dxa"/>
             <w:vMerge w:val="restart"/>
             <w:tcBorders>
-              <w:top w:val="single" w:sz="18" w:space="0" w:color="auto"/>
-              <w:left w:val="single" w:sz="2" w:space="0" w:color="auto"/>
-              <w:bottom w:val="single" w:sz="2" w:space="0" w:color="auto"/>
-              <w:right w:val="single" w:sz="2" w:space="0" w:color="auto"/>
-            </w:tcBorders>
+              <w:top w:val="single" w:color="auto" w:sz="18" w:space="0"/>
+              <w:left w:val="single" w:color="auto" w:sz="2" w:space="0"/>
+              <w:bottom w:val="single" w:color="auto" w:sz="2" w:space="0"/>
+              <w:right w:val="single" w:color="auto" w:sz="2" w:space="0"/>
+            </w:tcBorders>
+            <w:tcMar/>
             <w:vAlign w:val="center"/>
           </w:tcPr>
           <w:p>
@@ -739,12 +801,13 @@
           <w:tcPr>
             <w:tcW w:w="992" w:type="dxa"/>
             <w:tcBorders>
-              <w:top w:val="single" w:sz="18" w:space="0" w:color="auto"/>
-              <w:left w:val="single" w:sz="2" w:space="0" w:color="auto"/>
-              <w:bottom w:val="single" w:sz="2" w:space="0" w:color="auto"/>
-              <w:right w:val="single" w:sz="2" w:space="0" w:color="auto"/>
+              <w:top w:val="single" w:color="auto" w:sz="18" w:space="0"/>
+              <w:left w:val="single" w:color="auto" w:sz="2" w:space="0"/>
+              <w:bottom w:val="single" w:color="auto" w:sz="2" w:space="0"/>
+              <w:right w:val="single" w:color="auto" w:sz="2" w:space="0"/>
             </w:tcBorders>
             <w:shd w:val="clear" w:color="auto" w:fill="F2F2F2" w:themeFill="background1" w:themeFillShade="F2"/>
+            <w:tcMar/>
             <w:vAlign w:val="center"/>
           </w:tcPr>
           <w:p>
@@ -770,12 +833,13 @@
           <w:tcPr>
             <w:tcW w:w="2431" w:type="dxa"/>
             <w:tcBorders>
-              <w:top w:val="single" w:sz="18" w:space="0" w:color="auto"/>
-              <w:left w:val="single" w:sz="2" w:space="0" w:color="auto"/>
-              <w:bottom w:val="single" w:sz="2" w:space="0" w:color="auto"/>
-              <w:right w:val="single" w:sz="2" w:space="0" w:color="auto"/>
+              <w:top w:val="single" w:color="auto" w:sz="18" w:space="0"/>
+              <w:left w:val="single" w:color="auto" w:sz="2" w:space="0"/>
+              <w:bottom w:val="single" w:color="auto" w:sz="2" w:space="0"/>
+              <w:right w:val="single" w:color="auto" w:sz="2" w:space="0"/>
             </w:tcBorders>
             <w:shd w:val="clear" w:color="auto" w:fill="F2F2F2" w:themeFill="background1" w:themeFillShade="F2"/>
+            <w:tcMar/>
             <w:vAlign w:val="center"/>
           </w:tcPr>
           <w:p>
@@ -794,12 +858,13 @@
           <w:tcPr>
             <w:tcW w:w="966" w:type="dxa"/>
             <w:tcBorders>
-              <w:top w:val="single" w:sz="18" w:space="0" w:color="auto"/>
-              <w:left w:val="single" w:sz="2" w:space="0" w:color="auto"/>
-              <w:bottom w:val="single" w:sz="2" w:space="0" w:color="auto"/>
-              <w:right w:val="single" w:sz="2" w:space="0" w:color="auto"/>
+              <w:top w:val="single" w:color="auto" w:sz="18" w:space="0"/>
+              <w:left w:val="single" w:color="auto" w:sz="2" w:space="0"/>
+              <w:bottom w:val="single" w:color="auto" w:sz="2" w:space="0"/>
+              <w:right w:val="single" w:color="auto" w:sz="2" w:space="0"/>
             </w:tcBorders>
             <w:shd w:val="clear" w:color="auto" w:fill="D9D9D9" w:themeFill="background1" w:themeFillShade="D9"/>
+            <w:tcMar/>
             <w:vAlign w:val="center"/>
           </w:tcPr>
           <w:p>
@@ -827,12 +892,13 @@
           <w:tcPr>
             <w:tcW w:w="2457" w:type="dxa"/>
             <w:tcBorders>
-              <w:top w:val="single" w:sz="18" w:space="0" w:color="auto"/>
-              <w:left w:val="single" w:sz="2" w:space="0" w:color="auto"/>
-              <w:bottom w:val="single" w:sz="2" w:space="0" w:color="auto"/>
-              <w:right w:val="single" w:sz="2" w:space="0" w:color="auto"/>
+              <w:top w:val="single" w:color="auto" w:sz="18" w:space="0"/>
+              <w:left w:val="single" w:color="auto" w:sz="2" w:space="0"/>
+              <w:bottom w:val="single" w:color="auto" w:sz="2" w:space="0"/>
+              <w:right w:val="single" w:color="auto" w:sz="2" w:space="0"/>
             </w:tcBorders>
             <w:shd w:val="clear" w:color="auto" w:fill="D9D9D9" w:themeFill="background1" w:themeFillShade="D9"/>
+            <w:tcMar/>
             <w:vAlign w:val="center"/>
           </w:tcPr>
           <w:p>
@@ -851,12 +917,13 @@
           <w:tcPr>
             <w:tcW w:w="964" w:type="dxa"/>
             <w:tcBorders>
-              <w:top w:val="single" w:sz="18" w:space="0" w:color="auto"/>
-              <w:left w:val="single" w:sz="2" w:space="0" w:color="auto"/>
-              <w:bottom w:val="single" w:sz="2" w:space="0" w:color="auto"/>
-              <w:right w:val="single" w:sz="2" w:space="0" w:color="auto"/>
+              <w:top w:val="single" w:color="auto" w:sz="18" w:space="0"/>
+              <w:left w:val="single" w:color="auto" w:sz="2" w:space="0"/>
+              <w:bottom w:val="single" w:color="auto" w:sz="2" w:space="0"/>
+              <w:right w:val="single" w:color="auto" w:sz="2" w:space="0"/>
             </w:tcBorders>
             <w:shd w:val="clear" w:color="auto" w:fill="BFBFBF" w:themeFill="background1" w:themeFillShade="BF"/>
+            <w:tcMar/>
             <w:vAlign w:val="center"/>
           </w:tcPr>
           <w:p>
@@ -882,12 +949,13 @@
           <w:tcPr>
             <w:tcW w:w="2483" w:type="dxa"/>
             <w:tcBorders>
-              <w:top w:val="single" w:sz="18" w:space="0" w:color="auto"/>
-              <w:left w:val="single" w:sz="2" w:space="0" w:color="auto"/>
-              <w:bottom w:val="single" w:sz="2" w:space="0" w:color="auto"/>
-              <w:right w:val="single" w:sz="2" w:space="0" w:color="auto"/>
+              <w:top w:val="single" w:color="auto" w:sz="18" w:space="0"/>
+              <w:left w:val="single" w:color="auto" w:sz="2" w:space="0"/>
+              <w:bottom w:val="single" w:color="auto" w:sz="2" w:space="0"/>
+              <w:right w:val="single" w:color="auto" w:sz="2" w:space="0"/>
             </w:tcBorders>
             <w:shd w:val="clear" w:color="auto" w:fill="BFBFBF" w:themeFill="background1" w:themeFillShade="BF"/>
+            <w:tcMar/>
             <w:vAlign w:val="center"/>
           </w:tcPr>
           <w:p>
@@ -904,12 +972,13 @@
           <w:tcPr>
             <w:tcW w:w="1048" w:type="dxa"/>
             <w:tcBorders>
-              <w:top w:val="single" w:sz="18" w:space="0" w:color="auto"/>
-              <w:left w:val="single" w:sz="2" w:space="0" w:color="auto"/>
-              <w:bottom w:val="single" w:sz="2" w:space="0" w:color="auto"/>
-              <w:right w:val="single" w:sz="2" w:space="0" w:color="auto"/>
+              <w:top w:val="single" w:color="auto" w:sz="18" w:space="0"/>
+              <w:left w:val="single" w:color="auto" w:sz="2" w:space="0"/>
+              <w:bottom w:val="single" w:color="auto" w:sz="2" w:space="0"/>
+              <w:right w:val="single" w:color="auto" w:sz="2" w:space="0"/>
             </w:tcBorders>
             <w:shd w:val="clear" w:color="auto" w:fill="A6A6A6" w:themeFill="background1" w:themeFillShade="A6"/>
+            <w:tcMar/>
             <w:vAlign w:val="center"/>
           </w:tcPr>
           <w:p>
@@ -935,22 +1004,56 @@
           <w:tcPr>
             <w:tcW w:w="2374" w:type="dxa"/>
             <w:tcBorders>
-              <w:top w:val="single" w:sz="18" w:space="0" w:color="auto"/>
-              <w:left w:val="single" w:sz="2" w:space="0" w:color="auto"/>
-              <w:bottom w:val="single" w:sz="2" w:space="0" w:color="auto"/>
-              <w:right w:val="single" w:sz="2" w:space="0" w:color="auto"/>
+              <w:top w:val="single" w:color="auto" w:sz="18" w:space="0"/>
+              <w:left w:val="single" w:color="auto" w:sz="2" w:space="0"/>
+              <w:bottom w:val="single" w:color="auto" w:sz="2" w:space="0"/>
+              <w:right w:val="single" w:color="auto" w:sz="2" w:space="0"/>
             </w:tcBorders>
             <w:shd w:val="clear" w:color="auto" w:fill="A6A6A6" w:themeFill="background1" w:themeFillShade="A6"/>
-            <w:vAlign w:val="center"/>
-          </w:tcPr>
-          <w:p>
-            <w:pPr>
-              <w:spacing w:after="0" w:line="240" w:lineRule="auto"/>
-              <w:jc w:val="right"/>
-              <w:rPr>
-                <w:lang w:val="pt-PT"/>
-              </w:rPr>
-            </w:pPr>
+            <w:tcMar/>
+            <w:vAlign w:val="center"/>
+          </w:tcPr>
+          <w:p>
+            <w:pPr>
+              <w:pStyle w:val="Normal"/>
+              <w:spacing w:after="0" w:line="240" w:lineRule="auto"/>
+              <w:jc w:val="right"/>
+              <w:rPr>
+                <w:lang w:val="pt-PT"/>
+              </w:rPr>
+            </w:pPr>
+            <w:r>
+              <w:rPr>
+                <w:lang w:val="pt-PT" w:eastAsia="zh-CN"/>
+              </w:rPr>
+              <w:t>11.782s</w:t>
+            </w:r>
+            <w:r>
+              <w:rPr>
+                <w:lang w:val="pt-PT" w:eastAsia="zh-CN"/>
+              </w:rPr>
+              <w:t xml:space="preserve"> </w:t>
+            </w:r>
+            <w:r>
+              <w:rPr>
+                <w:noProof w:val="0"/>
+                <w:lang w:val="pt-PT" w:eastAsia="zh-CN"/>
+              </w:rPr>
+              <w:t>≅</w:t>
+            </w:r>
+            <w:r>
+              <w:rPr>
+                <w:noProof w:val="0"/>
+                <w:lang w:val="pt-PT" w:eastAsia="zh-CN"/>
+              </w:rPr>
+              <w:t xml:space="preserve"> </w:t>
+            </w:r>
+            <w:r>
+              <w:rPr>
+                <w:lang w:val="pt-PT" w:eastAsia="zh-CN"/>
+              </w:rPr>
+              <w:t>3h16min</w:t>
+            </w:r>
           </w:p>
         </w:tc>
       </w:tr>
@@ -962,12 +1065,8 @@
           <w:tcPr>
             <w:tcW w:w="1554" w:type="dxa"/>
             <w:vMerge/>
-            <w:tcBorders>
-              <w:top w:val="single" w:sz="2" w:space="0" w:color="auto"/>
-              <w:left w:val="single" w:sz="8" w:space="0" w:color="auto"/>
-              <w:bottom w:val="single" w:sz="18" w:space="0" w:color="auto"/>
-              <w:right w:val="single" w:sz="8" w:space="0" w:color="auto"/>
-            </w:tcBorders>
+            <w:tcBorders/>
+            <w:tcMar/>
             <w:vAlign w:val="center"/>
           </w:tcPr>
           <w:p>
@@ -986,12 +1085,13 @@
           <w:tcPr>
             <w:tcW w:w="992" w:type="dxa"/>
             <w:tcBorders>
-              <w:top w:val="single" w:sz="2" w:space="0" w:color="auto"/>
-              <w:left w:val="single" w:sz="8" w:space="0" w:color="auto"/>
-              <w:bottom w:val="single" w:sz="18" w:space="0" w:color="auto"/>
-              <w:right w:val="single" w:sz="8" w:space="0" w:color="auto"/>
+              <w:top w:val="single" w:color="auto" w:sz="2" w:space="0"/>
+              <w:left w:val="single" w:color="auto" w:sz="8" w:space="0"/>
+              <w:bottom w:val="single" w:color="auto" w:sz="18" w:space="0"/>
+              <w:right w:val="single" w:color="auto" w:sz="8" w:space="0"/>
             </w:tcBorders>
             <w:shd w:val="clear" w:color="auto" w:fill="F2F2F2" w:themeFill="background1" w:themeFillShade="F2"/>
+            <w:tcMar/>
             <w:vAlign w:val="center"/>
           </w:tcPr>
           <w:p>
@@ -1017,12 +1117,13 @@
           <w:tcPr>
             <w:tcW w:w="2431" w:type="dxa"/>
             <w:tcBorders>
-              <w:top w:val="single" w:sz="2" w:space="0" w:color="auto"/>
-              <w:left w:val="single" w:sz="8" w:space="0" w:color="auto"/>
-              <w:bottom w:val="single" w:sz="18" w:space="0" w:color="auto"/>
-              <w:right w:val="single" w:sz="8" w:space="0" w:color="auto"/>
+              <w:top w:val="single" w:color="auto" w:sz="2" w:space="0"/>
+              <w:left w:val="single" w:color="auto" w:sz="8" w:space="0"/>
+              <w:bottom w:val="single" w:color="auto" w:sz="18" w:space="0"/>
+              <w:right w:val="single" w:color="auto" w:sz="8" w:space="0"/>
             </w:tcBorders>
             <w:shd w:val="clear" w:color="auto" w:fill="F2F2F2" w:themeFill="background1" w:themeFillShade="F2"/>
+            <w:tcMar/>
             <w:vAlign w:val="center"/>
           </w:tcPr>
           <w:p>
@@ -1041,12 +1142,13 @@
           <w:tcPr>
             <w:tcW w:w="966" w:type="dxa"/>
             <w:tcBorders>
-              <w:top w:val="single" w:sz="2" w:space="0" w:color="auto"/>
-              <w:left w:val="single" w:sz="8" w:space="0" w:color="auto"/>
-              <w:bottom w:val="single" w:sz="18" w:space="0" w:color="auto"/>
-              <w:right w:val="single" w:sz="8" w:space="0" w:color="auto"/>
+              <w:top w:val="single" w:color="auto" w:sz="2" w:space="0"/>
+              <w:left w:val="single" w:color="auto" w:sz="8" w:space="0"/>
+              <w:bottom w:val="single" w:color="auto" w:sz="18" w:space="0"/>
+              <w:right w:val="single" w:color="auto" w:sz="8" w:space="0"/>
             </w:tcBorders>
             <w:shd w:val="clear" w:color="auto" w:fill="D9D9D9" w:themeFill="background1" w:themeFillShade="D9"/>
+            <w:tcMar/>
             <w:vAlign w:val="center"/>
           </w:tcPr>
           <w:p>
@@ -1074,12 +1176,13 @@
           <w:tcPr>
             <w:tcW w:w="2457" w:type="dxa"/>
             <w:tcBorders>
-              <w:top w:val="single" w:sz="2" w:space="0" w:color="auto"/>
-              <w:left w:val="single" w:sz="8" w:space="0" w:color="auto"/>
-              <w:bottom w:val="single" w:sz="18" w:space="0" w:color="auto"/>
-              <w:right w:val="single" w:sz="8" w:space="0" w:color="auto"/>
+              <w:top w:val="single" w:color="auto" w:sz="2" w:space="0"/>
+              <w:left w:val="single" w:color="auto" w:sz="8" w:space="0"/>
+              <w:bottom w:val="single" w:color="auto" w:sz="18" w:space="0"/>
+              <w:right w:val="single" w:color="auto" w:sz="8" w:space="0"/>
             </w:tcBorders>
             <w:shd w:val="clear" w:color="auto" w:fill="D9D9D9" w:themeFill="background1" w:themeFillShade="D9"/>
+            <w:tcMar/>
             <w:vAlign w:val="center"/>
           </w:tcPr>
           <w:p>
@@ -1098,12 +1201,13 @@
           <w:tcPr>
             <w:tcW w:w="964" w:type="dxa"/>
             <w:tcBorders>
-              <w:top w:val="single" w:sz="2" w:space="0" w:color="auto"/>
-              <w:left w:val="single" w:sz="8" w:space="0" w:color="auto"/>
-              <w:bottom w:val="single" w:sz="18" w:space="0" w:color="auto"/>
-              <w:right w:val="single" w:sz="8" w:space="0" w:color="auto"/>
+              <w:top w:val="single" w:color="auto" w:sz="2" w:space="0"/>
+              <w:left w:val="single" w:color="auto" w:sz="8" w:space="0"/>
+              <w:bottom w:val="single" w:color="auto" w:sz="18" w:space="0"/>
+              <w:right w:val="single" w:color="auto" w:sz="8" w:space="0"/>
             </w:tcBorders>
             <w:shd w:val="clear" w:color="auto" w:fill="BFBFBF" w:themeFill="background1" w:themeFillShade="BF"/>
+            <w:tcMar/>
             <w:vAlign w:val="center"/>
           </w:tcPr>
           <w:p>
@@ -1129,12 +1233,13 @@
           <w:tcPr>
             <w:tcW w:w="2483" w:type="dxa"/>
             <w:tcBorders>
-              <w:top w:val="single" w:sz="2" w:space="0" w:color="auto"/>
-              <w:left w:val="single" w:sz="8" w:space="0" w:color="auto"/>
-              <w:bottom w:val="single" w:sz="18" w:space="0" w:color="auto"/>
-              <w:right w:val="single" w:sz="8" w:space="0" w:color="auto"/>
+              <w:top w:val="single" w:color="auto" w:sz="2" w:space="0"/>
+              <w:left w:val="single" w:color="auto" w:sz="8" w:space="0"/>
+              <w:bottom w:val="single" w:color="auto" w:sz="18" w:space="0"/>
+              <w:right w:val="single" w:color="auto" w:sz="8" w:space="0"/>
             </w:tcBorders>
             <w:shd w:val="clear" w:color="auto" w:fill="BFBFBF" w:themeFill="background1" w:themeFillShade="BF"/>
+            <w:tcMar/>
             <w:vAlign w:val="center"/>
           </w:tcPr>
           <w:p>
@@ -1151,12 +1256,13 @@
           <w:tcPr>
             <w:tcW w:w="1048" w:type="dxa"/>
             <w:tcBorders>
-              <w:top w:val="single" w:sz="2" w:space="0" w:color="auto"/>
-              <w:left w:val="single" w:sz="8" w:space="0" w:color="auto"/>
-              <w:bottom w:val="single" w:sz="18" w:space="0" w:color="auto"/>
-              <w:right w:val="single" w:sz="8" w:space="0" w:color="auto"/>
+              <w:top w:val="single" w:color="auto" w:sz="2" w:space="0"/>
+              <w:left w:val="single" w:color="auto" w:sz="8" w:space="0"/>
+              <w:bottom w:val="single" w:color="auto" w:sz="18" w:space="0"/>
+              <w:right w:val="single" w:color="auto" w:sz="8" w:space="0"/>
             </w:tcBorders>
             <w:shd w:val="clear" w:color="auto" w:fill="A6A6A6" w:themeFill="background1" w:themeFillShade="A6"/>
+            <w:tcMar/>
             <w:vAlign w:val="center"/>
           </w:tcPr>
           <w:p>
@@ -1182,22 +1288,29 @@
           <w:tcPr>
             <w:tcW w:w="2374" w:type="dxa"/>
             <w:tcBorders>
-              <w:top w:val="single" w:sz="2" w:space="0" w:color="auto"/>
-              <w:left w:val="single" w:sz="8" w:space="0" w:color="auto"/>
-              <w:bottom w:val="single" w:sz="18" w:space="0" w:color="auto"/>
-              <w:right w:val="single" w:sz="8" w:space="0" w:color="auto"/>
+              <w:top w:val="single" w:color="auto" w:sz="2" w:space="0"/>
+              <w:left w:val="single" w:color="auto" w:sz="8" w:space="0"/>
+              <w:bottom w:val="single" w:color="auto" w:sz="18" w:space="0"/>
+              <w:right w:val="single" w:color="auto" w:sz="8" w:space="0"/>
             </w:tcBorders>
             <w:shd w:val="clear" w:color="auto" w:fill="A6A6A6" w:themeFill="background1" w:themeFillShade="A6"/>
-            <w:vAlign w:val="center"/>
-          </w:tcPr>
-          <w:p>
-            <w:pPr>
-              <w:spacing w:after="0" w:line="240" w:lineRule="auto"/>
-              <w:jc w:val="right"/>
-              <w:rPr>
-                <w:lang w:val="pt-PT"/>
-              </w:rPr>
-            </w:pPr>
+            <w:tcMar/>
+            <w:vAlign w:val="center"/>
+          </w:tcPr>
+          <w:p>
+            <w:pPr>
+              <w:spacing w:after="0" w:line="240" w:lineRule="auto"/>
+              <w:jc w:val="right"/>
+              <w:rPr>
+                <w:lang w:val="pt-PT"/>
+              </w:rPr>
+            </w:pPr>
+            <w:r>
+              <w:rPr>
+                <w:lang w:val="pt-PT"/>
+              </w:rPr>
+              <w:t>96.256 MB</w:t>
+            </w:r>
           </w:p>
         </w:tc>
       </w:tr>
@@ -1210,8 +1323,9 @@
             <w:tcW w:w="1554" w:type="dxa"/>
             <w:vMerge w:val="restart"/>
             <w:tcBorders>
-              <w:top w:val="single" w:sz="18" w:space="0" w:color="auto"/>
-            </w:tcBorders>
+              <w:top w:val="single" w:color="auto" w:sz="18" w:space="0"/>
+            </w:tcBorders>
+            <w:tcMar/>
             <w:vAlign w:val="center"/>
           </w:tcPr>
           <w:p>
@@ -1238,9 +1352,10 @@
           <w:tcPr>
             <w:tcW w:w="992" w:type="dxa"/>
             <w:tcBorders>
-              <w:top w:val="single" w:sz="18" w:space="0" w:color="auto"/>
+              <w:top w:val="single" w:color="auto" w:sz="18" w:space="0"/>
             </w:tcBorders>
             <w:shd w:val="clear" w:color="auto" w:fill="F2F2F2" w:themeFill="background1" w:themeFillShade="F2"/>
+            <w:tcMar/>
             <w:vAlign w:val="center"/>
           </w:tcPr>
           <w:p>
@@ -1266,9 +1381,10 @@
           <w:tcPr>
             <w:tcW w:w="2431" w:type="dxa"/>
             <w:tcBorders>
-              <w:top w:val="single" w:sz="18" w:space="0" w:color="auto"/>
+              <w:top w:val="single" w:color="auto" w:sz="18" w:space="0"/>
             </w:tcBorders>
             <w:shd w:val="clear" w:color="auto" w:fill="F2F2F2" w:themeFill="background1" w:themeFillShade="F2"/>
+            <w:tcMar/>
             <w:vAlign w:val="center"/>
           </w:tcPr>
           <w:p>
@@ -1287,9 +1403,10 @@
           <w:tcPr>
             <w:tcW w:w="966" w:type="dxa"/>
             <w:tcBorders>
-              <w:top w:val="single" w:sz="18" w:space="0" w:color="auto"/>
+              <w:top w:val="single" w:color="auto" w:sz="18" w:space="0"/>
             </w:tcBorders>
             <w:shd w:val="clear" w:color="auto" w:fill="D9D9D9" w:themeFill="background1" w:themeFillShade="D9"/>
+            <w:tcMar/>
             <w:vAlign w:val="center"/>
           </w:tcPr>
           <w:p>
@@ -1317,9 +1434,10 @@
           <w:tcPr>
             <w:tcW w:w="2457" w:type="dxa"/>
             <w:tcBorders>
-              <w:top w:val="single" w:sz="18" w:space="0" w:color="auto"/>
+              <w:top w:val="single" w:color="auto" w:sz="18" w:space="0"/>
             </w:tcBorders>
             <w:shd w:val="clear" w:color="auto" w:fill="D9D9D9" w:themeFill="background1" w:themeFillShade="D9"/>
+            <w:tcMar/>
             <w:vAlign w:val="center"/>
           </w:tcPr>
           <w:p>
@@ -1338,9 +1456,10 @@
           <w:tcPr>
             <w:tcW w:w="964" w:type="dxa"/>
             <w:tcBorders>
-              <w:top w:val="single" w:sz="18" w:space="0" w:color="auto"/>
+              <w:top w:val="single" w:color="auto" w:sz="18" w:space="0"/>
             </w:tcBorders>
             <w:shd w:val="clear" w:color="auto" w:fill="BFBFBF" w:themeFill="background1" w:themeFillShade="BF"/>
+            <w:tcMar/>
             <w:vAlign w:val="center"/>
           </w:tcPr>
           <w:p>
@@ -1366,9 +1485,10 @@
           <w:tcPr>
             <w:tcW w:w="2483" w:type="dxa"/>
             <w:tcBorders>
-              <w:top w:val="single" w:sz="18" w:space="0" w:color="auto"/>
+              <w:top w:val="single" w:color="auto" w:sz="18" w:space="0"/>
             </w:tcBorders>
             <w:shd w:val="clear" w:color="auto" w:fill="BFBFBF" w:themeFill="background1" w:themeFillShade="BF"/>
+            <w:tcMar/>
             <w:vAlign w:val="center"/>
           </w:tcPr>
           <w:p>
@@ -1385,9 +1505,10 @@
           <w:tcPr>
             <w:tcW w:w="1048" w:type="dxa"/>
             <w:tcBorders>
-              <w:top w:val="single" w:sz="18" w:space="0" w:color="auto"/>
+              <w:top w:val="single" w:color="auto" w:sz="18" w:space="0"/>
             </w:tcBorders>
             <w:shd w:val="clear" w:color="auto" w:fill="A6A6A6" w:themeFill="background1" w:themeFillShade="A6"/>
+            <w:tcMar/>
             <w:vAlign w:val="center"/>
           </w:tcPr>
           <w:p>
@@ -1413,9 +1534,10 @@
           <w:tcPr>
             <w:tcW w:w="2374" w:type="dxa"/>
             <w:tcBorders>
-              <w:top w:val="single" w:sz="18" w:space="0" w:color="auto"/>
+              <w:top w:val="single" w:color="auto" w:sz="18" w:space="0"/>
             </w:tcBorders>
             <w:shd w:val="clear" w:color="auto" w:fill="A6A6A6" w:themeFill="background1" w:themeFillShade="A6"/>
+            <w:tcMar/>
             <w:vAlign w:val="center"/>
           </w:tcPr>
           <w:p>
@@ -1437,9 +1559,8 @@
           <w:tcPr>
             <w:tcW w:w="1554" w:type="dxa"/>
             <w:vMerge/>
-            <w:tcBorders>
-              <w:bottom w:val="single" w:sz="18" w:space="0" w:color="auto"/>
-            </w:tcBorders>
+            <w:tcBorders/>
+            <w:tcMar/>
             <w:vAlign w:val="center"/>
           </w:tcPr>
           <w:p>
@@ -1458,9 +1579,10 @@
           <w:tcPr>
             <w:tcW w:w="992" w:type="dxa"/>
             <w:tcBorders>
-              <w:bottom w:val="single" w:sz="18" w:space="0" w:color="auto"/>
+              <w:bottom w:val="single" w:color="auto" w:sz="18" w:space="0"/>
             </w:tcBorders>
             <w:shd w:val="clear" w:color="auto" w:fill="F2F2F2" w:themeFill="background1" w:themeFillShade="F2"/>
+            <w:tcMar/>
             <w:vAlign w:val="center"/>
           </w:tcPr>
           <w:p>
@@ -1486,9 +1608,10 @@
           <w:tcPr>
             <w:tcW w:w="2431" w:type="dxa"/>
             <w:tcBorders>
-              <w:bottom w:val="single" w:sz="18" w:space="0" w:color="auto"/>
+              <w:bottom w:val="single" w:color="auto" w:sz="18" w:space="0"/>
             </w:tcBorders>
             <w:shd w:val="clear" w:color="auto" w:fill="F2F2F2" w:themeFill="background1" w:themeFillShade="F2"/>
+            <w:tcMar/>
             <w:vAlign w:val="center"/>
           </w:tcPr>
           <w:p>
@@ -1507,9 +1630,10 @@
           <w:tcPr>
             <w:tcW w:w="966" w:type="dxa"/>
             <w:tcBorders>
-              <w:bottom w:val="single" w:sz="18" w:space="0" w:color="auto"/>
+              <w:bottom w:val="single" w:color="auto" w:sz="18" w:space="0"/>
             </w:tcBorders>
             <w:shd w:val="clear" w:color="auto" w:fill="D9D9D9" w:themeFill="background1" w:themeFillShade="D9"/>
+            <w:tcMar/>
             <w:vAlign w:val="center"/>
           </w:tcPr>
           <w:p>
@@ -1537,9 +1661,10 @@
           <w:tcPr>
             <w:tcW w:w="2457" w:type="dxa"/>
             <w:tcBorders>
-              <w:bottom w:val="single" w:sz="18" w:space="0" w:color="auto"/>
+              <w:bottom w:val="single" w:color="auto" w:sz="18" w:space="0"/>
             </w:tcBorders>
             <w:shd w:val="clear" w:color="auto" w:fill="D9D9D9" w:themeFill="background1" w:themeFillShade="D9"/>
+            <w:tcMar/>
             <w:vAlign w:val="center"/>
           </w:tcPr>
           <w:p>
@@ -1558,9 +1683,10 @@
           <w:tcPr>
             <w:tcW w:w="964" w:type="dxa"/>
             <w:tcBorders>
-              <w:bottom w:val="single" w:sz="18" w:space="0" w:color="auto"/>
+              <w:bottom w:val="single" w:color="auto" w:sz="18" w:space="0"/>
             </w:tcBorders>
             <w:shd w:val="clear" w:color="auto" w:fill="BFBFBF" w:themeFill="background1" w:themeFillShade="BF"/>
+            <w:tcMar/>
             <w:vAlign w:val="center"/>
           </w:tcPr>
           <w:p>
@@ -1586,9 +1712,10 @@
           <w:tcPr>
             <w:tcW w:w="2483" w:type="dxa"/>
             <w:tcBorders>
-              <w:bottom w:val="single" w:sz="18" w:space="0" w:color="auto"/>
+              <w:bottom w:val="single" w:color="auto" w:sz="18" w:space="0"/>
             </w:tcBorders>
             <w:shd w:val="clear" w:color="auto" w:fill="BFBFBF" w:themeFill="background1" w:themeFillShade="BF"/>
+            <w:tcMar/>
             <w:vAlign w:val="center"/>
           </w:tcPr>
           <w:p>
@@ -1605,9 +1732,10 @@
           <w:tcPr>
             <w:tcW w:w="1048" w:type="dxa"/>
             <w:tcBorders>
-              <w:bottom w:val="single" w:sz="18" w:space="0" w:color="auto"/>
+              <w:bottom w:val="single" w:color="auto" w:sz="18" w:space="0"/>
             </w:tcBorders>
             <w:shd w:val="clear" w:color="auto" w:fill="A6A6A6" w:themeFill="background1" w:themeFillShade="A6"/>
+            <w:tcMar/>
             <w:vAlign w:val="center"/>
           </w:tcPr>
           <w:p>
@@ -1633,9 +1761,10 @@
           <w:tcPr>
             <w:tcW w:w="2374" w:type="dxa"/>
             <w:tcBorders>
-              <w:bottom w:val="single" w:sz="18" w:space="0" w:color="auto"/>
+              <w:bottom w:val="single" w:color="auto" w:sz="18" w:space="0"/>
             </w:tcBorders>
             <w:shd w:val="clear" w:color="auto" w:fill="A6A6A6" w:themeFill="background1" w:themeFillShade="A6"/>
+            <w:tcMar/>
             <w:vAlign w:val="center"/>
           </w:tcPr>
           <w:p>
@@ -1658,8 +1787,9 @@
             <w:tcW w:w="1554" w:type="dxa"/>
             <w:vMerge w:val="restart"/>
             <w:tcBorders>
-              <w:top w:val="single" w:sz="18" w:space="0" w:color="auto"/>
-            </w:tcBorders>
+              <w:top w:val="single" w:color="auto" w:sz="18" w:space="0"/>
+            </w:tcBorders>
+            <w:tcMar/>
             <w:vAlign w:val="center"/>
           </w:tcPr>
           <w:p>
@@ -1694,10 +1824,11 @@
           <w:tcPr>
             <w:tcW w:w="992" w:type="dxa"/>
             <w:tcBorders>
-              <w:top w:val="single" w:sz="18" w:space="0" w:color="auto"/>
-              <w:bottom w:val="single" w:sz="2" w:space="0" w:color="auto"/>
+              <w:top w:val="single" w:color="auto" w:sz="18" w:space="0"/>
+              <w:bottom w:val="single" w:color="auto" w:sz="2" w:space="0"/>
             </w:tcBorders>
             <w:shd w:val="clear" w:color="auto" w:fill="F2F2F2" w:themeFill="background1" w:themeFillShade="F2"/>
+            <w:tcMar/>
             <w:vAlign w:val="center"/>
           </w:tcPr>
           <w:p>
@@ -1723,10 +1854,11 @@
           <w:tcPr>
             <w:tcW w:w="2431" w:type="dxa"/>
             <w:tcBorders>
-              <w:top w:val="single" w:sz="18" w:space="0" w:color="auto"/>
-              <w:bottom w:val="single" w:sz="2" w:space="0" w:color="auto"/>
+              <w:top w:val="single" w:color="auto" w:sz="18" w:space="0"/>
+              <w:bottom w:val="single" w:color="auto" w:sz="2" w:space="0"/>
             </w:tcBorders>
             <w:shd w:val="clear" w:color="auto" w:fill="F2F2F2" w:themeFill="background1" w:themeFillShade="F2"/>
+            <w:tcMar/>
             <w:vAlign w:val="center"/>
           </w:tcPr>
           <w:p>
@@ -1745,10 +1877,11 @@
           <w:tcPr>
             <w:tcW w:w="966" w:type="dxa"/>
             <w:tcBorders>
-              <w:top w:val="single" w:sz="18" w:space="0" w:color="auto"/>
-              <w:bottom w:val="single" w:sz="2" w:space="0" w:color="auto"/>
+              <w:top w:val="single" w:color="auto" w:sz="18" w:space="0"/>
+              <w:bottom w:val="single" w:color="auto" w:sz="2" w:space="0"/>
             </w:tcBorders>
             <w:shd w:val="clear" w:color="auto" w:fill="D9D9D9" w:themeFill="background1" w:themeFillShade="D9"/>
+            <w:tcMar/>
             <w:vAlign w:val="center"/>
           </w:tcPr>
           <w:p>
@@ -1774,10 +1907,11 @@
           <w:tcPr>
             <w:tcW w:w="2457" w:type="dxa"/>
             <w:tcBorders>
-              <w:top w:val="single" w:sz="18" w:space="0" w:color="auto"/>
-              <w:bottom w:val="single" w:sz="2" w:space="0" w:color="auto"/>
+              <w:top w:val="single" w:color="auto" w:sz="18" w:space="0"/>
+              <w:bottom w:val="single" w:color="auto" w:sz="2" w:space="0"/>
             </w:tcBorders>
             <w:shd w:val="clear" w:color="auto" w:fill="D9D9D9" w:themeFill="background1" w:themeFillShade="D9"/>
+            <w:tcMar/>
             <w:vAlign w:val="center"/>
           </w:tcPr>
           <w:p>
@@ -1796,10 +1930,11 @@
           <w:tcPr>
             <w:tcW w:w="964" w:type="dxa"/>
             <w:tcBorders>
-              <w:top w:val="single" w:sz="18" w:space="0" w:color="auto"/>
-              <w:bottom w:val="single" w:sz="2" w:space="0" w:color="auto"/>
+              <w:top w:val="single" w:color="auto" w:sz="18" w:space="0"/>
+              <w:bottom w:val="single" w:color="auto" w:sz="2" w:space="0"/>
             </w:tcBorders>
             <w:shd w:val="clear" w:color="auto" w:fill="BFBFBF" w:themeFill="background1" w:themeFillShade="BF"/>
+            <w:tcMar/>
             <w:vAlign w:val="center"/>
           </w:tcPr>
           <w:p>
@@ -1825,10 +1960,11 @@
           <w:tcPr>
             <w:tcW w:w="2483" w:type="dxa"/>
             <w:tcBorders>
-              <w:top w:val="single" w:sz="18" w:space="0" w:color="auto"/>
-              <w:bottom w:val="single" w:sz="2" w:space="0" w:color="auto"/>
+              <w:top w:val="single" w:color="auto" w:sz="18" w:space="0"/>
+              <w:bottom w:val="single" w:color="auto" w:sz="2" w:space="0"/>
             </w:tcBorders>
             <w:shd w:val="clear" w:color="auto" w:fill="BFBFBF" w:themeFill="background1" w:themeFillShade="BF"/>
+            <w:tcMar/>
             <w:vAlign w:val="center"/>
           </w:tcPr>
           <w:p>
@@ -1845,10 +1981,11 @@
           <w:tcPr>
             <w:tcW w:w="1048" w:type="dxa"/>
             <w:tcBorders>
-              <w:top w:val="single" w:sz="18" w:space="0" w:color="auto"/>
-              <w:bottom w:val="single" w:sz="2" w:space="0" w:color="auto"/>
+              <w:top w:val="single" w:color="auto" w:sz="18" w:space="0"/>
+              <w:bottom w:val="single" w:color="auto" w:sz="2" w:space="0"/>
             </w:tcBorders>
             <w:shd w:val="clear" w:color="auto" w:fill="A6A6A6" w:themeFill="background1" w:themeFillShade="A6"/>
+            <w:tcMar/>
             <w:vAlign w:val="center"/>
           </w:tcPr>
           <w:p>
@@ -1874,10 +2011,11 @@
           <w:tcPr>
             <w:tcW w:w="2374" w:type="dxa"/>
             <w:tcBorders>
-              <w:top w:val="single" w:sz="18" w:space="0" w:color="auto"/>
-              <w:bottom w:val="single" w:sz="2" w:space="0" w:color="auto"/>
+              <w:top w:val="single" w:color="auto" w:sz="18" w:space="0"/>
+              <w:bottom w:val="single" w:color="auto" w:sz="2" w:space="0"/>
             </w:tcBorders>
             <w:shd w:val="clear" w:color="auto" w:fill="A6A6A6" w:themeFill="background1" w:themeFillShade="A6"/>
+            <w:tcMar/>
             <w:vAlign w:val="center"/>
           </w:tcPr>
           <w:p>
@@ -1899,6 +2037,7 @@
           <w:tcPr>
             <w:tcW w:w="1554" w:type="dxa"/>
             <w:vMerge/>
+            <w:tcMar/>
             <w:vAlign w:val="center"/>
           </w:tcPr>
           <w:p>
@@ -1917,10 +2056,11 @@
           <w:tcPr>
             <w:tcW w:w="992" w:type="dxa"/>
             <w:tcBorders>
-              <w:top w:val="single" w:sz="2" w:space="0" w:color="auto"/>
-              <w:bottom w:val="single" w:sz="18" w:space="0" w:color="auto"/>
+              <w:top w:val="single" w:color="auto" w:sz="2" w:space="0"/>
+              <w:bottom w:val="single" w:color="auto" w:sz="18" w:space="0"/>
             </w:tcBorders>
             <w:shd w:val="clear" w:color="auto" w:fill="F2F2F2" w:themeFill="background1" w:themeFillShade="F2"/>
+            <w:tcMar/>
             <w:vAlign w:val="center"/>
           </w:tcPr>
           <w:p>
@@ -1946,10 +2086,11 @@
           <w:tcPr>
             <w:tcW w:w="2431" w:type="dxa"/>
             <w:tcBorders>
-              <w:top w:val="single" w:sz="2" w:space="0" w:color="auto"/>
-              <w:bottom w:val="single" w:sz="18" w:space="0" w:color="auto"/>
+              <w:top w:val="single" w:color="auto" w:sz="2" w:space="0"/>
+              <w:bottom w:val="single" w:color="auto" w:sz="18" w:space="0"/>
             </w:tcBorders>
             <w:shd w:val="clear" w:color="auto" w:fill="F2F2F2" w:themeFill="background1" w:themeFillShade="F2"/>
+            <w:tcMar/>
             <w:vAlign w:val="center"/>
           </w:tcPr>
           <w:p>
@@ -1968,10 +2109,11 @@
           <w:tcPr>
             <w:tcW w:w="966" w:type="dxa"/>
             <w:tcBorders>
-              <w:top w:val="single" w:sz="2" w:space="0" w:color="auto"/>
-              <w:bottom w:val="single" w:sz="18" w:space="0" w:color="auto"/>
+              <w:top w:val="single" w:color="auto" w:sz="2" w:space="0"/>
+              <w:bottom w:val="single" w:color="auto" w:sz="18" w:space="0"/>
             </w:tcBorders>
             <w:shd w:val="clear" w:color="auto" w:fill="D9D9D9" w:themeFill="background1" w:themeFillShade="D9"/>
+            <w:tcMar/>
             <w:vAlign w:val="center"/>
           </w:tcPr>
           <w:p>
@@ -1997,10 +2139,11 @@
           <w:tcPr>
             <w:tcW w:w="2457" w:type="dxa"/>
             <w:tcBorders>
-              <w:top w:val="single" w:sz="2" w:space="0" w:color="auto"/>
-              <w:bottom w:val="single" w:sz="18" w:space="0" w:color="auto"/>
+              <w:top w:val="single" w:color="auto" w:sz="2" w:space="0"/>
+              <w:bottom w:val="single" w:color="auto" w:sz="18" w:space="0"/>
             </w:tcBorders>
             <w:shd w:val="clear" w:color="auto" w:fill="D9D9D9" w:themeFill="background1" w:themeFillShade="D9"/>
+            <w:tcMar/>
             <w:vAlign w:val="center"/>
           </w:tcPr>
           <w:p>
@@ -2019,10 +2162,11 @@
           <w:tcPr>
             <w:tcW w:w="964" w:type="dxa"/>
             <w:tcBorders>
-              <w:top w:val="single" w:sz="2" w:space="0" w:color="auto"/>
-              <w:bottom w:val="single" w:sz="18" w:space="0" w:color="auto"/>
+              <w:top w:val="single" w:color="auto" w:sz="2" w:space="0"/>
+              <w:bottom w:val="single" w:color="auto" w:sz="18" w:space="0"/>
             </w:tcBorders>
             <w:shd w:val="clear" w:color="auto" w:fill="BFBFBF" w:themeFill="background1" w:themeFillShade="BF"/>
+            <w:tcMar/>
             <w:vAlign w:val="center"/>
           </w:tcPr>
           <w:p>
@@ -2048,10 +2192,11 @@
           <w:tcPr>
             <w:tcW w:w="2483" w:type="dxa"/>
             <w:tcBorders>
-              <w:top w:val="single" w:sz="2" w:space="0" w:color="auto"/>
-              <w:bottom w:val="single" w:sz="18" w:space="0" w:color="auto"/>
+              <w:top w:val="single" w:color="auto" w:sz="2" w:space="0"/>
+              <w:bottom w:val="single" w:color="auto" w:sz="18" w:space="0"/>
             </w:tcBorders>
             <w:shd w:val="clear" w:color="auto" w:fill="BFBFBF" w:themeFill="background1" w:themeFillShade="BF"/>
+            <w:tcMar/>
             <w:vAlign w:val="center"/>
           </w:tcPr>
           <w:p>
@@ -2068,10 +2213,11 @@
           <w:tcPr>
             <w:tcW w:w="1048" w:type="dxa"/>
             <w:tcBorders>
-              <w:top w:val="single" w:sz="2" w:space="0" w:color="auto"/>
-              <w:bottom w:val="single" w:sz="18" w:space="0" w:color="auto"/>
+              <w:top w:val="single" w:color="auto" w:sz="2" w:space="0"/>
+              <w:bottom w:val="single" w:color="auto" w:sz="18" w:space="0"/>
             </w:tcBorders>
             <w:shd w:val="clear" w:color="auto" w:fill="A6A6A6" w:themeFill="background1" w:themeFillShade="A6"/>
+            <w:tcMar/>
             <w:vAlign w:val="center"/>
           </w:tcPr>
           <w:p>
@@ -2097,10 +2243,11 @@
           <w:tcPr>
             <w:tcW w:w="2374" w:type="dxa"/>
             <w:tcBorders>
-              <w:top w:val="single" w:sz="2" w:space="0" w:color="auto"/>
-              <w:bottom w:val="single" w:sz="18" w:space="0" w:color="auto"/>
+              <w:top w:val="single" w:color="auto" w:sz="2" w:space="0"/>
+              <w:bottom w:val="single" w:color="auto" w:sz="18" w:space="0"/>
             </w:tcBorders>
             <w:shd w:val="clear" w:color="auto" w:fill="A6A6A6" w:themeFill="background1" w:themeFillShade="A6"/>
+            <w:tcMar/>
             <w:vAlign w:val="center"/>
           </w:tcPr>
           <w:p>
@@ -2123,8 +2270,9 @@
             <w:tcW w:w="1554" w:type="dxa"/>
             <w:vMerge w:val="restart"/>
             <w:tcBorders>
-              <w:top w:val="single" w:sz="18" w:space="0" w:color="auto"/>
-            </w:tcBorders>
+              <w:top w:val="single" w:color="auto" w:sz="18" w:space="0"/>
+            </w:tcBorders>
+            <w:tcMar/>
             <w:vAlign w:val="center"/>
           </w:tcPr>
           <w:p>
@@ -2159,10 +2307,11 @@
           <w:tcPr>
             <w:tcW w:w="992" w:type="dxa"/>
             <w:tcBorders>
-              <w:top w:val="single" w:sz="18" w:space="0" w:color="auto"/>
-              <w:bottom w:val="single" w:sz="2" w:space="0" w:color="auto"/>
+              <w:top w:val="single" w:color="auto" w:sz="18" w:space="0"/>
+              <w:bottom w:val="single" w:color="auto" w:sz="2" w:space="0"/>
             </w:tcBorders>
             <w:shd w:val="clear" w:color="auto" w:fill="F2F2F2" w:themeFill="background1" w:themeFillShade="F2"/>
+            <w:tcMar/>
             <w:vAlign w:val="center"/>
           </w:tcPr>
           <w:p>
@@ -2188,10 +2337,11 @@
           <w:tcPr>
             <w:tcW w:w="2431" w:type="dxa"/>
             <w:tcBorders>
-              <w:top w:val="single" w:sz="18" w:space="0" w:color="auto"/>
-              <w:bottom w:val="single" w:sz="2" w:space="0" w:color="auto"/>
+              <w:top w:val="single" w:color="auto" w:sz="18" w:space="0"/>
+              <w:bottom w:val="single" w:color="auto" w:sz="2" w:space="0"/>
             </w:tcBorders>
             <w:shd w:val="clear" w:color="auto" w:fill="F2F2F2" w:themeFill="background1" w:themeFillShade="F2"/>
+            <w:tcMar/>
             <w:vAlign w:val="center"/>
           </w:tcPr>
           <w:p>
@@ -2210,10 +2360,11 @@
           <w:tcPr>
             <w:tcW w:w="966" w:type="dxa"/>
             <w:tcBorders>
-              <w:top w:val="single" w:sz="18" w:space="0" w:color="auto"/>
-              <w:bottom w:val="single" w:sz="2" w:space="0" w:color="auto"/>
+              <w:top w:val="single" w:color="auto" w:sz="18" w:space="0"/>
+              <w:bottom w:val="single" w:color="auto" w:sz="2" w:space="0"/>
             </w:tcBorders>
             <w:shd w:val="clear" w:color="auto" w:fill="D9D9D9" w:themeFill="background1" w:themeFillShade="D9"/>
+            <w:tcMar/>
             <w:vAlign w:val="center"/>
           </w:tcPr>
           <w:p>
@@ -2239,10 +2390,11 @@
           <w:tcPr>
             <w:tcW w:w="2457" w:type="dxa"/>
             <w:tcBorders>
-              <w:top w:val="single" w:sz="18" w:space="0" w:color="auto"/>
-              <w:bottom w:val="single" w:sz="2" w:space="0" w:color="auto"/>
+              <w:top w:val="single" w:color="auto" w:sz="18" w:space="0"/>
+              <w:bottom w:val="single" w:color="auto" w:sz="2" w:space="0"/>
             </w:tcBorders>
             <w:shd w:val="clear" w:color="auto" w:fill="D9D9D9" w:themeFill="background1" w:themeFillShade="D9"/>
+            <w:tcMar/>
             <w:vAlign w:val="center"/>
           </w:tcPr>
           <w:p>
@@ -2261,10 +2413,11 @@
           <w:tcPr>
             <w:tcW w:w="964" w:type="dxa"/>
             <w:tcBorders>
-              <w:top w:val="single" w:sz="18" w:space="0" w:color="auto"/>
-              <w:bottom w:val="single" w:sz="2" w:space="0" w:color="auto"/>
+              <w:top w:val="single" w:color="auto" w:sz="18" w:space="0"/>
+              <w:bottom w:val="single" w:color="auto" w:sz="2" w:space="0"/>
             </w:tcBorders>
             <w:shd w:val="clear" w:color="auto" w:fill="BFBFBF" w:themeFill="background1" w:themeFillShade="BF"/>
+            <w:tcMar/>
             <w:vAlign w:val="center"/>
           </w:tcPr>
           <w:p>
@@ -2290,10 +2443,11 @@
           <w:tcPr>
             <w:tcW w:w="2483" w:type="dxa"/>
             <w:tcBorders>
-              <w:top w:val="single" w:sz="18" w:space="0" w:color="auto"/>
-              <w:bottom w:val="single" w:sz="2" w:space="0" w:color="auto"/>
+              <w:top w:val="single" w:color="auto" w:sz="18" w:space="0"/>
+              <w:bottom w:val="single" w:color="auto" w:sz="2" w:space="0"/>
             </w:tcBorders>
             <w:shd w:val="clear" w:color="auto" w:fill="BFBFBF" w:themeFill="background1" w:themeFillShade="BF"/>
+            <w:tcMar/>
             <w:vAlign w:val="center"/>
           </w:tcPr>
           <w:p>
@@ -2310,10 +2464,11 @@
           <w:tcPr>
             <w:tcW w:w="1048" w:type="dxa"/>
             <w:tcBorders>
-              <w:top w:val="single" w:sz="18" w:space="0" w:color="auto"/>
-              <w:bottom w:val="single" w:sz="2" w:space="0" w:color="auto"/>
+              <w:top w:val="single" w:color="auto" w:sz="18" w:space="0"/>
+              <w:bottom w:val="single" w:color="auto" w:sz="2" w:space="0"/>
             </w:tcBorders>
             <w:shd w:val="clear" w:color="auto" w:fill="A6A6A6" w:themeFill="background1" w:themeFillShade="A6"/>
+            <w:tcMar/>
             <w:vAlign w:val="center"/>
           </w:tcPr>
           <w:p>
@@ -2339,10 +2494,11 @@
           <w:tcPr>
             <w:tcW w:w="2374" w:type="dxa"/>
             <w:tcBorders>
-              <w:top w:val="single" w:sz="18" w:space="0" w:color="auto"/>
-              <w:bottom w:val="single" w:sz="2" w:space="0" w:color="auto"/>
+              <w:top w:val="single" w:color="auto" w:sz="18" w:space="0"/>
+              <w:bottom w:val="single" w:color="auto" w:sz="2" w:space="0"/>
             </w:tcBorders>
             <w:shd w:val="clear" w:color="auto" w:fill="A6A6A6" w:themeFill="background1" w:themeFillShade="A6"/>
+            <w:tcMar/>
             <w:vAlign w:val="center"/>
           </w:tcPr>
           <w:p>
@@ -2364,6 +2520,7 @@
           <w:tcPr>
             <w:tcW w:w="1554" w:type="dxa"/>
             <w:vMerge/>
+            <w:tcMar/>
             <w:vAlign w:val="center"/>
           </w:tcPr>
           <w:p>
@@ -2382,10 +2539,11 @@
           <w:tcPr>
             <w:tcW w:w="992" w:type="dxa"/>
             <w:tcBorders>
-              <w:top w:val="single" w:sz="2" w:space="0" w:color="auto"/>
-              <w:bottom w:val="single" w:sz="18" w:space="0" w:color="auto"/>
+              <w:top w:val="single" w:color="auto" w:sz="2" w:space="0"/>
+              <w:bottom w:val="single" w:color="auto" w:sz="18" w:space="0"/>
             </w:tcBorders>
             <w:shd w:val="clear" w:color="auto" w:fill="F2F2F2" w:themeFill="background1" w:themeFillShade="F2"/>
+            <w:tcMar/>
             <w:vAlign w:val="center"/>
           </w:tcPr>
           <w:p>
@@ -2411,10 +2569,11 @@
           <w:tcPr>
             <w:tcW w:w="2431" w:type="dxa"/>
             <w:tcBorders>
-              <w:top w:val="single" w:sz="2" w:space="0" w:color="auto"/>
-              <w:bottom w:val="single" w:sz="18" w:space="0" w:color="auto"/>
+              <w:top w:val="single" w:color="auto" w:sz="2" w:space="0"/>
+              <w:bottom w:val="single" w:color="auto" w:sz="18" w:space="0"/>
             </w:tcBorders>
             <w:shd w:val="clear" w:color="auto" w:fill="F2F2F2" w:themeFill="background1" w:themeFillShade="F2"/>
+            <w:tcMar/>
             <w:vAlign w:val="center"/>
           </w:tcPr>
           <w:p>
@@ -2433,10 +2592,11 @@
           <w:tcPr>
             <w:tcW w:w="966" w:type="dxa"/>
             <w:tcBorders>
-              <w:top w:val="single" w:sz="2" w:space="0" w:color="auto"/>
-              <w:bottom w:val="single" w:sz="18" w:space="0" w:color="auto"/>
+              <w:top w:val="single" w:color="auto" w:sz="2" w:space="0"/>
+              <w:bottom w:val="single" w:color="auto" w:sz="18" w:space="0"/>
             </w:tcBorders>
             <w:shd w:val="clear" w:color="auto" w:fill="D9D9D9" w:themeFill="background1" w:themeFillShade="D9"/>
+            <w:tcMar/>
             <w:vAlign w:val="center"/>
           </w:tcPr>
           <w:p>
@@ -2462,10 +2622,11 @@
           <w:tcPr>
             <w:tcW w:w="2457" w:type="dxa"/>
             <w:tcBorders>
-              <w:top w:val="single" w:sz="2" w:space="0" w:color="auto"/>
-              <w:bottom w:val="single" w:sz="18" w:space="0" w:color="auto"/>
+              <w:top w:val="single" w:color="auto" w:sz="2" w:space="0"/>
+              <w:bottom w:val="single" w:color="auto" w:sz="18" w:space="0"/>
             </w:tcBorders>
             <w:shd w:val="clear" w:color="auto" w:fill="D9D9D9" w:themeFill="background1" w:themeFillShade="D9"/>
+            <w:tcMar/>
             <w:vAlign w:val="center"/>
           </w:tcPr>
           <w:p>
@@ -2484,10 +2645,11 @@
           <w:tcPr>
             <w:tcW w:w="964" w:type="dxa"/>
             <w:tcBorders>
-              <w:top w:val="single" w:sz="2" w:space="0" w:color="auto"/>
-              <w:bottom w:val="single" w:sz="18" w:space="0" w:color="auto"/>
+              <w:top w:val="single" w:color="auto" w:sz="2" w:space="0"/>
+              <w:bottom w:val="single" w:color="auto" w:sz="18" w:space="0"/>
             </w:tcBorders>
             <w:shd w:val="clear" w:color="auto" w:fill="BFBFBF" w:themeFill="background1" w:themeFillShade="BF"/>
+            <w:tcMar/>
             <w:vAlign w:val="center"/>
           </w:tcPr>
           <w:p>
@@ -2513,10 +2675,11 @@
           <w:tcPr>
             <w:tcW w:w="2483" w:type="dxa"/>
             <w:tcBorders>
-              <w:top w:val="single" w:sz="2" w:space="0" w:color="auto"/>
-              <w:bottom w:val="single" w:sz="18" w:space="0" w:color="auto"/>
+              <w:top w:val="single" w:color="auto" w:sz="2" w:space="0"/>
+              <w:bottom w:val="single" w:color="auto" w:sz="18" w:space="0"/>
             </w:tcBorders>
             <w:shd w:val="clear" w:color="auto" w:fill="BFBFBF" w:themeFill="background1" w:themeFillShade="BF"/>
+            <w:tcMar/>
             <w:vAlign w:val="center"/>
           </w:tcPr>
           <w:p>
@@ -2533,10 +2696,11 @@
           <w:tcPr>
             <w:tcW w:w="1048" w:type="dxa"/>
             <w:tcBorders>
-              <w:top w:val="single" w:sz="2" w:space="0" w:color="auto"/>
-              <w:bottom w:val="single" w:sz="18" w:space="0" w:color="auto"/>
+              <w:top w:val="single" w:color="auto" w:sz="2" w:space="0"/>
+              <w:bottom w:val="single" w:color="auto" w:sz="18" w:space="0"/>
             </w:tcBorders>
             <w:shd w:val="clear" w:color="auto" w:fill="A6A6A6" w:themeFill="background1" w:themeFillShade="A6"/>
+            <w:tcMar/>
             <w:vAlign w:val="center"/>
           </w:tcPr>
           <w:p>
@@ -2562,10 +2726,11 @@
           <w:tcPr>
             <w:tcW w:w="2374" w:type="dxa"/>
             <w:tcBorders>
-              <w:top w:val="single" w:sz="2" w:space="0" w:color="auto"/>
-              <w:bottom w:val="single" w:sz="18" w:space="0" w:color="auto"/>
+              <w:top w:val="single" w:color="auto" w:sz="2" w:space="0"/>
+              <w:bottom w:val="single" w:color="auto" w:sz="18" w:space="0"/>
             </w:tcBorders>
             <w:shd w:val="clear" w:color="auto" w:fill="A6A6A6" w:themeFill="background1" w:themeFillShade="A6"/>
+            <w:tcMar/>
             <w:vAlign w:val="center"/>
           </w:tcPr>
           <w:p>
@@ -2588,8 +2753,9 @@
             <w:tcW w:w="1554" w:type="dxa"/>
             <w:vMerge w:val="restart"/>
             <w:tcBorders>
-              <w:top w:val="single" w:sz="18" w:space="0" w:color="auto"/>
-            </w:tcBorders>
+              <w:top w:val="single" w:color="auto" w:sz="18" w:space="0"/>
+            </w:tcBorders>
+            <w:tcMar/>
             <w:vAlign w:val="center"/>
           </w:tcPr>
           <w:p>
@@ -2640,9 +2806,10 @@
           <w:tcPr>
             <w:tcW w:w="992" w:type="dxa"/>
             <w:tcBorders>
-              <w:top w:val="single" w:sz="18" w:space="0" w:color="auto"/>
+              <w:top w:val="single" w:color="auto" w:sz="18" w:space="0"/>
             </w:tcBorders>
             <w:shd w:val="clear" w:color="auto" w:fill="F2F2F2" w:themeFill="background1" w:themeFillShade="F2"/>
+            <w:tcMar/>
             <w:vAlign w:val="center"/>
           </w:tcPr>
           <w:p>
@@ -2668,9 +2835,10 @@
           <w:tcPr>
             <w:tcW w:w="2431" w:type="dxa"/>
             <w:tcBorders>
-              <w:top w:val="single" w:sz="18" w:space="0" w:color="auto"/>
+              <w:top w:val="single" w:color="auto" w:sz="18" w:space="0"/>
             </w:tcBorders>
             <w:shd w:val="clear" w:color="auto" w:fill="F2F2F2" w:themeFill="background1" w:themeFillShade="F2"/>
+            <w:tcMar/>
             <w:vAlign w:val="center"/>
           </w:tcPr>
           <w:p>
@@ -2689,9 +2857,10 @@
           <w:tcPr>
             <w:tcW w:w="966" w:type="dxa"/>
             <w:tcBorders>
-              <w:top w:val="single" w:sz="18" w:space="0" w:color="auto"/>
+              <w:top w:val="single" w:color="auto" w:sz="18" w:space="0"/>
             </w:tcBorders>
             <w:shd w:val="clear" w:color="auto" w:fill="D9D9D9" w:themeFill="background1" w:themeFillShade="D9"/>
+            <w:tcMar/>
             <w:vAlign w:val="center"/>
           </w:tcPr>
           <w:p>
@@ -2719,9 +2888,10 @@
           <w:tcPr>
             <w:tcW w:w="2457" w:type="dxa"/>
             <w:tcBorders>
-              <w:top w:val="single" w:sz="18" w:space="0" w:color="auto"/>
+              <w:top w:val="single" w:color="auto" w:sz="18" w:space="0"/>
             </w:tcBorders>
             <w:shd w:val="clear" w:color="auto" w:fill="D9D9D9" w:themeFill="background1" w:themeFillShade="D9"/>
+            <w:tcMar/>
             <w:vAlign w:val="center"/>
           </w:tcPr>
           <w:p>
@@ -2740,9 +2910,10 @@
           <w:tcPr>
             <w:tcW w:w="964" w:type="dxa"/>
             <w:tcBorders>
-              <w:top w:val="single" w:sz="18" w:space="0" w:color="auto"/>
+              <w:top w:val="single" w:color="auto" w:sz="18" w:space="0"/>
             </w:tcBorders>
             <w:shd w:val="clear" w:color="auto" w:fill="BFBFBF" w:themeFill="background1" w:themeFillShade="BF"/>
+            <w:tcMar/>
             <w:vAlign w:val="center"/>
           </w:tcPr>
           <w:p>
@@ -2768,9 +2939,10 @@
           <w:tcPr>
             <w:tcW w:w="2483" w:type="dxa"/>
             <w:tcBorders>
-              <w:top w:val="single" w:sz="18" w:space="0" w:color="auto"/>
+              <w:top w:val="single" w:color="auto" w:sz="18" w:space="0"/>
             </w:tcBorders>
             <w:shd w:val="clear" w:color="auto" w:fill="BFBFBF" w:themeFill="background1" w:themeFillShade="BF"/>
+            <w:tcMar/>
             <w:vAlign w:val="center"/>
           </w:tcPr>
           <w:p>
@@ -2787,9 +2959,10 @@
           <w:tcPr>
             <w:tcW w:w="1048" w:type="dxa"/>
             <w:tcBorders>
-              <w:top w:val="single" w:sz="18" w:space="0" w:color="auto"/>
+              <w:top w:val="single" w:color="auto" w:sz="18" w:space="0"/>
             </w:tcBorders>
             <w:shd w:val="clear" w:color="auto" w:fill="A6A6A6" w:themeFill="background1" w:themeFillShade="A6"/>
+            <w:tcMar/>
             <w:vAlign w:val="center"/>
           </w:tcPr>
           <w:p>
@@ -2815,9 +2988,10 @@
           <w:tcPr>
             <w:tcW w:w="2374" w:type="dxa"/>
             <w:tcBorders>
-              <w:top w:val="single" w:sz="18" w:space="0" w:color="auto"/>
+              <w:top w:val="single" w:color="auto" w:sz="18" w:space="0"/>
             </w:tcBorders>
             <w:shd w:val="clear" w:color="auto" w:fill="A6A6A6" w:themeFill="background1" w:themeFillShade="A6"/>
+            <w:tcMar/>
             <w:vAlign w:val="center"/>
           </w:tcPr>
           <w:p>
@@ -2839,9 +3013,8 @@
           <w:tcPr>
             <w:tcW w:w="1554" w:type="dxa"/>
             <w:vMerge/>
-            <w:tcBorders>
-              <w:bottom w:val="single" w:sz="18" w:space="0" w:color="auto"/>
-            </w:tcBorders>
+            <w:tcBorders/>
+            <w:tcMar/>
             <w:vAlign w:val="center"/>
           </w:tcPr>
           <w:p>
@@ -2860,9 +3033,10 @@
           <w:tcPr>
             <w:tcW w:w="992" w:type="dxa"/>
             <w:tcBorders>
-              <w:bottom w:val="single" w:sz="18" w:space="0" w:color="auto"/>
+              <w:bottom w:val="single" w:color="auto" w:sz="18" w:space="0"/>
             </w:tcBorders>
             <w:shd w:val="clear" w:color="auto" w:fill="F2F2F2" w:themeFill="background1" w:themeFillShade="F2"/>
+            <w:tcMar/>
             <w:vAlign w:val="center"/>
           </w:tcPr>
           <w:p>
@@ -2888,9 +3062,10 @@
           <w:tcPr>
             <w:tcW w:w="2431" w:type="dxa"/>
             <w:tcBorders>
-              <w:bottom w:val="single" w:sz="18" w:space="0" w:color="auto"/>
+              <w:bottom w:val="single" w:color="auto" w:sz="18" w:space="0"/>
             </w:tcBorders>
             <w:shd w:val="clear" w:color="auto" w:fill="F2F2F2" w:themeFill="background1" w:themeFillShade="F2"/>
+            <w:tcMar/>
             <w:vAlign w:val="center"/>
           </w:tcPr>
           <w:p>
@@ -2907,9 +3082,10 @@
           <w:tcPr>
             <w:tcW w:w="966" w:type="dxa"/>
             <w:tcBorders>
-              <w:bottom w:val="single" w:sz="18" w:space="0" w:color="auto"/>
+              <w:bottom w:val="single" w:color="auto" w:sz="18" w:space="0"/>
             </w:tcBorders>
             <w:shd w:val="clear" w:color="auto" w:fill="D9D9D9" w:themeFill="background1" w:themeFillShade="D9"/>
+            <w:tcMar/>
             <w:vAlign w:val="center"/>
           </w:tcPr>
           <w:p>
@@ -2935,9 +3111,10 @@
           <w:tcPr>
             <w:tcW w:w="2457" w:type="dxa"/>
             <w:tcBorders>
-              <w:bottom w:val="single" w:sz="18" w:space="0" w:color="auto"/>
+              <w:bottom w:val="single" w:color="auto" w:sz="18" w:space="0"/>
             </w:tcBorders>
             <w:shd w:val="clear" w:color="auto" w:fill="D9D9D9" w:themeFill="background1" w:themeFillShade="D9"/>
+            <w:tcMar/>
             <w:vAlign w:val="center"/>
           </w:tcPr>
           <w:p>
@@ -2954,9 +3131,10 @@
           <w:tcPr>
             <w:tcW w:w="964" w:type="dxa"/>
             <w:tcBorders>
-              <w:bottom w:val="single" w:sz="18" w:space="0" w:color="auto"/>
+              <w:bottom w:val="single" w:color="auto" w:sz="18" w:space="0"/>
             </w:tcBorders>
             <w:shd w:val="clear" w:color="auto" w:fill="BFBFBF" w:themeFill="background1" w:themeFillShade="BF"/>
+            <w:tcMar/>
             <w:vAlign w:val="center"/>
           </w:tcPr>
           <w:p>
@@ -2982,9 +3160,10 @@
           <w:tcPr>
             <w:tcW w:w="2483" w:type="dxa"/>
             <w:tcBorders>
-              <w:bottom w:val="single" w:sz="18" w:space="0" w:color="auto"/>
+              <w:bottom w:val="single" w:color="auto" w:sz="18" w:space="0"/>
             </w:tcBorders>
             <w:shd w:val="clear" w:color="auto" w:fill="BFBFBF" w:themeFill="background1" w:themeFillShade="BF"/>
+            <w:tcMar/>
             <w:vAlign w:val="center"/>
           </w:tcPr>
           <w:p>
@@ -3001,9 +3180,10 @@
           <w:tcPr>
             <w:tcW w:w="1048" w:type="dxa"/>
             <w:tcBorders>
-              <w:bottom w:val="single" w:sz="18" w:space="0" w:color="auto"/>
+              <w:bottom w:val="single" w:color="auto" w:sz="18" w:space="0"/>
             </w:tcBorders>
             <w:shd w:val="clear" w:color="auto" w:fill="A6A6A6" w:themeFill="background1" w:themeFillShade="A6"/>
+            <w:tcMar/>
             <w:vAlign w:val="center"/>
           </w:tcPr>
           <w:p>
@@ -3029,9 +3209,10 @@
           <w:tcPr>
             <w:tcW w:w="2374" w:type="dxa"/>
             <w:tcBorders>
-              <w:bottom w:val="single" w:sz="18" w:space="0" w:color="auto"/>
+              <w:bottom w:val="single" w:color="auto" w:sz="18" w:space="0"/>
             </w:tcBorders>
             <w:shd w:val="clear" w:color="auto" w:fill="A6A6A6" w:themeFill="background1" w:themeFillShade="A6"/>
+            <w:tcMar/>
             <w:vAlign w:val="center"/>
           </w:tcPr>
           <w:p>
@@ -3054,8 +3235,9 @@
             <w:tcW w:w="1554" w:type="dxa"/>
             <w:vMerge w:val="restart"/>
             <w:tcBorders>
-              <w:top w:val="single" w:sz="18" w:space="0" w:color="auto"/>
-            </w:tcBorders>
+              <w:top w:val="single" w:color="auto" w:sz="18" w:space="0"/>
+            </w:tcBorders>
+            <w:tcMar/>
             <w:vAlign w:val="center"/>
           </w:tcPr>
           <w:p>
@@ -3090,9 +3272,10 @@
           <w:tcPr>
             <w:tcW w:w="992" w:type="dxa"/>
             <w:tcBorders>
-              <w:top w:val="single" w:sz="18" w:space="0" w:color="auto"/>
+              <w:top w:val="single" w:color="auto" w:sz="18" w:space="0"/>
             </w:tcBorders>
             <w:shd w:val="clear" w:color="auto" w:fill="F2F2F2" w:themeFill="background1" w:themeFillShade="F2"/>
+            <w:tcMar/>
             <w:vAlign w:val="center"/>
           </w:tcPr>
           <w:p>
@@ -3118,9 +3301,10 @@
           <w:tcPr>
             <w:tcW w:w="2431" w:type="dxa"/>
             <w:tcBorders>
-              <w:top w:val="single" w:sz="18" w:space="0" w:color="auto"/>
+              <w:top w:val="single" w:color="auto" w:sz="18" w:space="0"/>
             </w:tcBorders>
             <w:shd w:val="clear" w:color="auto" w:fill="F2F2F2" w:themeFill="background1" w:themeFillShade="F2"/>
+            <w:tcMar/>
             <w:vAlign w:val="center"/>
           </w:tcPr>
           <w:p>
@@ -3137,9 +3321,10 @@
           <w:tcPr>
             <w:tcW w:w="966" w:type="dxa"/>
             <w:tcBorders>
-              <w:top w:val="single" w:sz="18" w:space="0" w:color="auto"/>
+              <w:top w:val="single" w:color="auto" w:sz="18" w:space="0"/>
             </w:tcBorders>
             <w:shd w:val="clear" w:color="auto" w:fill="D9D9D9" w:themeFill="background1" w:themeFillShade="D9"/>
+            <w:tcMar/>
             <w:vAlign w:val="center"/>
           </w:tcPr>
           <w:p>
@@ -3165,9 +3350,10 @@
           <w:tcPr>
             <w:tcW w:w="2457" w:type="dxa"/>
             <w:tcBorders>
-              <w:top w:val="single" w:sz="18" w:space="0" w:color="auto"/>
+              <w:top w:val="single" w:color="auto" w:sz="18" w:space="0"/>
             </w:tcBorders>
             <w:shd w:val="clear" w:color="auto" w:fill="D9D9D9" w:themeFill="background1" w:themeFillShade="D9"/>
+            <w:tcMar/>
             <w:vAlign w:val="center"/>
           </w:tcPr>
           <w:p>
@@ -3184,9 +3370,10 @@
           <w:tcPr>
             <w:tcW w:w="964" w:type="dxa"/>
             <w:tcBorders>
-              <w:top w:val="single" w:sz="18" w:space="0" w:color="auto"/>
+              <w:top w:val="single" w:color="auto" w:sz="18" w:space="0"/>
             </w:tcBorders>
             <w:shd w:val="clear" w:color="auto" w:fill="BFBFBF" w:themeFill="background1" w:themeFillShade="BF"/>
+            <w:tcMar/>
             <w:vAlign w:val="center"/>
           </w:tcPr>
           <w:p>
@@ -3212,9 +3399,10 @@
           <w:tcPr>
             <w:tcW w:w="2483" w:type="dxa"/>
             <w:tcBorders>
-              <w:top w:val="single" w:sz="18" w:space="0" w:color="auto"/>
+              <w:top w:val="single" w:color="auto" w:sz="18" w:space="0"/>
             </w:tcBorders>
             <w:shd w:val="clear" w:color="auto" w:fill="BFBFBF" w:themeFill="background1" w:themeFillShade="BF"/>
+            <w:tcMar/>
             <w:vAlign w:val="center"/>
           </w:tcPr>
           <w:p>
@@ -3231,9 +3419,10 @@
           <w:tcPr>
             <w:tcW w:w="1048" w:type="dxa"/>
             <w:tcBorders>
-              <w:top w:val="single" w:sz="18" w:space="0" w:color="auto"/>
+              <w:top w:val="single" w:color="auto" w:sz="18" w:space="0"/>
             </w:tcBorders>
             <w:shd w:val="clear" w:color="auto" w:fill="A6A6A6" w:themeFill="background1" w:themeFillShade="A6"/>
+            <w:tcMar/>
             <w:vAlign w:val="center"/>
           </w:tcPr>
           <w:p>
@@ -3259,9 +3448,10 @@
           <w:tcPr>
             <w:tcW w:w="2374" w:type="dxa"/>
             <w:tcBorders>
-              <w:top w:val="single" w:sz="18" w:space="0" w:color="auto"/>
+              <w:top w:val="single" w:color="auto" w:sz="18" w:space="0"/>
             </w:tcBorders>
             <w:shd w:val="clear" w:color="auto" w:fill="A6A6A6" w:themeFill="background1" w:themeFillShade="A6"/>
+            <w:tcMar/>
             <w:vAlign w:val="center"/>
           </w:tcPr>
           <w:p>
@@ -3283,9 +3473,8 @@
           <w:tcPr>
             <w:tcW w:w="1554" w:type="dxa"/>
             <w:vMerge/>
-            <w:tcBorders>
-              <w:bottom w:val="single" w:sz="18" w:space="0" w:color="auto"/>
-            </w:tcBorders>
+            <w:tcBorders/>
+            <w:tcMar/>
             <w:vAlign w:val="center"/>
           </w:tcPr>
           <w:p>
@@ -3304,9 +3493,10 @@
           <w:tcPr>
             <w:tcW w:w="992" w:type="dxa"/>
             <w:tcBorders>
-              <w:bottom w:val="single" w:sz="18" w:space="0" w:color="auto"/>
+              <w:bottom w:val="single" w:color="auto" w:sz="18" w:space="0"/>
             </w:tcBorders>
             <w:shd w:val="clear" w:color="auto" w:fill="F2F2F2" w:themeFill="background1" w:themeFillShade="F2"/>
+            <w:tcMar/>
             <w:vAlign w:val="center"/>
           </w:tcPr>
           <w:p>
@@ -3332,9 +3522,10 @@
           <w:tcPr>
             <w:tcW w:w="2431" w:type="dxa"/>
             <w:tcBorders>
-              <w:bottom w:val="single" w:sz="18" w:space="0" w:color="auto"/>
+              <w:bottom w:val="single" w:color="auto" w:sz="18" w:space="0"/>
             </w:tcBorders>
             <w:shd w:val="clear" w:color="auto" w:fill="F2F2F2" w:themeFill="background1" w:themeFillShade="F2"/>
+            <w:tcMar/>
             <w:vAlign w:val="center"/>
           </w:tcPr>
           <w:p>
@@ -3351,9 +3542,10 @@
           <w:tcPr>
             <w:tcW w:w="966" w:type="dxa"/>
             <w:tcBorders>
-              <w:bottom w:val="single" w:sz="18" w:space="0" w:color="auto"/>
+              <w:bottom w:val="single" w:color="auto" w:sz="18" w:space="0"/>
             </w:tcBorders>
             <w:shd w:val="clear" w:color="auto" w:fill="D9D9D9" w:themeFill="background1" w:themeFillShade="D9"/>
+            <w:tcMar/>
             <w:vAlign w:val="center"/>
           </w:tcPr>
           <w:p>
@@ -3379,9 +3571,10 @@
           <w:tcPr>
             <w:tcW w:w="2457" w:type="dxa"/>
             <w:tcBorders>
-              <w:bottom w:val="single" w:sz="18" w:space="0" w:color="auto"/>
+              <w:bottom w:val="single" w:color="auto" w:sz="18" w:space="0"/>
             </w:tcBorders>
             <w:shd w:val="clear" w:color="auto" w:fill="D9D9D9" w:themeFill="background1" w:themeFillShade="D9"/>
+            <w:tcMar/>
             <w:vAlign w:val="center"/>
           </w:tcPr>
           <w:p>
@@ -3398,9 +3591,10 @@
           <w:tcPr>
             <w:tcW w:w="964" w:type="dxa"/>
             <w:tcBorders>
-              <w:bottom w:val="single" w:sz="18" w:space="0" w:color="auto"/>
+              <w:bottom w:val="single" w:color="auto" w:sz="18" w:space="0"/>
             </w:tcBorders>
             <w:shd w:val="clear" w:color="auto" w:fill="BFBFBF" w:themeFill="background1" w:themeFillShade="BF"/>
+            <w:tcMar/>
             <w:vAlign w:val="center"/>
           </w:tcPr>
           <w:p>
@@ -3426,9 +3620,10 @@
           <w:tcPr>
             <w:tcW w:w="2483" w:type="dxa"/>
             <w:tcBorders>
-              <w:bottom w:val="single" w:sz="18" w:space="0" w:color="auto"/>
+              <w:bottom w:val="single" w:color="auto" w:sz="18" w:space="0"/>
             </w:tcBorders>
             <w:shd w:val="clear" w:color="auto" w:fill="BFBFBF" w:themeFill="background1" w:themeFillShade="BF"/>
+            <w:tcMar/>
             <w:vAlign w:val="center"/>
           </w:tcPr>
           <w:p>
@@ -3445,9 +3640,10 @@
           <w:tcPr>
             <w:tcW w:w="1048" w:type="dxa"/>
             <w:tcBorders>
-              <w:bottom w:val="single" w:sz="18" w:space="0" w:color="auto"/>
+              <w:bottom w:val="single" w:color="auto" w:sz="18" w:space="0"/>
             </w:tcBorders>
             <w:shd w:val="clear" w:color="auto" w:fill="A6A6A6" w:themeFill="background1" w:themeFillShade="A6"/>
+            <w:tcMar/>
             <w:vAlign w:val="center"/>
           </w:tcPr>
           <w:p>
@@ -3473,9 +3669,10 @@
           <w:tcPr>
             <w:tcW w:w="2374" w:type="dxa"/>
             <w:tcBorders>
-              <w:bottom w:val="single" w:sz="18" w:space="0" w:color="auto"/>
+              <w:bottom w:val="single" w:color="auto" w:sz="18" w:space="0"/>
             </w:tcBorders>
             <w:shd w:val="clear" w:color="auto" w:fill="A6A6A6" w:themeFill="background1" w:themeFillShade="A6"/>
+            <w:tcMar/>
             <w:vAlign w:val="center"/>
           </w:tcPr>
           <w:p>
@@ -3498,8 +3695,9 @@
             <w:tcW w:w="1554" w:type="dxa"/>
             <w:vMerge w:val="restart"/>
             <w:tcBorders>
-              <w:top w:val="single" w:sz="18" w:space="0" w:color="auto"/>
-            </w:tcBorders>
+              <w:top w:val="single" w:color="auto" w:sz="18" w:space="0"/>
+            </w:tcBorders>
+            <w:tcMar/>
             <w:vAlign w:val="center"/>
           </w:tcPr>
           <w:p>
@@ -3526,9 +3724,10 @@
           <w:tcPr>
             <w:tcW w:w="992" w:type="dxa"/>
             <w:tcBorders>
-              <w:top w:val="single" w:sz="18" w:space="0" w:color="auto"/>
+              <w:top w:val="single" w:color="auto" w:sz="18" w:space="0"/>
             </w:tcBorders>
             <w:shd w:val="clear" w:color="auto" w:fill="F2F2F2" w:themeFill="background1" w:themeFillShade="F2"/>
+            <w:tcMar/>
             <w:vAlign w:val="center"/>
           </w:tcPr>
           <w:p>
@@ -3554,9 +3753,10 @@
           <w:tcPr>
             <w:tcW w:w="2431" w:type="dxa"/>
             <w:tcBorders>
-              <w:top w:val="single" w:sz="18" w:space="0" w:color="auto"/>
+              <w:top w:val="single" w:color="auto" w:sz="18" w:space="0"/>
             </w:tcBorders>
             <w:shd w:val="clear" w:color="auto" w:fill="F2F2F2" w:themeFill="background1" w:themeFillShade="F2"/>
+            <w:tcMar/>
             <w:vAlign w:val="center"/>
           </w:tcPr>
           <w:p>
@@ -3573,9 +3773,10 @@
           <w:tcPr>
             <w:tcW w:w="966" w:type="dxa"/>
             <w:tcBorders>
-              <w:top w:val="single" w:sz="18" w:space="0" w:color="auto"/>
+              <w:top w:val="single" w:color="auto" w:sz="18" w:space="0"/>
             </w:tcBorders>
             <w:shd w:val="clear" w:color="auto" w:fill="D9D9D9" w:themeFill="background1" w:themeFillShade="D9"/>
+            <w:tcMar/>
             <w:vAlign w:val="center"/>
           </w:tcPr>
           <w:p>
@@ -3601,9 +3802,10 @@
           <w:tcPr>
             <w:tcW w:w="2457" w:type="dxa"/>
             <w:tcBorders>
-              <w:top w:val="single" w:sz="18" w:space="0" w:color="auto"/>
+              <w:top w:val="single" w:color="auto" w:sz="18" w:space="0"/>
             </w:tcBorders>
             <w:shd w:val="clear" w:color="auto" w:fill="D9D9D9" w:themeFill="background1" w:themeFillShade="D9"/>
+            <w:tcMar/>
             <w:vAlign w:val="center"/>
           </w:tcPr>
           <w:p>
@@ -3620,9 +3822,10 @@
           <w:tcPr>
             <w:tcW w:w="964" w:type="dxa"/>
             <w:tcBorders>
-              <w:top w:val="single" w:sz="18" w:space="0" w:color="auto"/>
+              <w:top w:val="single" w:color="auto" w:sz="18" w:space="0"/>
             </w:tcBorders>
             <w:shd w:val="clear" w:color="auto" w:fill="BFBFBF" w:themeFill="background1" w:themeFillShade="BF"/>
+            <w:tcMar/>
             <w:vAlign w:val="center"/>
           </w:tcPr>
           <w:p>
@@ -3648,9 +3851,10 @@
           <w:tcPr>
             <w:tcW w:w="2483" w:type="dxa"/>
             <w:tcBorders>
-              <w:top w:val="single" w:sz="18" w:space="0" w:color="auto"/>
+              <w:top w:val="single" w:color="auto" w:sz="18" w:space="0"/>
             </w:tcBorders>
             <w:shd w:val="clear" w:color="auto" w:fill="BFBFBF" w:themeFill="background1" w:themeFillShade="BF"/>
+            <w:tcMar/>
             <w:vAlign w:val="center"/>
           </w:tcPr>
           <w:p>
@@ -3667,9 +3871,10 @@
           <w:tcPr>
             <w:tcW w:w="1048" w:type="dxa"/>
             <w:tcBorders>
-              <w:top w:val="single" w:sz="18" w:space="0" w:color="auto"/>
+              <w:top w:val="single" w:color="auto" w:sz="18" w:space="0"/>
             </w:tcBorders>
             <w:shd w:val="clear" w:color="auto" w:fill="A6A6A6" w:themeFill="background1" w:themeFillShade="A6"/>
+            <w:tcMar/>
             <w:vAlign w:val="center"/>
           </w:tcPr>
           <w:p>
@@ -3695,9 +3900,10 @@
           <w:tcPr>
             <w:tcW w:w="2374" w:type="dxa"/>
             <w:tcBorders>
-              <w:top w:val="single" w:sz="18" w:space="0" w:color="auto"/>
+              <w:top w:val="single" w:color="auto" w:sz="18" w:space="0"/>
             </w:tcBorders>
             <w:shd w:val="clear" w:color="auto" w:fill="A6A6A6" w:themeFill="background1" w:themeFillShade="A6"/>
+            <w:tcMar/>
             <w:vAlign w:val="center"/>
           </w:tcPr>
           <w:p>
@@ -3719,6 +3925,7 @@
           <w:tcPr>
             <w:tcW w:w="1554" w:type="dxa"/>
             <w:vMerge/>
+            <w:tcMar/>
             <w:vAlign w:val="center"/>
           </w:tcPr>
           <w:p>
@@ -3734,6 +3941,7 @@
           <w:tcPr>
             <w:tcW w:w="992" w:type="dxa"/>
             <w:shd w:val="clear" w:color="auto" w:fill="F2F2F2" w:themeFill="background1" w:themeFillShade="F2"/>
+            <w:tcMar/>
             <w:vAlign w:val="center"/>
           </w:tcPr>
           <w:p>
@@ -3759,6 +3967,7 @@
           <w:tcPr>
             <w:tcW w:w="2431" w:type="dxa"/>
             <w:shd w:val="clear" w:color="auto" w:fill="F2F2F2" w:themeFill="background1" w:themeFillShade="F2"/>
+            <w:tcMar/>
             <w:vAlign w:val="center"/>
           </w:tcPr>
           <w:p>
@@ -3775,6 +3984,7 @@
           <w:tcPr>
             <w:tcW w:w="966" w:type="dxa"/>
             <w:shd w:val="clear" w:color="auto" w:fill="D9D9D9" w:themeFill="background1" w:themeFillShade="D9"/>
+            <w:tcMar/>
             <w:vAlign w:val="center"/>
           </w:tcPr>
           <w:p>
@@ -3800,6 +4010,7 @@
           <w:tcPr>
             <w:tcW w:w="2457" w:type="dxa"/>
             <w:shd w:val="clear" w:color="auto" w:fill="D9D9D9" w:themeFill="background1" w:themeFillShade="D9"/>
+            <w:tcMar/>
             <w:vAlign w:val="center"/>
           </w:tcPr>
           <w:p>
@@ -3816,6 +4027,7 @@
           <w:tcPr>
             <w:tcW w:w="964" w:type="dxa"/>
             <w:shd w:val="clear" w:color="auto" w:fill="BFBFBF" w:themeFill="background1" w:themeFillShade="BF"/>
+            <w:tcMar/>
             <w:vAlign w:val="center"/>
           </w:tcPr>
           <w:p>
@@ -3841,6 +4053,7 @@
           <w:tcPr>
             <w:tcW w:w="2483" w:type="dxa"/>
             <w:shd w:val="clear" w:color="auto" w:fill="BFBFBF" w:themeFill="background1" w:themeFillShade="BF"/>
+            <w:tcMar/>
             <w:vAlign w:val="center"/>
           </w:tcPr>
           <w:p>
@@ -3857,6 +4070,7 @@
           <w:tcPr>
             <w:tcW w:w="1048" w:type="dxa"/>
             <w:shd w:val="clear" w:color="auto" w:fill="A6A6A6" w:themeFill="background1" w:themeFillShade="A6"/>
+            <w:tcMar/>
             <w:vAlign w:val="center"/>
           </w:tcPr>
           <w:p>
@@ -3882,6 +4096,7 @@
           <w:tcPr>
             <w:tcW w:w="2374" w:type="dxa"/>
             <w:shd w:val="clear" w:color="auto" w:fill="A6A6A6" w:themeFill="background1" w:themeFillShade="A6"/>
+            <w:tcMar/>
             <w:vAlign w:val="center"/>
           </w:tcPr>
           <w:p>
@@ -3976,6 +4191,7 @@
         <w:tc>
           <w:tcPr>
             <w:tcW w:w="1554" w:type="dxa"/>
+            <w:tcMar/>
             <w:vAlign w:val="center"/>
           </w:tcPr>
           <w:p>
@@ -3991,6 +4207,7 @@
           <w:tcPr>
             <w:tcW w:w="13715" w:type="dxa"/>
             <w:gridSpan w:val="8"/>
+            <w:tcMar/>
             <w:vAlign w:val="center"/>
           </w:tcPr>
           <w:p>
@@ -4018,8 +4235,9 @@
           <w:tcPr>
             <w:tcW w:w="1554" w:type="dxa"/>
             <w:tcBorders>
-              <w:bottom w:val="single" w:sz="18" w:space="0" w:color="auto"/>
-            </w:tcBorders>
+              <w:bottom w:val="single" w:color="auto" w:sz="18" w:space="0"/>
+            </w:tcBorders>
+            <w:tcMar/>
             <w:vAlign w:val="center"/>
           </w:tcPr>
           <w:p>
@@ -4043,9 +4261,10 @@
             <w:tcW w:w="3423" w:type="dxa"/>
             <w:gridSpan w:val="2"/>
             <w:tcBorders>
-              <w:bottom w:val="single" w:sz="18" w:space="0" w:color="auto"/>
+              <w:bottom w:val="single" w:color="auto" w:sz="18" w:space="0"/>
             </w:tcBorders>
             <w:shd w:val="clear" w:color="auto" w:fill="F2F2F2" w:themeFill="background1" w:themeFillShade="F2"/>
+            <w:tcMar/>
             <w:vAlign w:val="center"/>
           </w:tcPr>
           <w:p>
@@ -4073,9 +4292,10 @@
             <w:tcW w:w="3423" w:type="dxa"/>
             <w:gridSpan w:val="2"/>
             <w:tcBorders>
-              <w:bottom w:val="single" w:sz="18" w:space="0" w:color="auto"/>
+              <w:bottom w:val="single" w:color="auto" w:sz="18" w:space="0"/>
             </w:tcBorders>
             <w:shd w:val="clear" w:color="auto" w:fill="D9D9D9" w:themeFill="background1" w:themeFillShade="D9"/>
+            <w:tcMar/>
             <w:vAlign w:val="center"/>
           </w:tcPr>
           <w:p>
@@ -4111,9 +4331,10 @@
             <w:tcW w:w="3447" w:type="dxa"/>
             <w:gridSpan w:val="2"/>
             <w:tcBorders>
-              <w:bottom w:val="single" w:sz="18" w:space="0" w:color="auto"/>
+              <w:bottom w:val="single" w:color="auto" w:sz="18" w:space="0"/>
             </w:tcBorders>
             <w:shd w:val="clear" w:color="auto" w:fill="BFBFBF" w:themeFill="background1" w:themeFillShade="BF"/>
+            <w:tcMar/>
             <w:vAlign w:val="center"/>
           </w:tcPr>
           <w:p>
@@ -4149,9 +4370,10 @@
             <w:tcW w:w="3422" w:type="dxa"/>
             <w:gridSpan w:val="2"/>
             <w:tcBorders>
-              <w:bottom w:val="single" w:sz="18" w:space="0" w:color="auto"/>
+              <w:bottom w:val="single" w:color="auto" w:sz="18" w:space="0"/>
             </w:tcBorders>
             <w:shd w:val="clear" w:color="auto" w:fill="A6A6A6" w:themeFill="background1" w:themeFillShade="A6"/>
+            <w:tcMar/>
             <w:vAlign w:val="center"/>
           </w:tcPr>
           <w:p>
@@ -4192,10 +4414,11 @@
             <w:tcW w:w="1554" w:type="dxa"/>
             <w:vMerge w:val="restart"/>
             <w:tcBorders>
-              <w:top w:val="single" w:sz="18" w:space="0" w:color="auto"/>
-              <w:left w:val="single" w:sz="2" w:space="0" w:color="auto"/>
-              <w:right w:val="single" w:sz="2" w:space="0" w:color="auto"/>
-            </w:tcBorders>
+              <w:top w:val="single" w:color="auto" w:sz="18" w:space="0"/>
+              <w:left w:val="single" w:color="auto" w:sz="2" w:space="0"/>
+              <w:right w:val="single" w:color="auto" w:sz="2" w:space="0"/>
+            </w:tcBorders>
+            <w:tcMar/>
             <w:vAlign w:val="center"/>
           </w:tcPr>
           <w:p>
@@ -4222,12 +4445,13 @@
           <w:tcPr>
             <w:tcW w:w="992" w:type="dxa"/>
             <w:tcBorders>
-              <w:top w:val="single" w:sz="18" w:space="0" w:color="auto"/>
-              <w:left w:val="single" w:sz="2" w:space="0" w:color="auto"/>
-              <w:bottom w:val="single" w:sz="2" w:space="0" w:color="auto"/>
-              <w:right w:val="single" w:sz="2" w:space="0" w:color="auto"/>
+              <w:top w:val="single" w:color="auto" w:sz="18" w:space="0"/>
+              <w:left w:val="single" w:color="auto" w:sz="2" w:space="0"/>
+              <w:bottom w:val="single" w:color="auto" w:sz="2" w:space="0"/>
+              <w:right w:val="single" w:color="auto" w:sz="2" w:space="0"/>
             </w:tcBorders>
             <w:shd w:val="clear" w:color="auto" w:fill="F2F2F2" w:themeFill="background1" w:themeFillShade="F2"/>
+            <w:tcMar/>
             <w:vAlign w:val="center"/>
           </w:tcPr>
           <w:p>
@@ -4253,12 +4477,13 @@
           <w:tcPr>
             <w:tcW w:w="2431" w:type="dxa"/>
             <w:tcBorders>
-              <w:top w:val="single" w:sz="18" w:space="0" w:color="auto"/>
-              <w:left w:val="single" w:sz="2" w:space="0" w:color="auto"/>
-              <w:bottom w:val="single" w:sz="2" w:space="0" w:color="auto"/>
-              <w:right w:val="single" w:sz="2" w:space="0" w:color="auto"/>
+              <w:top w:val="single" w:color="auto" w:sz="18" w:space="0"/>
+              <w:left w:val="single" w:color="auto" w:sz="2" w:space="0"/>
+              <w:bottom w:val="single" w:color="auto" w:sz="2" w:space="0"/>
+              <w:right w:val="single" w:color="auto" w:sz="2" w:space="0"/>
             </w:tcBorders>
             <w:shd w:val="clear" w:color="auto" w:fill="F2F2F2" w:themeFill="background1" w:themeFillShade="F2"/>
+            <w:tcMar/>
             <w:vAlign w:val="center"/>
           </w:tcPr>
           <w:p>
@@ -4277,12 +4502,13 @@
           <w:tcPr>
             <w:tcW w:w="966" w:type="dxa"/>
             <w:tcBorders>
-              <w:top w:val="single" w:sz="18" w:space="0" w:color="auto"/>
-              <w:left w:val="single" w:sz="2" w:space="0" w:color="auto"/>
-              <w:bottom w:val="single" w:sz="2" w:space="0" w:color="auto"/>
-              <w:right w:val="single" w:sz="2" w:space="0" w:color="auto"/>
+              <w:top w:val="single" w:color="auto" w:sz="18" w:space="0"/>
+              <w:left w:val="single" w:color="auto" w:sz="2" w:space="0"/>
+              <w:bottom w:val="single" w:color="auto" w:sz="2" w:space="0"/>
+              <w:right w:val="single" w:color="auto" w:sz="2" w:space="0"/>
             </w:tcBorders>
             <w:shd w:val="clear" w:color="auto" w:fill="D9D9D9" w:themeFill="background1" w:themeFillShade="D9"/>
+            <w:tcMar/>
             <w:vAlign w:val="center"/>
           </w:tcPr>
           <w:p>
@@ -4310,12 +4536,13 @@
           <w:tcPr>
             <w:tcW w:w="2457" w:type="dxa"/>
             <w:tcBorders>
-              <w:top w:val="single" w:sz="18" w:space="0" w:color="auto"/>
-              <w:left w:val="single" w:sz="2" w:space="0" w:color="auto"/>
-              <w:bottom w:val="single" w:sz="2" w:space="0" w:color="auto"/>
-              <w:right w:val="single" w:sz="2" w:space="0" w:color="auto"/>
+              <w:top w:val="single" w:color="auto" w:sz="18" w:space="0"/>
+              <w:left w:val="single" w:color="auto" w:sz="2" w:space="0"/>
+              <w:bottom w:val="single" w:color="auto" w:sz="2" w:space="0"/>
+              <w:right w:val="single" w:color="auto" w:sz="2" w:space="0"/>
             </w:tcBorders>
             <w:shd w:val="clear" w:color="auto" w:fill="D9D9D9" w:themeFill="background1" w:themeFillShade="D9"/>
+            <w:tcMar/>
             <w:vAlign w:val="center"/>
           </w:tcPr>
           <w:p>
@@ -4334,12 +4561,13 @@
           <w:tcPr>
             <w:tcW w:w="964" w:type="dxa"/>
             <w:tcBorders>
-              <w:top w:val="single" w:sz="18" w:space="0" w:color="auto"/>
-              <w:left w:val="single" w:sz="2" w:space="0" w:color="auto"/>
-              <w:bottom w:val="single" w:sz="2" w:space="0" w:color="auto"/>
-              <w:right w:val="single" w:sz="2" w:space="0" w:color="auto"/>
+              <w:top w:val="single" w:color="auto" w:sz="18" w:space="0"/>
+              <w:left w:val="single" w:color="auto" w:sz="2" w:space="0"/>
+              <w:bottom w:val="single" w:color="auto" w:sz="2" w:space="0"/>
+              <w:right w:val="single" w:color="auto" w:sz="2" w:space="0"/>
             </w:tcBorders>
             <w:shd w:val="clear" w:color="auto" w:fill="BFBFBF" w:themeFill="background1" w:themeFillShade="BF"/>
+            <w:tcMar/>
             <w:vAlign w:val="center"/>
           </w:tcPr>
           <w:p>
@@ -4365,12 +4593,13 @@
           <w:tcPr>
             <w:tcW w:w="2483" w:type="dxa"/>
             <w:tcBorders>
-              <w:top w:val="single" w:sz="18" w:space="0" w:color="auto"/>
-              <w:left w:val="single" w:sz="2" w:space="0" w:color="auto"/>
-              <w:bottom w:val="single" w:sz="2" w:space="0" w:color="auto"/>
-              <w:right w:val="single" w:sz="2" w:space="0" w:color="auto"/>
+              <w:top w:val="single" w:color="auto" w:sz="18" w:space="0"/>
+              <w:left w:val="single" w:color="auto" w:sz="2" w:space="0"/>
+              <w:bottom w:val="single" w:color="auto" w:sz="2" w:space="0"/>
+              <w:right w:val="single" w:color="auto" w:sz="2" w:space="0"/>
             </w:tcBorders>
             <w:shd w:val="clear" w:color="auto" w:fill="BFBFBF" w:themeFill="background1" w:themeFillShade="BF"/>
+            <w:tcMar/>
             <w:vAlign w:val="center"/>
           </w:tcPr>
           <w:p>
@@ -4387,12 +4616,13 @@
           <w:tcPr>
             <w:tcW w:w="1048" w:type="dxa"/>
             <w:tcBorders>
-              <w:top w:val="single" w:sz="18" w:space="0" w:color="auto"/>
-              <w:left w:val="single" w:sz="2" w:space="0" w:color="auto"/>
-              <w:bottom w:val="single" w:sz="2" w:space="0" w:color="auto"/>
-              <w:right w:val="single" w:sz="2" w:space="0" w:color="auto"/>
+              <w:top w:val="single" w:color="auto" w:sz="18" w:space="0"/>
+              <w:left w:val="single" w:color="auto" w:sz="2" w:space="0"/>
+              <w:bottom w:val="single" w:color="auto" w:sz="2" w:space="0"/>
+              <w:right w:val="single" w:color="auto" w:sz="2" w:space="0"/>
             </w:tcBorders>
             <w:shd w:val="clear" w:color="auto" w:fill="A6A6A6" w:themeFill="background1" w:themeFillShade="A6"/>
+            <w:tcMar/>
             <w:vAlign w:val="center"/>
           </w:tcPr>
           <w:p>
@@ -4418,22 +4648,29 @@
           <w:tcPr>
             <w:tcW w:w="2374" w:type="dxa"/>
             <w:tcBorders>
-              <w:top w:val="single" w:sz="18" w:space="0" w:color="auto"/>
-              <w:left w:val="single" w:sz="2" w:space="0" w:color="auto"/>
-              <w:bottom w:val="single" w:sz="2" w:space="0" w:color="auto"/>
-              <w:right w:val="single" w:sz="2" w:space="0" w:color="auto"/>
+              <w:top w:val="single" w:color="auto" w:sz="18" w:space="0"/>
+              <w:left w:val="single" w:color="auto" w:sz="2" w:space="0"/>
+              <w:bottom w:val="single" w:color="auto" w:sz="2" w:space="0"/>
+              <w:right w:val="single" w:color="auto" w:sz="2" w:space="0"/>
             </w:tcBorders>
             <w:shd w:val="clear" w:color="auto" w:fill="A6A6A6" w:themeFill="background1" w:themeFillShade="A6"/>
-            <w:vAlign w:val="center"/>
-          </w:tcPr>
-          <w:p>
-            <w:pPr>
-              <w:spacing w:after="0" w:line="240" w:lineRule="auto"/>
-              <w:jc w:val="right"/>
-              <w:rPr>
-                <w:lang w:val="pt-PT"/>
-              </w:rPr>
-            </w:pPr>
+            <w:tcMar/>
+            <w:vAlign w:val="center"/>
+          </w:tcPr>
+          <w:p>
+            <w:pPr>
+              <w:spacing w:after="0" w:line="240" w:lineRule="auto"/>
+              <w:jc w:val="right"/>
+              <w:rPr>
+                <w:lang w:val="pt-PT"/>
+              </w:rPr>
+            </w:pPr>
+            <w:r>
+              <w:rPr>
+                <w:lang w:val="pt-PT"/>
+              </w:rPr>
+              <w:t>99.259</w:t>
+            </w:r>
           </w:p>
         </w:tc>
       </w:tr>
@@ -4445,10 +4682,8 @@
           <w:tcPr>
             <w:tcW w:w="1554" w:type="dxa"/>
             <w:vMerge/>
-            <w:tcBorders>
-              <w:left w:val="single" w:sz="2" w:space="0" w:color="auto"/>
-              <w:right w:val="single" w:sz="2" w:space="0" w:color="auto"/>
-            </w:tcBorders>
+            <w:tcBorders/>
+            <w:tcMar/>
             <w:vAlign w:val="center"/>
           </w:tcPr>
           <w:p>
@@ -4467,12 +4702,13 @@
           <w:tcPr>
             <w:tcW w:w="992" w:type="dxa"/>
             <w:tcBorders>
-              <w:top w:val="single" w:sz="2" w:space="0" w:color="auto"/>
-              <w:left w:val="single" w:sz="2" w:space="0" w:color="auto"/>
-              <w:bottom w:val="single" w:sz="2" w:space="0" w:color="auto"/>
-              <w:right w:val="single" w:sz="8" w:space="0" w:color="auto"/>
+              <w:top w:val="single" w:color="auto" w:sz="2" w:space="0"/>
+              <w:left w:val="single" w:color="auto" w:sz="2" w:space="0"/>
+              <w:bottom w:val="single" w:color="auto" w:sz="2" w:space="0"/>
+              <w:right w:val="single" w:color="auto" w:sz="8" w:space="0"/>
             </w:tcBorders>
             <w:shd w:val="clear" w:color="auto" w:fill="F2F2F2" w:themeFill="background1" w:themeFillShade="F2"/>
+            <w:tcMar/>
             <w:vAlign w:val="center"/>
           </w:tcPr>
           <w:p>
@@ -4498,12 +4734,13 @@
           <w:tcPr>
             <w:tcW w:w="2431" w:type="dxa"/>
             <w:tcBorders>
-              <w:top w:val="single" w:sz="2" w:space="0" w:color="auto"/>
-              <w:left w:val="single" w:sz="8" w:space="0" w:color="auto"/>
-              <w:bottom w:val="single" w:sz="2" w:space="0" w:color="auto"/>
-              <w:right w:val="single" w:sz="8" w:space="0" w:color="auto"/>
+              <w:top w:val="single" w:color="auto" w:sz="2" w:space="0"/>
+              <w:left w:val="single" w:color="auto" w:sz="8" w:space="0"/>
+              <w:bottom w:val="single" w:color="auto" w:sz="2" w:space="0"/>
+              <w:right w:val="single" w:color="auto" w:sz="8" w:space="0"/>
             </w:tcBorders>
             <w:shd w:val="clear" w:color="auto" w:fill="F2F2F2" w:themeFill="background1" w:themeFillShade="F2"/>
+            <w:tcMar/>
             <w:vAlign w:val="center"/>
           </w:tcPr>
           <w:p>
@@ -4522,12 +4759,13 @@
           <w:tcPr>
             <w:tcW w:w="966" w:type="dxa"/>
             <w:tcBorders>
-              <w:top w:val="single" w:sz="2" w:space="0" w:color="auto"/>
-              <w:left w:val="single" w:sz="8" w:space="0" w:color="auto"/>
-              <w:bottom w:val="single" w:sz="2" w:space="0" w:color="auto"/>
-              <w:right w:val="single" w:sz="8" w:space="0" w:color="auto"/>
+              <w:top w:val="single" w:color="auto" w:sz="2" w:space="0"/>
+              <w:left w:val="single" w:color="auto" w:sz="8" w:space="0"/>
+              <w:bottom w:val="single" w:color="auto" w:sz="2" w:space="0"/>
+              <w:right w:val="single" w:color="auto" w:sz="8" w:space="0"/>
             </w:tcBorders>
             <w:shd w:val="clear" w:color="auto" w:fill="D9D9D9" w:themeFill="background1" w:themeFillShade="D9"/>
+            <w:tcMar/>
             <w:vAlign w:val="center"/>
           </w:tcPr>
           <w:p>
@@ -4555,12 +4793,13 @@
           <w:tcPr>
             <w:tcW w:w="2457" w:type="dxa"/>
             <w:tcBorders>
-              <w:top w:val="single" w:sz="2" w:space="0" w:color="auto"/>
-              <w:left w:val="single" w:sz="8" w:space="0" w:color="auto"/>
-              <w:bottom w:val="single" w:sz="2" w:space="0" w:color="auto"/>
-              <w:right w:val="single" w:sz="8" w:space="0" w:color="auto"/>
+              <w:top w:val="single" w:color="auto" w:sz="2" w:space="0"/>
+              <w:left w:val="single" w:color="auto" w:sz="8" w:space="0"/>
+              <w:bottom w:val="single" w:color="auto" w:sz="2" w:space="0"/>
+              <w:right w:val="single" w:color="auto" w:sz="8" w:space="0"/>
             </w:tcBorders>
             <w:shd w:val="clear" w:color="auto" w:fill="D9D9D9" w:themeFill="background1" w:themeFillShade="D9"/>
+            <w:tcMar/>
             <w:vAlign w:val="center"/>
           </w:tcPr>
           <w:p>
@@ -4579,12 +4818,13 @@
           <w:tcPr>
             <w:tcW w:w="964" w:type="dxa"/>
             <w:tcBorders>
-              <w:top w:val="single" w:sz="2" w:space="0" w:color="auto"/>
-              <w:left w:val="single" w:sz="8" w:space="0" w:color="auto"/>
-              <w:bottom w:val="single" w:sz="2" w:space="0" w:color="auto"/>
-              <w:right w:val="single" w:sz="8" w:space="0" w:color="auto"/>
+              <w:top w:val="single" w:color="auto" w:sz="2" w:space="0"/>
+              <w:left w:val="single" w:color="auto" w:sz="8" w:space="0"/>
+              <w:bottom w:val="single" w:color="auto" w:sz="2" w:space="0"/>
+              <w:right w:val="single" w:color="auto" w:sz="8" w:space="0"/>
             </w:tcBorders>
             <w:shd w:val="clear" w:color="auto" w:fill="BFBFBF" w:themeFill="background1" w:themeFillShade="BF"/>
+            <w:tcMar/>
             <w:vAlign w:val="center"/>
           </w:tcPr>
           <w:p>
@@ -4610,12 +4850,13 @@
           <w:tcPr>
             <w:tcW w:w="2483" w:type="dxa"/>
             <w:tcBorders>
-              <w:top w:val="single" w:sz="2" w:space="0" w:color="auto"/>
-              <w:left w:val="single" w:sz="8" w:space="0" w:color="auto"/>
-              <w:bottom w:val="single" w:sz="2" w:space="0" w:color="auto"/>
-              <w:right w:val="single" w:sz="8" w:space="0" w:color="auto"/>
+              <w:top w:val="single" w:color="auto" w:sz="2" w:space="0"/>
+              <w:left w:val="single" w:color="auto" w:sz="8" w:space="0"/>
+              <w:bottom w:val="single" w:color="auto" w:sz="2" w:space="0"/>
+              <w:right w:val="single" w:color="auto" w:sz="8" w:space="0"/>
             </w:tcBorders>
             <w:shd w:val="clear" w:color="auto" w:fill="BFBFBF" w:themeFill="background1" w:themeFillShade="BF"/>
+            <w:tcMar/>
             <w:vAlign w:val="center"/>
           </w:tcPr>
           <w:p>
@@ -4632,12 +4873,13 @@
           <w:tcPr>
             <w:tcW w:w="1048" w:type="dxa"/>
             <w:tcBorders>
-              <w:top w:val="single" w:sz="2" w:space="0" w:color="auto"/>
-              <w:left w:val="single" w:sz="8" w:space="0" w:color="auto"/>
-              <w:bottom w:val="single" w:sz="2" w:space="0" w:color="auto"/>
-              <w:right w:val="single" w:sz="8" w:space="0" w:color="auto"/>
+              <w:top w:val="single" w:color="auto" w:sz="2" w:space="0"/>
+              <w:left w:val="single" w:color="auto" w:sz="8" w:space="0"/>
+              <w:bottom w:val="single" w:color="auto" w:sz="2" w:space="0"/>
+              <w:right w:val="single" w:color="auto" w:sz="8" w:space="0"/>
             </w:tcBorders>
             <w:shd w:val="clear" w:color="auto" w:fill="A6A6A6" w:themeFill="background1" w:themeFillShade="A6"/>
+            <w:tcMar/>
             <w:vAlign w:val="center"/>
           </w:tcPr>
           <w:p>
@@ -4663,22 +4905,29 @@
           <w:tcPr>
             <w:tcW w:w="2374" w:type="dxa"/>
             <w:tcBorders>
-              <w:top w:val="single" w:sz="2" w:space="0" w:color="auto"/>
-              <w:left w:val="single" w:sz="8" w:space="0" w:color="auto"/>
-              <w:bottom w:val="single" w:sz="2" w:space="0" w:color="auto"/>
-              <w:right w:val="single" w:sz="8" w:space="0" w:color="auto"/>
+              <w:top w:val="single" w:color="auto" w:sz="2" w:space="0"/>
+              <w:left w:val="single" w:color="auto" w:sz="8" w:space="0"/>
+              <w:bottom w:val="single" w:color="auto" w:sz="2" w:space="0"/>
+              <w:right w:val="single" w:color="auto" w:sz="8" w:space="0"/>
             </w:tcBorders>
             <w:shd w:val="clear" w:color="auto" w:fill="A6A6A6" w:themeFill="background1" w:themeFillShade="A6"/>
-            <w:vAlign w:val="center"/>
-          </w:tcPr>
-          <w:p>
-            <w:pPr>
-              <w:spacing w:after="0" w:line="240" w:lineRule="auto"/>
-              <w:jc w:val="right"/>
-              <w:rPr>
-                <w:lang w:val="pt-PT"/>
-              </w:rPr>
-            </w:pPr>
+            <w:tcMar/>
+            <w:vAlign w:val="center"/>
+          </w:tcPr>
+          <w:p>
+            <w:pPr>
+              <w:spacing w:after="0" w:line="240" w:lineRule="auto"/>
+              <w:jc w:val="right"/>
+              <w:rPr>
+                <w:lang w:val="pt-PT"/>
+              </w:rPr>
+            </w:pPr>
+            <w:r>
+              <w:rPr>
+                <w:lang w:val="pt-PT"/>
+              </w:rPr>
+              <w:t>9.925.800.741</w:t>
+            </w:r>
           </w:p>
         </w:tc>
       </w:tr>
@@ -4690,11 +4939,8 @@
           <w:tcPr>
             <w:tcW w:w="1554" w:type="dxa"/>
             <w:vMerge/>
-            <w:tcBorders>
-              <w:left w:val="single" w:sz="2" w:space="0" w:color="auto"/>
-              <w:bottom w:val="single" w:sz="18" w:space="0" w:color="auto"/>
-              <w:right w:val="single" w:sz="2" w:space="0" w:color="auto"/>
-            </w:tcBorders>
+            <w:tcBorders/>
+            <w:tcMar/>
             <w:vAlign w:val="center"/>
           </w:tcPr>
           <w:p>
@@ -4713,12 +4959,13 @@
           <w:tcPr>
             <w:tcW w:w="992" w:type="dxa"/>
             <w:tcBorders>
-              <w:top w:val="single" w:sz="2" w:space="0" w:color="auto"/>
-              <w:left w:val="single" w:sz="2" w:space="0" w:color="auto"/>
-              <w:bottom w:val="single" w:sz="18" w:space="0" w:color="auto"/>
-              <w:right w:val="single" w:sz="8" w:space="0" w:color="auto"/>
+              <w:top w:val="single" w:color="auto" w:sz="2" w:space="0"/>
+              <w:left w:val="single" w:color="auto" w:sz="2" w:space="0"/>
+              <w:bottom w:val="single" w:color="auto" w:sz="18" w:space="0"/>
+              <w:right w:val="single" w:color="auto" w:sz="8" w:space="0"/>
             </w:tcBorders>
             <w:shd w:val="clear" w:color="auto" w:fill="F2F2F2" w:themeFill="background1" w:themeFillShade="F2"/>
+            <w:tcMar/>
             <w:vAlign w:val="center"/>
           </w:tcPr>
           <w:p>
@@ -4744,12 +4991,13 @@
           <w:tcPr>
             <w:tcW w:w="2431" w:type="dxa"/>
             <w:tcBorders>
-              <w:top w:val="single" w:sz="2" w:space="0" w:color="auto"/>
-              <w:left w:val="single" w:sz="8" w:space="0" w:color="auto"/>
-              <w:bottom w:val="single" w:sz="18" w:space="0" w:color="auto"/>
-              <w:right w:val="single" w:sz="8" w:space="0" w:color="auto"/>
+              <w:top w:val="single" w:color="auto" w:sz="2" w:space="0"/>
+              <w:left w:val="single" w:color="auto" w:sz="8" w:space="0"/>
+              <w:bottom w:val="single" w:color="auto" w:sz="18" w:space="0"/>
+              <w:right w:val="single" w:color="auto" w:sz="8" w:space="0"/>
             </w:tcBorders>
             <w:shd w:val="clear" w:color="auto" w:fill="F2F2F2" w:themeFill="background1" w:themeFillShade="F2"/>
+            <w:tcMar/>
             <w:vAlign w:val="center"/>
           </w:tcPr>
           <w:p>
@@ -4768,12 +5016,13 @@
           <w:tcPr>
             <w:tcW w:w="966" w:type="dxa"/>
             <w:tcBorders>
-              <w:top w:val="single" w:sz="2" w:space="0" w:color="auto"/>
-              <w:left w:val="single" w:sz="8" w:space="0" w:color="auto"/>
-              <w:bottom w:val="single" w:sz="18" w:space="0" w:color="auto"/>
-              <w:right w:val="single" w:sz="8" w:space="0" w:color="auto"/>
+              <w:top w:val="single" w:color="auto" w:sz="2" w:space="0"/>
+              <w:left w:val="single" w:color="auto" w:sz="8" w:space="0"/>
+              <w:bottom w:val="single" w:color="auto" w:sz="18" w:space="0"/>
+              <w:right w:val="single" w:color="auto" w:sz="8" w:space="0"/>
             </w:tcBorders>
             <w:shd w:val="clear" w:color="auto" w:fill="D9D9D9" w:themeFill="background1" w:themeFillShade="D9"/>
+            <w:tcMar/>
             <w:vAlign w:val="center"/>
           </w:tcPr>
           <w:p>
@@ -4799,12 +5048,13 @@
           <w:tcPr>
             <w:tcW w:w="2457" w:type="dxa"/>
             <w:tcBorders>
-              <w:top w:val="single" w:sz="2" w:space="0" w:color="auto"/>
-              <w:left w:val="single" w:sz="8" w:space="0" w:color="auto"/>
-              <w:bottom w:val="single" w:sz="18" w:space="0" w:color="auto"/>
-              <w:right w:val="single" w:sz="8" w:space="0" w:color="auto"/>
+              <w:top w:val="single" w:color="auto" w:sz="2" w:space="0"/>
+              <w:left w:val="single" w:color="auto" w:sz="8" w:space="0"/>
+              <w:bottom w:val="single" w:color="auto" w:sz="18" w:space="0"/>
+              <w:right w:val="single" w:color="auto" w:sz="8" w:space="0"/>
             </w:tcBorders>
             <w:shd w:val="clear" w:color="auto" w:fill="D9D9D9" w:themeFill="background1" w:themeFillShade="D9"/>
+            <w:tcMar/>
             <w:vAlign w:val="center"/>
           </w:tcPr>
           <w:p>
@@ -4823,12 +5073,13 @@
           <w:tcPr>
             <w:tcW w:w="964" w:type="dxa"/>
             <w:tcBorders>
-              <w:top w:val="single" w:sz="2" w:space="0" w:color="auto"/>
-              <w:left w:val="single" w:sz="8" w:space="0" w:color="auto"/>
-              <w:bottom w:val="single" w:sz="18" w:space="0" w:color="auto"/>
-              <w:right w:val="single" w:sz="8" w:space="0" w:color="auto"/>
+              <w:top w:val="single" w:color="auto" w:sz="2" w:space="0"/>
+              <w:left w:val="single" w:color="auto" w:sz="8" w:space="0"/>
+              <w:bottom w:val="single" w:color="auto" w:sz="18" w:space="0"/>
+              <w:right w:val="single" w:color="auto" w:sz="8" w:space="0"/>
             </w:tcBorders>
             <w:shd w:val="clear" w:color="auto" w:fill="BFBFBF" w:themeFill="background1" w:themeFillShade="BF"/>
+            <w:tcMar/>
             <w:vAlign w:val="center"/>
           </w:tcPr>
           <w:p>
@@ -4854,12 +5105,13 @@
           <w:tcPr>
             <w:tcW w:w="2483" w:type="dxa"/>
             <w:tcBorders>
-              <w:top w:val="single" w:sz="2" w:space="0" w:color="auto"/>
-              <w:left w:val="single" w:sz="8" w:space="0" w:color="auto"/>
-              <w:bottom w:val="single" w:sz="18" w:space="0" w:color="auto"/>
-              <w:right w:val="single" w:sz="8" w:space="0" w:color="auto"/>
+              <w:top w:val="single" w:color="auto" w:sz="2" w:space="0"/>
+              <w:left w:val="single" w:color="auto" w:sz="8" w:space="0"/>
+              <w:bottom w:val="single" w:color="auto" w:sz="18" w:space="0"/>
+              <w:right w:val="single" w:color="auto" w:sz="8" w:space="0"/>
             </w:tcBorders>
             <w:shd w:val="clear" w:color="auto" w:fill="BFBFBF" w:themeFill="background1" w:themeFillShade="BF"/>
+            <w:tcMar/>
             <w:vAlign w:val="center"/>
           </w:tcPr>
           <w:p>
@@ -4876,12 +5128,13 @@
           <w:tcPr>
             <w:tcW w:w="1048" w:type="dxa"/>
             <w:tcBorders>
-              <w:top w:val="single" w:sz="2" w:space="0" w:color="auto"/>
-              <w:left w:val="single" w:sz="8" w:space="0" w:color="auto"/>
-              <w:bottom w:val="single" w:sz="18" w:space="0" w:color="auto"/>
-              <w:right w:val="single" w:sz="8" w:space="0" w:color="auto"/>
+              <w:top w:val="single" w:color="auto" w:sz="2" w:space="0"/>
+              <w:left w:val="single" w:color="auto" w:sz="8" w:space="0"/>
+              <w:bottom w:val="single" w:color="auto" w:sz="18" w:space="0"/>
+              <w:right w:val="single" w:color="auto" w:sz="8" w:space="0"/>
             </w:tcBorders>
             <w:shd w:val="clear" w:color="auto" w:fill="A6A6A6" w:themeFill="background1" w:themeFillShade="A6"/>
+            <w:tcMar/>
             <w:vAlign w:val="center"/>
           </w:tcPr>
           <w:p>
@@ -4907,22 +5160,29 @@
           <w:tcPr>
             <w:tcW w:w="2374" w:type="dxa"/>
             <w:tcBorders>
-              <w:top w:val="single" w:sz="2" w:space="0" w:color="auto"/>
-              <w:left w:val="single" w:sz="8" w:space="0" w:color="auto"/>
-              <w:bottom w:val="single" w:sz="18" w:space="0" w:color="auto"/>
-              <w:right w:val="single" w:sz="8" w:space="0" w:color="auto"/>
+              <w:top w:val="single" w:color="auto" w:sz="2" w:space="0"/>
+              <w:left w:val="single" w:color="auto" w:sz="8" w:space="0"/>
+              <w:bottom w:val="single" w:color="auto" w:sz="18" w:space="0"/>
+              <w:right w:val="single" w:color="auto" w:sz="8" w:space="0"/>
             </w:tcBorders>
             <w:shd w:val="clear" w:color="auto" w:fill="A6A6A6" w:themeFill="background1" w:themeFillShade="A6"/>
-            <w:vAlign w:val="center"/>
-          </w:tcPr>
-          <w:p>
-            <w:pPr>
-              <w:spacing w:after="0" w:line="240" w:lineRule="auto"/>
-              <w:jc w:val="right"/>
-              <w:rPr>
-                <w:lang w:val="pt-PT"/>
-              </w:rPr>
-            </w:pPr>
+            <w:tcMar/>
+            <w:vAlign w:val="center"/>
+          </w:tcPr>
+          <w:p>
+            <w:pPr>
+              <w:spacing w:after="0" w:line="240" w:lineRule="auto"/>
+              <w:jc w:val="right"/>
+              <w:rPr>
+                <w:lang w:val="pt-PT"/>
+              </w:rPr>
+            </w:pPr>
+            <w:r>
+              <w:rPr>
+                <w:lang w:val="pt-PT"/>
+              </w:rPr>
+              <w:t>2.498.177.562</w:t>
+            </w:r>
           </w:p>
         </w:tc>
       </w:tr>
@@ -4935,8 +5195,9 @@
             <w:tcW w:w="1554" w:type="dxa"/>
             <w:vMerge w:val="restart"/>
             <w:tcBorders>
-              <w:top w:val="single" w:sz="18" w:space="0" w:color="auto"/>
-            </w:tcBorders>
+              <w:top w:val="single" w:color="auto" w:sz="18" w:space="0"/>
+            </w:tcBorders>
+            <w:tcMar/>
             <w:vAlign w:val="center"/>
           </w:tcPr>
           <w:p>
@@ -4963,9 +5224,10 @@
           <w:tcPr>
             <w:tcW w:w="992" w:type="dxa"/>
             <w:tcBorders>
-              <w:top w:val="single" w:sz="18" w:space="0" w:color="auto"/>
+              <w:top w:val="single" w:color="auto" w:sz="18" w:space="0"/>
             </w:tcBorders>
             <w:shd w:val="clear" w:color="auto" w:fill="F2F2F2" w:themeFill="background1" w:themeFillShade="F2"/>
+            <w:tcMar/>
             <w:vAlign w:val="center"/>
           </w:tcPr>
           <w:p>
@@ -4991,9 +5253,10 @@
           <w:tcPr>
             <w:tcW w:w="2431" w:type="dxa"/>
             <w:tcBorders>
-              <w:top w:val="single" w:sz="18" w:space="0" w:color="auto"/>
+              <w:top w:val="single" w:color="auto" w:sz="18" w:space="0"/>
             </w:tcBorders>
             <w:shd w:val="clear" w:color="auto" w:fill="F2F2F2" w:themeFill="background1" w:themeFillShade="F2"/>
+            <w:tcMar/>
             <w:vAlign w:val="center"/>
           </w:tcPr>
           <w:p>
@@ -5012,9 +5275,10 @@
           <w:tcPr>
             <w:tcW w:w="966" w:type="dxa"/>
             <w:tcBorders>
-              <w:top w:val="single" w:sz="18" w:space="0" w:color="auto"/>
+              <w:top w:val="single" w:color="auto" w:sz="18" w:space="0"/>
             </w:tcBorders>
             <w:shd w:val="clear" w:color="auto" w:fill="D9D9D9" w:themeFill="background1" w:themeFillShade="D9"/>
+            <w:tcMar/>
             <w:vAlign w:val="center"/>
           </w:tcPr>
           <w:p>
@@ -5042,9 +5306,10 @@
           <w:tcPr>
             <w:tcW w:w="2457" w:type="dxa"/>
             <w:tcBorders>
-              <w:top w:val="single" w:sz="18" w:space="0" w:color="auto"/>
+              <w:top w:val="single" w:color="auto" w:sz="18" w:space="0"/>
             </w:tcBorders>
             <w:shd w:val="clear" w:color="auto" w:fill="D9D9D9" w:themeFill="background1" w:themeFillShade="D9"/>
+            <w:tcMar/>
             <w:vAlign w:val="center"/>
           </w:tcPr>
           <w:p>
@@ -5063,9 +5328,10 @@
           <w:tcPr>
             <w:tcW w:w="964" w:type="dxa"/>
             <w:tcBorders>
-              <w:top w:val="single" w:sz="18" w:space="0" w:color="auto"/>
+              <w:top w:val="single" w:color="auto" w:sz="18" w:space="0"/>
             </w:tcBorders>
             <w:shd w:val="clear" w:color="auto" w:fill="BFBFBF" w:themeFill="background1" w:themeFillShade="BF"/>
+            <w:tcMar/>
             <w:vAlign w:val="center"/>
           </w:tcPr>
           <w:p>
@@ -5091,9 +5357,10 @@
           <w:tcPr>
             <w:tcW w:w="2483" w:type="dxa"/>
             <w:tcBorders>
-              <w:top w:val="single" w:sz="18" w:space="0" w:color="auto"/>
+              <w:top w:val="single" w:color="auto" w:sz="18" w:space="0"/>
             </w:tcBorders>
             <w:shd w:val="clear" w:color="auto" w:fill="BFBFBF" w:themeFill="background1" w:themeFillShade="BF"/>
+            <w:tcMar/>
             <w:vAlign w:val="center"/>
           </w:tcPr>
           <w:p>
@@ -5110,9 +5377,10 @@
           <w:tcPr>
             <w:tcW w:w="1048" w:type="dxa"/>
             <w:tcBorders>
-              <w:top w:val="single" w:sz="18" w:space="0" w:color="auto"/>
+              <w:top w:val="single" w:color="auto" w:sz="18" w:space="0"/>
             </w:tcBorders>
             <w:shd w:val="clear" w:color="auto" w:fill="A6A6A6" w:themeFill="background1" w:themeFillShade="A6"/>
+            <w:tcMar/>
             <w:vAlign w:val="center"/>
           </w:tcPr>
           <w:p>
@@ -5138,9 +5406,10 @@
           <w:tcPr>
             <w:tcW w:w="2374" w:type="dxa"/>
             <w:tcBorders>
-              <w:top w:val="single" w:sz="18" w:space="0" w:color="auto"/>
+              <w:top w:val="single" w:color="auto" w:sz="18" w:space="0"/>
             </w:tcBorders>
             <w:shd w:val="clear" w:color="auto" w:fill="A6A6A6" w:themeFill="background1" w:themeFillShade="A6"/>
+            <w:tcMar/>
             <w:vAlign w:val="center"/>
           </w:tcPr>
           <w:p>
@@ -5162,6 +5431,7 @@
           <w:tcPr>
             <w:tcW w:w="1554" w:type="dxa"/>
             <w:vMerge/>
+            <w:tcMar/>
             <w:vAlign w:val="center"/>
           </w:tcPr>
           <w:p>
@@ -5180,9 +5450,10 @@
           <w:tcPr>
             <w:tcW w:w="992" w:type="dxa"/>
             <w:tcBorders>
-              <w:bottom w:val="single" w:sz="2" w:space="0" w:color="auto"/>
+              <w:bottom w:val="single" w:color="auto" w:sz="2" w:space="0"/>
             </w:tcBorders>
             <w:shd w:val="clear" w:color="auto" w:fill="F2F2F2" w:themeFill="background1" w:themeFillShade="F2"/>
+            <w:tcMar/>
             <w:vAlign w:val="center"/>
           </w:tcPr>
           <w:p>
@@ -5208,9 +5479,10 @@
           <w:tcPr>
             <w:tcW w:w="2431" w:type="dxa"/>
             <w:tcBorders>
-              <w:bottom w:val="single" w:sz="2" w:space="0" w:color="auto"/>
+              <w:bottom w:val="single" w:color="auto" w:sz="2" w:space="0"/>
             </w:tcBorders>
             <w:shd w:val="clear" w:color="auto" w:fill="F2F2F2" w:themeFill="background1" w:themeFillShade="F2"/>
+            <w:tcMar/>
             <w:vAlign w:val="center"/>
           </w:tcPr>
           <w:p>
@@ -5229,9 +5501,10 @@
           <w:tcPr>
             <w:tcW w:w="966" w:type="dxa"/>
             <w:tcBorders>
-              <w:bottom w:val="single" w:sz="2" w:space="0" w:color="auto"/>
+              <w:bottom w:val="single" w:color="auto" w:sz="2" w:space="0"/>
             </w:tcBorders>
             <w:shd w:val="clear" w:color="auto" w:fill="D9D9D9" w:themeFill="background1" w:themeFillShade="D9"/>
+            <w:tcMar/>
             <w:vAlign w:val="center"/>
           </w:tcPr>
           <w:p>
@@ -5259,9 +5532,10 @@
           <w:tcPr>
             <w:tcW w:w="2457" w:type="dxa"/>
             <w:tcBorders>
-              <w:bottom w:val="single" w:sz="2" w:space="0" w:color="auto"/>
+              <w:bottom w:val="single" w:color="auto" w:sz="2" w:space="0"/>
             </w:tcBorders>
             <w:shd w:val="clear" w:color="auto" w:fill="D9D9D9" w:themeFill="background1" w:themeFillShade="D9"/>
+            <w:tcMar/>
             <w:vAlign w:val="center"/>
           </w:tcPr>
           <w:p>
@@ -5280,9 +5554,10 @@
           <w:tcPr>
             <w:tcW w:w="964" w:type="dxa"/>
             <w:tcBorders>
-              <w:bottom w:val="single" w:sz="2" w:space="0" w:color="auto"/>
+              <w:bottom w:val="single" w:color="auto" w:sz="2" w:space="0"/>
             </w:tcBorders>
             <w:shd w:val="clear" w:color="auto" w:fill="BFBFBF" w:themeFill="background1" w:themeFillShade="BF"/>
+            <w:tcMar/>
             <w:vAlign w:val="center"/>
           </w:tcPr>
           <w:p>
@@ -5308,9 +5583,10 @@
           <w:tcPr>
             <w:tcW w:w="2483" w:type="dxa"/>
             <w:tcBorders>
-              <w:bottom w:val="single" w:sz="2" w:space="0" w:color="auto"/>
+              <w:bottom w:val="single" w:color="auto" w:sz="2" w:space="0"/>
             </w:tcBorders>
             <w:shd w:val="clear" w:color="auto" w:fill="BFBFBF" w:themeFill="background1" w:themeFillShade="BF"/>
+            <w:tcMar/>
             <w:vAlign w:val="center"/>
           </w:tcPr>
           <w:p>
@@ -5327,9 +5603,10 @@
           <w:tcPr>
             <w:tcW w:w="1048" w:type="dxa"/>
             <w:tcBorders>
-              <w:bottom w:val="single" w:sz="2" w:space="0" w:color="auto"/>
+              <w:bottom w:val="single" w:color="auto" w:sz="2" w:space="0"/>
             </w:tcBorders>
             <w:shd w:val="clear" w:color="auto" w:fill="A6A6A6" w:themeFill="background1" w:themeFillShade="A6"/>
+            <w:tcMar/>
             <w:vAlign w:val="center"/>
           </w:tcPr>
           <w:p>
@@ -5355,9 +5632,10 @@
           <w:tcPr>
             <w:tcW w:w="2374" w:type="dxa"/>
             <w:tcBorders>
-              <w:bottom w:val="single" w:sz="2" w:space="0" w:color="auto"/>
+              <w:bottom w:val="single" w:color="auto" w:sz="2" w:space="0"/>
             </w:tcBorders>
             <w:shd w:val="clear" w:color="auto" w:fill="A6A6A6" w:themeFill="background1" w:themeFillShade="A6"/>
+            <w:tcMar/>
             <w:vAlign w:val="center"/>
           </w:tcPr>
           <w:p>
@@ -5379,10 +5657,8 @@
           <w:tcPr>
             <w:tcW w:w="1554" w:type="dxa"/>
             <w:vMerge/>
-            <w:tcBorders>
-              <w:bottom w:val="single" w:sz="18" w:space="0" w:color="auto"/>
-              <w:right w:val="single" w:sz="2" w:space="0" w:color="auto"/>
-            </w:tcBorders>
+            <w:tcBorders/>
+            <w:tcMar/>
             <w:vAlign w:val="center"/>
           </w:tcPr>
           <w:p>
@@ -5401,12 +5677,13 @@
           <w:tcPr>
             <w:tcW w:w="992" w:type="dxa"/>
             <w:tcBorders>
-              <w:top w:val="single" w:sz="2" w:space="0" w:color="auto"/>
-              <w:left w:val="single" w:sz="2" w:space="0" w:color="auto"/>
-              <w:bottom w:val="single" w:sz="18" w:space="0" w:color="auto"/>
-              <w:right w:val="single" w:sz="8" w:space="0" w:color="auto"/>
+              <w:top w:val="single" w:color="auto" w:sz="2" w:space="0"/>
+              <w:left w:val="single" w:color="auto" w:sz="2" w:space="0"/>
+              <w:bottom w:val="single" w:color="auto" w:sz="18" w:space="0"/>
+              <w:right w:val="single" w:color="auto" w:sz="8" w:space="0"/>
             </w:tcBorders>
             <w:shd w:val="clear" w:color="auto" w:fill="F2F2F2" w:themeFill="background1" w:themeFillShade="F2"/>
+            <w:tcMar/>
             <w:vAlign w:val="center"/>
           </w:tcPr>
           <w:p>
@@ -5432,12 +5709,13 @@
           <w:tcPr>
             <w:tcW w:w="2431" w:type="dxa"/>
             <w:tcBorders>
-              <w:top w:val="single" w:sz="2" w:space="0" w:color="auto"/>
-              <w:left w:val="single" w:sz="8" w:space="0" w:color="auto"/>
-              <w:bottom w:val="single" w:sz="18" w:space="0" w:color="auto"/>
-              <w:right w:val="single" w:sz="8" w:space="0" w:color="auto"/>
+              <w:top w:val="single" w:color="auto" w:sz="2" w:space="0"/>
+              <w:left w:val="single" w:color="auto" w:sz="8" w:space="0"/>
+              <w:bottom w:val="single" w:color="auto" w:sz="18" w:space="0"/>
+              <w:right w:val="single" w:color="auto" w:sz="8" w:space="0"/>
             </w:tcBorders>
             <w:shd w:val="clear" w:color="auto" w:fill="F2F2F2" w:themeFill="background1" w:themeFillShade="F2"/>
+            <w:tcMar/>
             <w:vAlign w:val="center"/>
           </w:tcPr>
           <w:p>
@@ -5456,12 +5734,13 @@
           <w:tcPr>
             <w:tcW w:w="966" w:type="dxa"/>
             <w:tcBorders>
-              <w:top w:val="single" w:sz="2" w:space="0" w:color="auto"/>
-              <w:left w:val="single" w:sz="8" w:space="0" w:color="auto"/>
-              <w:bottom w:val="single" w:sz="18" w:space="0" w:color="auto"/>
-              <w:right w:val="single" w:sz="8" w:space="0" w:color="auto"/>
+              <w:top w:val="single" w:color="auto" w:sz="2" w:space="0"/>
+              <w:left w:val="single" w:color="auto" w:sz="8" w:space="0"/>
+              <w:bottom w:val="single" w:color="auto" w:sz="18" w:space="0"/>
+              <w:right w:val="single" w:color="auto" w:sz="8" w:space="0"/>
             </w:tcBorders>
             <w:shd w:val="clear" w:color="auto" w:fill="D9D9D9" w:themeFill="background1" w:themeFillShade="D9"/>
+            <w:tcMar/>
             <w:vAlign w:val="center"/>
           </w:tcPr>
           <w:p>
@@ -5487,12 +5766,13 @@
           <w:tcPr>
             <w:tcW w:w="2457" w:type="dxa"/>
             <w:tcBorders>
-              <w:top w:val="single" w:sz="2" w:space="0" w:color="auto"/>
-              <w:left w:val="single" w:sz="8" w:space="0" w:color="auto"/>
-              <w:bottom w:val="single" w:sz="18" w:space="0" w:color="auto"/>
-              <w:right w:val="single" w:sz="8" w:space="0" w:color="auto"/>
+              <w:top w:val="single" w:color="auto" w:sz="2" w:space="0"/>
+              <w:left w:val="single" w:color="auto" w:sz="8" w:space="0"/>
+              <w:bottom w:val="single" w:color="auto" w:sz="18" w:space="0"/>
+              <w:right w:val="single" w:color="auto" w:sz="8" w:space="0"/>
             </w:tcBorders>
             <w:shd w:val="clear" w:color="auto" w:fill="D9D9D9" w:themeFill="background1" w:themeFillShade="D9"/>
+            <w:tcMar/>
             <w:vAlign w:val="center"/>
           </w:tcPr>
           <w:p>
@@ -5511,12 +5791,13 @@
           <w:tcPr>
             <w:tcW w:w="964" w:type="dxa"/>
             <w:tcBorders>
-              <w:top w:val="single" w:sz="2" w:space="0" w:color="auto"/>
-              <w:left w:val="single" w:sz="8" w:space="0" w:color="auto"/>
-              <w:bottom w:val="single" w:sz="18" w:space="0" w:color="auto"/>
-              <w:right w:val="single" w:sz="8" w:space="0" w:color="auto"/>
+              <w:top w:val="single" w:color="auto" w:sz="2" w:space="0"/>
+              <w:left w:val="single" w:color="auto" w:sz="8" w:space="0"/>
+              <w:bottom w:val="single" w:color="auto" w:sz="18" w:space="0"/>
+              <w:right w:val="single" w:color="auto" w:sz="8" w:space="0"/>
             </w:tcBorders>
             <w:shd w:val="clear" w:color="auto" w:fill="BFBFBF" w:themeFill="background1" w:themeFillShade="BF"/>
+            <w:tcMar/>
             <w:vAlign w:val="center"/>
           </w:tcPr>
           <w:p>
@@ -5542,12 +5823,13 @@
           <w:tcPr>
             <w:tcW w:w="2483" w:type="dxa"/>
             <w:tcBorders>
-              <w:top w:val="single" w:sz="2" w:space="0" w:color="auto"/>
-              <w:left w:val="single" w:sz="8" w:space="0" w:color="auto"/>
-              <w:bottom w:val="single" w:sz="18" w:space="0" w:color="auto"/>
-              <w:right w:val="single" w:sz="8" w:space="0" w:color="auto"/>
+              <w:top w:val="single" w:color="auto" w:sz="2" w:space="0"/>
+              <w:left w:val="single" w:color="auto" w:sz="8" w:space="0"/>
+              <w:bottom w:val="single" w:color="auto" w:sz="18" w:space="0"/>
+              <w:right w:val="single" w:color="auto" w:sz="8" w:space="0"/>
             </w:tcBorders>
             <w:shd w:val="clear" w:color="auto" w:fill="BFBFBF" w:themeFill="background1" w:themeFillShade="BF"/>
+            <w:tcMar/>
             <w:vAlign w:val="center"/>
           </w:tcPr>
           <w:p>
@@ -5564,12 +5846,13 @@
           <w:tcPr>
             <w:tcW w:w="1048" w:type="dxa"/>
             <w:tcBorders>
-              <w:top w:val="single" w:sz="2" w:space="0" w:color="auto"/>
-              <w:left w:val="single" w:sz="8" w:space="0" w:color="auto"/>
-              <w:bottom w:val="single" w:sz="18" w:space="0" w:color="auto"/>
-              <w:right w:val="single" w:sz="8" w:space="0" w:color="auto"/>
+              <w:top w:val="single" w:color="auto" w:sz="2" w:space="0"/>
+              <w:left w:val="single" w:color="auto" w:sz="8" w:space="0"/>
+              <w:bottom w:val="single" w:color="auto" w:sz="18" w:space="0"/>
+              <w:right w:val="single" w:color="auto" w:sz="8" w:space="0"/>
             </w:tcBorders>
             <w:shd w:val="clear" w:color="auto" w:fill="A6A6A6" w:themeFill="background1" w:themeFillShade="A6"/>
+            <w:tcMar/>
             <w:vAlign w:val="center"/>
           </w:tcPr>
           <w:p>
@@ -5595,12 +5878,13 @@
           <w:tcPr>
             <w:tcW w:w="2374" w:type="dxa"/>
             <w:tcBorders>
-              <w:top w:val="single" w:sz="2" w:space="0" w:color="auto"/>
-              <w:left w:val="single" w:sz="8" w:space="0" w:color="auto"/>
-              <w:bottom w:val="single" w:sz="18" w:space="0" w:color="auto"/>
-              <w:right w:val="single" w:sz="8" w:space="0" w:color="auto"/>
+              <w:top w:val="single" w:color="auto" w:sz="2" w:space="0"/>
+              <w:left w:val="single" w:color="auto" w:sz="8" w:space="0"/>
+              <w:bottom w:val="single" w:color="auto" w:sz="18" w:space="0"/>
+              <w:right w:val="single" w:color="auto" w:sz="8" w:space="0"/>
             </w:tcBorders>
             <w:shd w:val="clear" w:color="auto" w:fill="A6A6A6" w:themeFill="background1" w:themeFillShade="A6"/>
+            <w:tcMar/>
             <w:vAlign w:val="center"/>
           </w:tcPr>
           <w:p>
@@ -5623,8 +5907,9 @@
             <w:tcW w:w="1554" w:type="dxa"/>
             <w:vMerge w:val="restart"/>
             <w:tcBorders>
-              <w:top w:val="single" w:sz="18" w:space="0" w:color="auto"/>
-            </w:tcBorders>
+              <w:top w:val="single" w:color="auto" w:sz="18" w:space="0"/>
+            </w:tcBorders>
+            <w:tcMar/>
             <w:vAlign w:val="center"/>
           </w:tcPr>
           <w:p>
@@ -5667,9 +5952,10 @@
           <w:tcPr>
             <w:tcW w:w="992" w:type="dxa"/>
             <w:tcBorders>
-              <w:top w:val="single" w:sz="18" w:space="0" w:color="auto"/>
+              <w:top w:val="single" w:color="auto" w:sz="18" w:space="0"/>
             </w:tcBorders>
             <w:shd w:val="clear" w:color="auto" w:fill="F2F2F2" w:themeFill="background1" w:themeFillShade="F2"/>
+            <w:tcMar/>
             <w:vAlign w:val="center"/>
           </w:tcPr>
           <w:p>
@@ -5695,9 +5981,10 @@
           <w:tcPr>
             <w:tcW w:w="2431" w:type="dxa"/>
             <w:tcBorders>
-              <w:top w:val="single" w:sz="18" w:space="0" w:color="auto"/>
+              <w:top w:val="single" w:color="auto" w:sz="18" w:space="0"/>
             </w:tcBorders>
             <w:shd w:val="clear" w:color="auto" w:fill="F2F2F2" w:themeFill="background1" w:themeFillShade="F2"/>
+            <w:tcMar/>
             <w:vAlign w:val="center"/>
           </w:tcPr>
           <w:p>
@@ -5716,9 +6003,10 @@
           <w:tcPr>
             <w:tcW w:w="966" w:type="dxa"/>
             <w:tcBorders>
-              <w:top w:val="single" w:sz="18" w:space="0" w:color="auto"/>
+              <w:top w:val="single" w:color="auto" w:sz="18" w:space="0"/>
             </w:tcBorders>
             <w:shd w:val="clear" w:color="auto" w:fill="D9D9D9" w:themeFill="background1" w:themeFillShade="D9"/>
+            <w:tcMar/>
             <w:vAlign w:val="center"/>
           </w:tcPr>
           <w:p>
@@ -5746,9 +6034,10 @@
           <w:tcPr>
             <w:tcW w:w="2457" w:type="dxa"/>
             <w:tcBorders>
-              <w:top w:val="single" w:sz="18" w:space="0" w:color="auto"/>
+              <w:top w:val="single" w:color="auto" w:sz="18" w:space="0"/>
             </w:tcBorders>
             <w:shd w:val="clear" w:color="auto" w:fill="D9D9D9" w:themeFill="background1" w:themeFillShade="D9"/>
+            <w:tcMar/>
             <w:vAlign w:val="center"/>
           </w:tcPr>
           <w:p>
@@ -5767,9 +6056,10 @@
           <w:tcPr>
             <w:tcW w:w="964" w:type="dxa"/>
             <w:tcBorders>
-              <w:top w:val="single" w:sz="18" w:space="0" w:color="auto"/>
+              <w:top w:val="single" w:color="auto" w:sz="18" w:space="0"/>
             </w:tcBorders>
             <w:shd w:val="clear" w:color="auto" w:fill="BFBFBF" w:themeFill="background1" w:themeFillShade="BF"/>
+            <w:tcMar/>
             <w:vAlign w:val="center"/>
           </w:tcPr>
           <w:p>
@@ -5795,9 +6085,10 @@
           <w:tcPr>
             <w:tcW w:w="2483" w:type="dxa"/>
             <w:tcBorders>
-              <w:top w:val="single" w:sz="18" w:space="0" w:color="auto"/>
+              <w:top w:val="single" w:color="auto" w:sz="18" w:space="0"/>
             </w:tcBorders>
             <w:shd w:val="clear" w:color="auto" w:fill="BFBFBF" w:themeFill="background1" w:themeFillShade="BF"/>
+            <w:tcMar/>
             <w:vAlign w:val="center"/>
           </w:tcPr>
           <w:p>
@@ -5814,9 +6105,10 @@
           <w:tcPr>
             <w:tcW w:w="1048" w:type="dxa"/>
             <w:tcBorders>
-              <w:top w:val="single" w:sz="18" w:space="0" w:color="auto"/>
+              <w:top w:val="single" w:color="auto" w:sz="18" w:space="0"/>
             </w:tcBorders>
             <w:shd w:val="clear" w:color="auto" w:fill="A6A6A6" w:themeFill="background1" w:themeFillShade="A6"/>
+            <w:tcMar/>
             <w:vAlign w:val="center"/>
           </w:tcPr>
           <w:p>
@@ -5842,9 +6134,10 @@
           <w:tcPr>
             <w:tcW w:w="2374" w:type="dxa"/>
             <w:tcBorders>
-              <w:top w:val="single" w:sz="18" w:space="0" w:color="auto"/>
+              <w:top w:val="single" w:color="auto" w:sz="18" w:space="0"/>
             </w:tcBorders>
             <w:shd w:val="clear" w:color="auto" w:fill="A6A6A6" w:themeFill="background1" w:themeFillShade="A6"/>
+            <w:tcMar/>
             <w:vAlign w:val="center"/>
           </w:tcPr>
           <w:p>
@@ -5866,6 +6159,7 @@
           <w:tcPr>
             <w:tcW w:w="1554" w:type="dxa"/>
             <w:vMerge/>
+            <w:tcMar/>
             <w:vAlign w:val="center"/>
           </w:tcPr>
           <w:p>
@@ -5884,9 +6178,10 @@
           <w:tcPr>
             <w:tcW w:w="992" w:type="dxa"/>
             <w:tcBorders>
-              <w:bottom w:val="single" w:sz="2" w:space="0" w:color="auto"/>
+              <w:bottom w:val="single" w:color="auto" w:sz="2" w:space="0"/>
             </w:tcBorders>
             <w:shd w:val="clear" w:color="auto" w:fill="F2F2F2" w:themeFill="background1" w:themeFillShade="F2"/>
+            <w:tcMar/>
             <w:vAlign w:val="center"/>
           </w:tcPr>
           <w:p>
@@ -5912,9 +6207,10 @@
           <w:tcPr>
             <w:tcW w:w="2431" w:type="dxa"/>
             <w:tcBorders>
-              <w:bottom w:val="single" w:sz="2" w:space="0" w:color="auto"/>
+              <w:bottom w:val="single" w:color="auto" w:sz="2" w:space="0"/>
             </w:tcBorders>
             <w:shd w:val="clear" w:color="auto" w:fill="F2F2F2" w:themeFill="background1" w:themeFillShade="F2"/>
+            <w:tcMar/>
             <w:vAlign w:val="center"/>
           </w:tcPr>
           <w:p>
@@ -5931,9 +6227,10 @@
           <w:tcPr>
             <w:tcW w:w="966" w:type="dxa"/>
             <w:tcBorders>
-              <w:bottom w:val="single" w:sz="2" w:space="0" w:color="auto"/>
+              <w:bottom w:val="single" w:color="auto" w:sz="2" w:space="0"/>
             </w:tcBorders>
             <w:shd w:val="clear" w:color="auto" w:fill="D9D9D9" w:themeFill="background1" w:themeFillShade="D9"/>
+            <w:tcMar/>
             <w:vAlign w:val="center"/>
           </w:tcPr>
           <w:p>
@@ -5959,9 +6256,10 @@
           <w:tcPr>
             <w:tcW w:w="2457" w:type="dxa"/>
             <w:tcBorders>
-              <w:bottom w:val="single" w:sz="2" w:space="0" w:color="auto"/>
+              <w:bottom w:val="single" w:color="auto" w:sz="2" w:space="0"/>
             </w:tcBorders>
             <w:shd w:val="clear" w:color="auto" w:fill="D9D9D9" w:themeFill="background1" w:themeFillShade="D9"/>
+            <w:tcMar/>
             <w:vAlign w:val="center"/>
           </w:tcPr>
           <w:p>
@@ -5978,9 +6276,10 @@
           <w:tcPr>
             <w:tcW w:w="964" w:type="dxa"/>
             <w:tcBorders>
-              <w:bottom w:val="single" w:sz="2" w:space="0" w:color="auto"/>
+              <w:bottom w:val="single" w:color="auto" w:sz="2" w:space="0"/>
             </w:tcBorders>
             <w:shd w:val="clear" w:color="auto" w:fill="BFBFBF" w:themeFill="background1" w:themeFillShade="BF"/>
+            <w:tcMar/>
             <w:vAlign w:val="center"/>
           </w:tcPr>
           <w:p>
@@ -6006,9 +6305,10 @@
           <w:tcPr>
             <w:tcW w:w="2483" w:type="dxa"/>
             <w:tcBorders>
-              <w:bottom w:val="single" w:sz="2" w:space="0" w:color="auto"/>
+              <w:bottom w:val="single" w:color="auto" w:sz="2" w:space="0"/>
             </w:tcBorders>
             <w:shd w:val="clear" w:color="auto" w:fill="BFBFBF" w:themeFill="background1" w:themeFillShade="BF"/>
+            <w:tcMar/>
             <w:vAlign w:val="center"/>
           </w:tcPr>
           <w:p>
@@ -6025,9 +6325,10 @@
           <w:tcPr>
             <w:tcW w:w="1048" w:type="dxa"/>
             <w:tcBorders>
-              <w:bottom w:val="single" w:sz="2" w:space="0" w:color="auto"/>
+              <w:bottom w:val="single" w:color="auto" w:sz="2" w:space="0"/>
             </w:tcBorders>
             <w:shd w:val="clear" w:color="auto" w:fill="A6A6A6" w:themeFill="background1" w:themeFillShade="A6"/>
+            <w:tcMar/>
             <w:vAlign w:val="center"/>
           </w:tcPr>
           <w:p>
@@ -6053,9 +6354,10 @@
           <w:tcPr>
             <w:tcW w:w="2374" w:type="dxa"/>
             <w:tcBorders>
-              <w:bottom w:val="single" w:sz="2" w:space="0" w:color="auto"/>
+              <w:bottom w:val="single" w:color="auto" w:sz="2" w:space="0"/>
             </w:tcBorders>
             <w:shd w:val="clear" w:color="auto" w:fill="A6A6A6" w:themeFill="background1" w:themeFillShade="A6"/>
+            <w:tcMar/>
             <w:vAlign w:val="center"/>
           </w:tcPr>
           <w:p>
@@ -6077,10 +6379,8 @@
           <w:tcPr>
             <w:tcW w:w="1554" w:type="dxa"/>
             <w:vMerge/>
-            <w:tcBorders>
-              <w:bottom w:val="single" w:sz="18" w:space="0" w:color="auto"/>
-              <w:right w:val="single" w:sz="2" w:space="0" w:color="auto"/>
-            </w:tcBorders>
+            <w:tcBorders/>
+            <w:tcMar/>
             <w:vAlign w:val="center"/>
           </w:tcPr>
           <w:p>
@@ -6099,12 +6399,13 @@
           <w:tcPr>
             <w:tcW w:w="992" w:type="dxa"/>
             <w:tcBorders>
-              <w:top w:val="single" w:sz="2" w:space="0" w:color="auto"/>
-              <w:left w:val="single" w:sz="2" w:space="0" w:color="auto"/>
-              <w:bottom w:val="single" w:sz="18" w:space="0" w:color="auto"/>
-              <w:right w:val="single" w:sz="8" w:space="0" w:color="auto"/>
+              <w:top w:val="single" w:color="auto" w:sz="2" w:space="0"/>
+              <w:left w:val="single" w:color="auto" w:sz="2" w:space="0"/>
+              <w:bottom w:val="single" w:color="auto" w:sz="18" w:space="0"/>
+              <w:right w:val="single" w:color="auto" w:sz="8" w:space="0"/>
             </w:tcBorders>
             <w:shd w:val="clear" w:color="auto" w:fill="F2F2F2" w:themeFill="background1" w:themeFillShade="F2"/>
+            <w:tcMar/>
             <w:vAlign w:val="center"/>
           </w:tcPr>
           <w:p>
@@ -6130,12 +6431,13 @@
           <w:tcPr>
             <w:tcW w:w="2431" w:type="dxa"/>
             <w:tcBorders>
-              <w:top w:val="single" w:sz="2" w:space="0" w:color="auto"/>
-              <w:left w:val="single" w:sz="8" w:space="0" w:color="auto"/>
-              <w:bottom w:val="single" w:sz="18" w:space="0" w:color="auto"/>
-              <w:right w:val="single" w:sz="8" w:space="0" w:color="auto"/>
+              <w:top w:val="single" w:color="auto" w:sz="2" w:space="0"/>
+              <w:left w:val="single" w:color="auto" w:sz="8" w:space="0"/>
+              <w:bottom w:val="single" w:color="auto" w:sz="18" w:space="0"/>
+              <w:right w:val="single" w:color="auto" w:sz="8" w:space="0"/>
             </w:tcBorders>
             <w:shd w:val="clear" w:color="auto" w:fill="F2F2F2" w:themeFill="background1" w:themeFillShade="F2"/>
+            <w:tcMar/>
             <w:vAlign w:val="center"/>
           </w:tcPr>
           <w:p>
@@ -6152,12 +6454,13 @@
           <w:tcPr>
             <w:tcW w:w="966" w:type="dxa"/>
             <w:tcBorders>
-              <w:top w:val="single" w:sz="2" w:space="0" w:color="auto"/>
-              <w:left w:val="single" w:sz="8" w:space="0" w:color="auto"/>
-              <w:bottom w:val="single" w:sz="18" w:space="0" w:color="auto"/>
-              <w:right w:val="single" w:sz="8" w:space="0" w:color="auto"/>
+              <w:top w:val="single" w:color="auto" w:sz="2" w:space="0"/>
+              <w:left w:val="single" w:color="auto" w:sz="8" w:space="0"/>
+              <w:bottom w:val="single" w:color="auto" w:sz="18" w:space="0"/>
+              <w:right w:val="single" w:color="auto" w:sz="8" w:space="0"/>
             </w:tcBorders>
             <w:shd w:val="clear" w:color="auto" w:fill="D9D9D9" w:themeFill="background1" w:themeFillShade="D9"/>
+            <w:tcMar/>
             <w:vAlign w:val="center"/>
           </w:tcPr>
           <w:p>
@@ -6183,12 +6486,13 @@
           <w:tcPr>
             <w:tcW w:w="2457" w:type="dxa"/>
             <w:tcBorders>
-              <w:top w:val="single" w:sz="2" w:space="0" w:color="auto"/>
-              <w:left w:val="single" w:sz="8" w:space="0" w:color="auto"/>
-              <w:bottom w:val="single" w:sz="18" w:space="0" w:color="auto"/>
-              <w:right w:val="single" w:sz="8" w:space="0" w:color="auto"/>
+              <w:top w:val="single" w:color="auto" w:sz="2" w:space="0"/>
+              <w:left w:val="single" w:color="auto" w:sz="8" w:space="0"/>
+              <w:bottom w:val="single" w:color="auto" w:sz="18" w:space="0"/>
+              <w:right w:val="single" w:color="auto" w:sz="8" w:space="0"/>
             </w:tcBorders>
             <w:shd w:val="clear" w:color="auto" w:fill="D9D9D9" w:themeFill="background1" w:themeFillShade="D9"/>
+            <w:tcMar/>
             <w:vAlign w:val="center"/>
           </w:tcPr>
           <w:p>
@@ -6205,12 +6509,13 @@
           <w:tcPr>
             <w:tcW w:w="964" w:type="dxa"/>
             <w:tcBorders>
-              <w:top w:val="single" w:sz="2" w:space="0" w:color="auto"/>
-              <w:left w:val="single" w:sz="8" w:space="0" w:color="auto"/>
-              <w:bottom w:val="single" w:sz="18" w:space="0" w:color="auto"/>
-              <w:right w:val="single" w:sz="8" w:space="0" w:color="auto"/>
+              <w:top w:val="single" w:color="auto" w:sz="2" w:space="0"/>
+              <w:left w:val="single" w:color="auto" w:sz="8" w:space="0"/>
+              <w:bottom w:val="single" w:color="auto" w:sz="18" w:space="0"/>
+              <w:right w:val="single" w:color="auto" w:sz="8" w:space="0"/>
             </w:tcBorders>
             <w:shd w:val="clear" w:color="auto" w:fill="BFBFBF" w:themeFill="background1" w:themeFillShade="BF"/>
+            <w:tcMar/>
             <w:vAlign w:val="center"/>
           </w:tcPr>
           <w:p>
@@ -6236,12 +6541,13 @@
           <w:tcPr>
             <w:tcW w:w="2483" w:type="dxa"/>
             <w:tcBorders>
-              <w:top w:val="single" w:sz="2" w:space="0" w:color="auto"/>
-              <w:left w:val="single" w:sz="8" w:space="0" w:color="auto"/>
-              <w:bottom w:val="single" w:sz="18" w:space="0" w:color="auto"/>
-              <w:right w:val="single" w:sz="8" w:space="0" w:color="auto"/>
+              <w:top w:val="single" w:color="auto" w:sz="2" w:space="0"/>
+              <w:left w:val="single" w:color="auto" w:sz="8" w:space="0"/>
+              <w:bottom w:val="single" w:color="auto" w:sz="18" w:space="0"/>
+              <w:right w:val="single" w:color="auto" w:sz="8" w:space="0"/>
             </w:tcBorders>
             <w:shd w:val="clear" w:color="auto" w:fill="BFBFBF" w:themeFill="background1" w:themeFillShade="BF"/>
+            <w:tcMar/>
             <w:vAlign w:val="center"/>
           </w:tcPr>
           <w:p>
@@ -6258,12 +6564,13 @@
           <w:tcPr>
             <w:tcW w:w="1048" w:type="dxa"/>
             <w:tcBorders>
-              <w:top w:val="single" w:sz="2" w:space="0" w:color="auto"/>
-              <w:left w:val="single" w:sz="8" w:space="0" w:color="auto"/>
-              <w:bottom w:val="single" w:sz="18" w:space="0" w:color="auto"/>
-              <w:right w:val="single" w:sz="8" w:space="0" w:color="auto"/>
+              <w:top w:val="single" w:color="auto" w:sz="2" w:space="0"/>
+              <w:left w:val="single" w:color="auto" w:sz="8" w:space="0"/>
+              <w:bottom w:val="single" w:color="auto" w:sz="18" w:space="0"/>
+              <w:right w:val="single" w:color="auto" w:sz="8" w:space="0"/>
             </w:tcBorders>
             <w:shd w:val="clear" w:color="auto" w:fill="A6A6A6" w:themeFill="background1" w:themeFillShade="A6"/>
+            <w:tcMar/>
             <w:vAlign w:val="center"/>
           </w:tcPr>
           <w:p>
@@ -6289,12 +6596,13 @@
           <w:tcPr>
             <w:tcW w:w="2374" w:type="dxa"/>
             <w:tcBorders>
-              <w:top w:val="single" w:sz="2" w:space="0" w:color="auto"/>
-              <w:left w:val="single" w:sz="8" w:space="0" w:color="auto"/>
-              <w:bottom w:val="single" w:sz="18" w:space="0" w:color="auto"/>
-              <w:right w:val="single" w:sz="8" w:space="0" w:color="auto"/>
+              <w:top w:val="single" w:color="auto" w:sz="2" w:space="0"/>
+              <w:left w:val="single" w:color="auto" w:sz="8" w:space="0"/>
+              <w:bottom w:val="single" w:color="auto" w:sz="18" w:space="0"/>
+              <w:right w:val="single" w:color="auto" w:sz="8" w:space="0"/>
             </w:tcBorders>
             <w:shd w:val="clear" w:color="auto" w:fill="A6A6A6" w:themeFill="background1" w:themeFillShade="A6"/>
+            <w:tcMar/>
             <w:vAlign w:val="center"/>
           </w:tcPr>
           <w:p>
@@ -6317,8 +6625,9 @@
             <w:tcW w:w="1554" w:type="dxa"/>
             <w:vMerge w:val="restart"/>
             <w:tcBorders>
-              <w:top w:val="single" w:sz="18" w:space="0" w:color="auto"/>
-            </w:tcBorders>
+              <w:top w:val="single" w:color="auto" w:sz="18" w:space="0"/>
+            </w:tcBorders>
+            <w:tcMar/>
             <w:vAlign w:val="center"/>
           </w:tcPr>
           <w:p>
@@ -6353,9 +6662,10 @@
           <w:tcPr>
             <w:tcW w:w="992" w:type="dxa"/>
             <w:tcBorders>
-              <w:top w:val="single" w:sz="18" w:space="0" w:color="auto"/>
+              <w:top w:val="single" w:color="auto" w:sz="18" w:space="0"/>
             </w:tcBorders>
             <w:shd w:val="clear" w:color="auto" w:fill="F2F2F2" w:themeFill="background1" w:themeFillShade="F2"/>
+            <w:tcMar/>
             <w:vAlign w:val="center"/>
           </w:tcPr>
           <w:p>
@@ -6381,9 +6691,10 @@
           <w:tcPr>
             <w:tcW w:w="2431" w:type="dxa"/>
             <w:tcBorders>
-              <w:top w:val="single" w:sz="18" w:space="0" w:color="auto"/>
+              <w:top w:val="single" w:color="auto" w:sz="18" w:space="0"/>
             </w:tcBorders>
             <w:shd w:val="clear" w:color="auto" w:fill="F2F2F2" w:themeFill="background1" w:themeFillShade="F2"/>
+            <w:tcMar/>
             <w:vAlign w:val="center"/>
           </w:tcPr>
           <w:p>
@@ -6400,9 +6711,10 @@
           <w:tcPr>
             <w:tcW w:w="966" w:type="dxa"/>
             <w:tcBorders>
-              <w:top w:val="single" w:sz="18" w:space="0" w:color="auto"/>
+              <w:top w:val="single" w:color="auto" w:sz="18" w:space="0"/>
             </w:tcBorders>
             <w:shd w:val="clear" w:color="auto" w:fill="D9D9D9" w:themeFill="background1" w:themeFillShade="D9"/>
+            <w:tcMar/>
             <w:vAlign w:val="center"/>
           </w:tcPr>
           <w:p>
@@ -6428,9 +6740,10 @@
           <w:tcPr>
             <w:tcW w:w="2457" w:type="dxa"/>
             <w:tcBorders>
-              <w:top w:val="single" w:sz="18" w:space="0" w:color="auto"/>
+              <w:top w:val="single" w:color="auto" w:sz="18" w:space="0"/>
             </w:tcBorders>
             <w:shd w:val="clear" w:color="auto" w:fill="D9D9D9" w:themeFill="background1" w:themeFillShade="D9"/>
+            <w:tcMar/>
             <w:vAlign w:val="center"/>
           </w:tcPr>
           <w:p>
@@ -6447,9 +6760,10 @@
           <w:tcPr>
             <w:tcW w:w="964" w:type="dxa"/>
             <w:tcBorders>
-              <w:top w:val="single" w:sz="18" w:space="0" w:color="auto"/>
+              <w:top w:val="single" w:color="auto" w:sz="18" w:space="0"/>
             </w:tcBorders>
             <w:shd w:val="clear" w:color="auto" w:fill="BFBFBF" w:themeFill="background1" w:themeFillShade="BF"/>
+            <w:tcMar/>
             <w:vAlign w:val="center"/>
           </w:tcPr>
           <w:p>
@@ -6475,9 +6789,10 @@
           <w:tcPr>
             <w:tcW w:w="2483" w:type="dxa"/>
             <w:tcBorders>
-              <w:top w:val="single" w:sz="18" w:space="0" w:color="auto"/>
+              <w:top w:val="single" w:color="auto" w:sz="18" w:space="0"/>
             </w:tcBorders>
             <w:shd w:val="clear" w:color="auto" w:fill="BFBFBF" w:themeFill="background1" w:themeFillShade="BF"/>
+            <w:tcMar/>
             <w:vAlign w:val="center"/>
           </w:tcPr>
           <w:p>
@@ -6494,9 +6809,10 @@
           <w:tcPr>
             <w:tcW w:w="1048" w:type="dxa"/>
             <w:tcBorders>
-              <w:top w:val="single" w:sz="18" w:space="0" w:color="auto"/>
+              <w:top w:val="single" w:color="auto" w:sz="18" w:space="0"/>
             </w:tcBorders>
             <w:shd w:val="clear" w:color="auto" w:fill="A6A6A6" w:themeFill="background1" w:themeFillShade="A6"/>
+            <w:tcMar/>
             <w:vAlign w:val="center"/>
           </w:tcPr>
           <w:p>
@@ -6522,9 +6838,10 @@
           <w:tcPr>
             <w:tcW w:w="2374" w:type="dxa"/>
             <w:tcBorders>
-              <w:top w:val="single" w:sz="18" w:space="0" w:color="auto"/>
+              <w:top w:val="single" w:color="auto" w:sz="18" w:space="0"/>
             </w:tcBorders>
             <w:shd w:val="clear" w:color="auto" w:fill="A6A6A6" w:themeFill="background1" w:themeFillShade="A6"/>
+            <w:tcMar/>
             <w:vAlign w:val="center"/>
           </w:tcPr>
           <w:p>
@@ -6546,6 +6863,7 @@
           <w:tcPr>
             <w:tcW w:w="1554" w:type="dxa"/>
             <w:vMerge/>
+            <w:tcMar/>
             <w:vAlign w:val="center"/>
           </w:tcPr>
           <w:p>
@@ -6564,9 +6882,10 @@
           <w:tcPr>
             <w:tcW w:w="992" w:type="dxa"/>
             <w:tcBorders>
-              <w:bottom w:val="single" w:sz="2" w:space="0" w:color="auto"/>
+              <w:bottom w:val="single" w:color="auto" w:sz="2" w:space="0"/>
             </w:tcBorders>
             <w:shd w:val="clear" w:color="auto" w:fill="F2F2F2" w:themeFill="background1" w:themeFillShade="F2"/>
+            <w:tcMar/>
             <w:vAlign w:val="center"/>
           </w:tcPr>
           <w:p>
@@ -6592,9 +6911,10 @@
           <w:tcPr>
             <w:tcW w:w="2431" w:type="dxa"/>
             <w:tcBorders>
-              <w:bottom w:val="single" w:sz="2" w:space="0" w:color="auto"/>
+              <w:bottom w:val="single" w:color="auto" w:sz="2" w:space="0"/>
             </w:tcBorders>
             <w:shd w:val="clear" w:color="auto" w:fill="F2F2F2" w:themeFill="background1" w:themeFillShade="F2"/>
+            <w:tcMar/>
             <w:vAlign w:val="center"/>
           </w:tcPr>
           <w:p>
@@ -6611,9 +6931,10 @@
           <w:tcPr>
             <w:tcW w:w="966" w:type="dxa"/>
             <w:tcBorders>
-              <w:bottom w:val="single" w:sz="2" w:space="0" w:color="auto"/>
+              <w:bottom w:val="single" w:color="auto" w:sz="2" w:space="0"/>
             </w:tcBorders>
             <w:shd w:val="clear" w:color="auto" w:fill="D9D9D9" w:themeFill="background1" w:themeFillShade="D9"/>
+            <w:tcMar/>
             <w:vAlign w:val="center"/>
           </w:tcPr>
           <w:p>
@@ -6639,9 +6960,10 @@
           <w:tcPr>
             <w:tcW w:w="2457" w:type="dxa"/>
             <w:tcBorders>
-              <w:bottom w:val="single" w:sz="2" w:space="0" w:color="auto"/>
+              <w:bottom w:val="single" w:color="auto" w:sz="2" w:space="0"/>
             </w:tcBorders>
             <w:shd w:val="clear" w:color="auto" w:fill="D9D9D9" w:themeFill="background1" w:themeFillShade="D9"/>
+            <w:tcMar/>
             <w:vAlign w:val="center"/>
           </w:tcPr>
           <w:p>
@@ -6658,9 +6980,10 @@
           <w:tcPr>
             <w:tcW w:w="964" w:type="dxa"/>
             <w:tcBorders>
-              <w:bottom w:val="single" w:sz="2" w:space="0" w:color="auto"/>
+              <w:bottom w:val="single" w:color="auto" w:sz="2" w:space="0"/>
             </w:tcBorders>
             <w:shd w:val="clear" w:color="auto" w:fill="BFBFBF" w:themeFill="background1" w:themeFillShade="BF"/>
+            <w:tcMar/>
             <w:vAlign w:val="center"/>
           </w:tcPr>
           <w:p>
@@ -6686,9 +7009,10 @@
           <w:tcPr>
             <w:tcW w:w="2483" w:type="dxa"/>
             <w:tcBorders>
-              <w:bottom w:val="single" w:sz="2" w:space="0" w:color="auto"/>
+              <w:bottom w:val="single" w:color="auto" w:sz="2" w:space="0"/>
             </w:tcBorders>
             <w:shd w:val="clear" w:color="auto" w:fill="BFBFBF" w:themeFill="background1" w:themeFillShade="BF"/>
+            <w:tcMar/>
             <w:vAlign w:val="center"/>
           </w:tcPr>
           <w:p>
@@ -6705,9 +7029,10 @@
           <w:tcPr>
             <w:tcW w:w="1048" w:type="dxa"/>
             <w:tcBorders>
-              <w:bottom w:val="single" w:sz="2" w:space="0" w:color="auto"/>
+              <w:bottom w:val="single" w:color="auto" w:sz="2" w:space="0"/>
             </w:tcBorders>
             <w:shd w:val="clear" w:color="auto" w:fill="A6A6A6" w:themeFill="background1" w:themeFillShade="A6"/>
+            <w:tcMar/>
             <w:vAlign w:val="center"/>
           </w:tcPr>
           <w:p>
@@ -6733,9 +7058,10 @@
           <w:tcPr>
             <w:tcW w:w="2374" w:type="dxa"/>
             <w:tcBorders>
-              <w:bottom w:val="single" w:sz="2" w:space="0" w:color="auto"/>
+              <w:bottom w:val="single" w:color="auto" w:sz="2" w:space="0"/>
             </w:tcBorders>
             <w:shd w:val="clear" w:color="auto" w:fill="A6A6A6" w:themeFill="background1" w:themeFillShade="A6"/>
+            <w:tcMar/>
             <w:vAlign w:val="center"/>
           </w:tcPr>
           <w:p>
@@ -6757,10 +7083,8 @@
           <w:tcPr>
             <w:tcW w:w="1554" w:type="dxa"/>
             <w:vMerge/>
-            <w:tcBorders>
-              <w:bottom w:val="single" w:sz="18" w:space="0" w:color="auto"/>
-              <w:right w:val="single" w:sz="2" w:space="0" w:color="auto"/>
-            </w:tcBorders>
+            <w:tcBorders/>
+            <w:tcMar/>
             <w:vAlign w:val="center"/>
           </w:tcPr>
           <w:p>
@@ -6779,12 +7103,13 @@
           <w:tcPr>
             <w:tcW w:w="992" w:type="dxa"/>
             <w:tcBorders>
-              <w:top w:val="single" w:sz="2" w:space="0" w:color="auto"/>
-              <w:left w:val="single" w:sz="2" w:space="0" w:color="auto"/>
-              <w:bottom w:val="single" w:sz="18" w:space="0" w:color="auto"/>
-              <w:right w:val="single" w:sz="8" w:space="0" w:color="auto"/>
+              <w:top w:val="single" w:color="auto" w:sz="2" w:space="0"/>
+              <w:left w:val="single" w:color="auto" w:sz="2" w:space="0"/>
+              <w:bottom w:val="single" w:color="auto" w:sz="18" w:space="0"/>
+              <w:right w:val="single" w:color="auto" w:sz="8" w:space="0"/>
             </w:tcBorders>
             <w:shd w:val="clear" w:color="auto" w:fill="F2F2F2" w:themeFill="background1" w:themeFillShade="F2"/>
+            <w:tcMar/>
             <w:vAlign w:val="center"/>
           </w:tcPr>
           <w:p>
@@ -6810,12 +7135,13 @@
           <w:tcPr>
             <w:tcW w:w="2431" w:type="dxa"/>
             <w:tcBorders>
-              <w:top w:val="single" w:sz="2" w:space="0" w:color="auto"/>
-              <w:left w:val="single" w:sz="8" w:space="0" w:color="auto"/>
-              <w:bottom w:val="single" w:sz="18" w:space="0" w:color="auto"/>
-              <w:right w:val="single" w:sz="8" w:space="0" w:color="auto"/>
+              <w:top w:val="single" w:color="auto" w:sz="2" w:space="0"/>
+              <w:left w:val="single" w:color="auto" w:sz="8" w:space="0"/>
+              <w:bottom w:val="single" w:color="auto" w:sz="18" w:space="0"/>
+              <w:right w:val="single" w:color="auto" w:sz="8" w:space="0"/>
             </w:tcBorders>
             <w:shd w:val="clear" w:color="auto" w:fill="F2F2F2" w:themeFill="background1" w:themeFillShade="F2"/>
+            <w:tcMar/>
             <w:vAlign w:val="center"/>
           </w:tcPr>
           <w:p>
@@ -6832,12 +7158,13 @@
           <w:tcPr>
             <w:tcW w:w="966" w:type="dxa"/>
             <w:tcBorders>
-              <w:top w:val="single" w:sz="2" w:space="0" w:color="auto"/>
-              <w:left w:val="single" w:sz="8" w:space="0" w:color="auto"/>
-              <w:bottom w:val="single" w:sz="18" w:space="0" w:color="auto"/>
-              <w:right w:val="single" w:sz="8" w:space="0" w:color="auto"/>
+              <w:top w:val="single" w:color="auto" w:sz="2" w:space="0"/>
+              <w:left w:val="single" w:color="auto" w:sz="8" w:space="0"/>
+              <w:bottom w:val="single" w:color="auto" w:sz="18" w:space="0"/>
+              <w:right w:val="single" w:color="auto" w:sz="8" w:space="0"/>
             </w:tcBorders>
             <w:shd w:val="clear" w:color="auto" w:fill="D9D9D9" w:themeFill="background1" w:themeFillShade="D9"/>
+            <w:tcMar/>
             <w:vAlign w:val="center"/>
           </w:tcPr>
           <w:p>
@@ -6863,12 +7190,13 @@
           <w:tcPr>
             <w:tcW w:w="2457" w:type="dxa"/>
             <w:tcBorders>
-              <w:top w:val="single" w:sz="2" w:space="0" w:color="auto"/>
-              <w:left w:val="single" w:sz="8" w:space="0" w:color="auto"/>
-              <w:bottom w:val="single" w:sz="18" w:space="0" w:color="auto"/>
-              <w:right w:val="single" w:sz="8" w:space="0" w:color="auto"/>
+              <w:top w:val="single" w:color="auto" w:sz="2" w:space="0"/>
+              <w:left w:val="single" w:color="auto" w:sz="8" w:space="0"/>
+              <w:bottom w:val="single" w:color="auto" w:sz="18" w:space="0"/>
+              <w:right w:val="single" w:color="auto" w:sz="8" w:space="0"/>
             </w:tcBorders>
             <w:shd w:val="clear" w:color="auto" w:fill="D9D9D9" w:themeFill="background1" w:themeFillShade="D9"/>
+            <w:tcMar/>
             <w:vAlign w:val="center"/>
           </w:tcPr>
           <w:p>
@@ -6885,12 +7213,13 @@
           <w:tcPr>
             <w:tcW w:w="964" w:type="dxa"/>
             <w:tcBorders>
-              <w:top w:val="single" w:sz="2" w:space="0" w:color="auto"/>
-              <w:left w:val="single" w:sz="8" w:space="0" w:color="auto"/>
-              <w:bottom w:val="single" w:sz="18" w:space="0" w:color="auto"/>
-              <w:right w:val="single" w:sz="8" w:space="0" w:color="auto"/>
+              <w:top w:val="single" w:color="auto" w:sz="2" w:space="0"/>
+              <w:left w:val="single" w:color="auto" w:sz="8" w:space="0"/>
+              <w:bottom w:val="single" w:color="auto" w:sz="18" w:space="0"/>
+              <w:right w:val="single" w:color="auto" w:sz="8" w:space="0"/>
             </w:tcBorders>
             <w:shd w:val="clear" w:color="auto" w:fill="BFBFBF" w:themeFill="background1" w:themeFillShade="BF"/>
+            <w:tcMar/>
             <w:vAlign w:val="center"/>
           </w:tcPr>
           <w:p>
@@ -6916,12 +7245,13 @@
           <w:tcPr>
             <w:tcW w:w="2483" w:type="dxa"/>
             <w:tcBorders>
-              <w:top w:val="single" w:sz="2" w:space="0" w:color="auto"/>
-              <w:left w:val="single" w:sz="8" w:space="0" w:color="auto"/>
-              <w:bottom w:val="single" w:sz="18" w:space="0" w:color="auto"/>
-              <w:right w:val="single" w:sz="8" w:space="0" w:color="auto"/>
+              <w:top w:val="single" w:color="auto" w:sz="2" w:space="0"/>
+              <w:left w:val="single" w:color="auto" w:sz="8" w:space="0"/>
+              <w:bottom w:val="single" w:color="auto" w:sz="18" w:space="0"/>
+              <w:right w:val="single" w:color="auto" w:sz="8" w:space="0"/>
             </w:tcBorders>
             <w:shd w:val="clear" w:color="auto" w:fill="BFBFBF" w:themeFill="background1" w:themeFillShade="BF"/>
+            <w:tcMar/>
             <w:vAlign w:val="center"/>
           </w:tcPr>
           <w:p>
@@ -6938,12 +7268,13 @@
           <w:tcPr>
             <w:tcW w:w="1048" w:type="dxa"/>
             <w:tcBorders>
-              <w:top w:val="single" w:sz="2" w:space="0" w:color="auto"/>
-              <w:left w:val="single" w:sz="8" w:space="0" w:color="auto"/>
-              <w:bottom w:val="single" w:sz="18" w:space="0" w:color="auto"/>
-              <w:right w:val="single" w:sz="8" w:space="0" w:color="auto"/>
+              <w:top w:val="single" w:color="auto" w:sz="2" w:space="0"/>
+              <w:left w:val="single" w:color="auto" w:sz="8" w:space="0"/>
+              <w:bottom w:val="single" w:color="auto" w:sz="18" w:space="0"/>
+              <w:right w:val="single" w:color="auto" w:sz="8" w:space="0"/>
             </w:tcBorders>
             <w:shd w:val="clear" w:color="auto" w:fill="A6A6A6" w:themeFill="background1" w:themeFillShade="A6"/>
+            <w:tcMar/>
             <w:vAlign w:val="center"/>
           </w:tcPr>
           <w:p>
@@ -6969,12 +7300,13 @@
           <w:tcPr>
             <w:tcW w:w="2374" w:type="dxa"/>
             <w:tcBorders>
-              <w:top w:val="single" w:sz="2" w:space="0" w:color="auto"/>
-              <w:left w:val="single" w:sz="8" w:space="0" w:color="auto"/>
-              <w:bottom w:val="single" w:sz="18" w:space="0" w:color="auto"/>
-              <w:right w:val="single" w:sz="8" w:space="0" w:color="auto"/>
+              <w:top w:val="single" w:color="auto" w:sz="2" w:space="0"/>
+              <w:left w:val="single" w:color="auto" w:sz="8" w:space="0"/>
+              <w:bottom w:val="single" w:color="auto" w:sz="18" w:space="0"/>
+              <w:right w:val="single" w:color="auto" w:sz="8" w:space="0"/>
             </w:tcBorders>
             <w:shd w:val="clear" w:color="auto" w:fill="A6A6A6" w:themeFill="background1" w:themeFillShade="A6"/>
+            <w:tcMar/>
             <w:vAlign w:val="center"/>
           </w:tcPr>
           <w:p>
@@ -6997,8 +7329,9 @@
             <w:tcW w:w="1554" w:type="dxa"/>
             <w:vMerge w:val="restart"/>
             <w:tcBorders>
-              <w:top w:val="single" w:sz="18" w:space="0" w:color="auto"/>
-            </w:tcBorders>
+              <w:top w:val="single" w:color="auto" w:sz="18" w:space="0"/>
+            </w:tcBorders>
+            <w:tcMar/>
             <w:vAlign w:val="center"/>
           </w:tcPr>
           <w:p>
@@ -7025,9 +7358,10 @@
           <w:tcPr>
             <w:tcW w:w="992" w:type="dxa"/>
             <w:tcBorders>
-              <w:top w:val="single" w:sz="18" w:space="0" w:color="auto"/>
+              <w:top w:val="single" w:color="auto" w:sz="18" w:space="0"/>
             </w:tcBorders>
             <w:shd w:val="clear" w:color="auto" w:fill="F2F2F2" w:themeFill="background1" w:themeFillShade="F2"/>
+            <w:tcMar/>
             <w:vAlign w:val="center"/>
           </w:tcPr>
           <w:p>
@@ -7053,9 +7387,10 @@
           <w:tcPr>
             <w:tcW w:w="2431" w:type="dxa"/>
             <w:tcBorders>
-              <w:top w:val="single" w:sz="18" w:space="0" w:color="auto"/>
+              <w:top w:val="single" w:color="auto" w:sz="18" w:space="0"/>
             </w:tcBorders>
             <w:shd w:val="clear" w:color="auto" w:fill="F2F2F2" w:themeFill="background1" w:themeFillShade="F2"/>
+            <w:tcMar/>
             <w:vAlign w:val="center"/>
           </w:tcPr>
           <w:p>
@@ -7072,9 +7407,10 @@
           <w:tcPr>
             <w:tcW w:w="966" w:type="dxa"/>
             <w:tcBorders>
-              <w:top w:val="single" w:sz="18" w:space="0" w:color="auto"/>
+              <w:top w:val="single" w:color="auto" w:sz="18" w:space="0"/>
             </w:tcBorders>
             <w:shd w:val="clear" w:color="auto" w:fill="D9D9D9" w:themeFill="background1" w:themeFillShade="D9"/>
+            <w:tcMar/>
             <w:vAlign w:val="center"/>
           </w:tcPr>
           <w:p>
@@ -7100,9 +7436,10 @@
           <w:tcPr>
             <w:tcW w:w="2457" w:type="dxa"/>
             <w:tcBorders>
-              <w:top w:val="single" w:sz="18" w:space="0" w:color="auto"/>
+              <w:top w:val="single" w:color="auto" w:sz="18" w:space="0"/>
             </w:tcBorders>
             <w:shd w:val="clear" w:color="auto" w:fill="D9D9D9" w:themeFill="background1" w:themeFillShade="D9"/>
+            <w:tcMar/>
             <w:vAlign w:val="center"/>
           </w:tcPr>
           <w:p>
@@ -7119,9 +7456,10 @@
           <w:tcPr>
             <w:tcW w:w="964" w:type="dxa"/>
             <w:tcBorders>
-              <w:top w:val="single" w:sz="18" w:space="0" w:color="auto"/>
+              <w:top w:val="single" w:color="auto" w:sz="18" w:space="0"/>
             </w:tcBorders>
             <w:shd w:val="clear" w:color="auto" w:fill="BFBFBF" w:themeFill="background1" w:themeFillShade="BF"/>
+            <w:tcMar/>
             <w:vAlign w:val="center"/>
           </w:tcPr>
           <w:p>
@@ -7147,9 +7485,10 @@
           <w:tcPr>
             <w:tcW w:w="2483" w:type="dxa"/>
             <w:tcBorders>
-              <w:top w:val="single" w:sz="18" w:space="0" w:color="auto"/>
+              <w:top w:val="single" w:color="auto" w:sz="18" w:space="0"/>
             </w:tcBorders>
             <w:shd w:val="clear" w:color="auto" w:fill="BFBFBF" w:themeFill="background1" w:themeFillShade="BF"/>
+            <w:tcMar/>
             <w:vAlign w:val="center"/>
           </w:tcPr>
           <w:p>
@@ -7166,9 +7505,10 @@
           <w:tcPr>
             <w:tcW w:w="1048" w:type="dxa"/>
             <w:tcBorders>
-              <w:top w:val="single" w:sz="18" w:space="0" w:color="auto"/>
+              <w:top w:val="single" w:color="auto" w:sz="18" w:space="0"/>
             </w:tcBorders>
             <w:shd w:val="clear" w:color="auto" w:fill="A6A6A6" w:themeFill="background1" w:themeFillShade="A6"/>
+            <w:tcMar/>
             <w:vAlign w:val="center"/>
           </w:tcPr>
           <w:p>
@@ -7194,9 +7534,10 @@
           <w:tcPr>
             <w:tcW w:w="2374" w:type="dxa"/>
             <w:tcBorders>
-              <w:top w:val="single" w:sz="18" w:space="0" w:color="auto"/>
+              <w:top w:val="single" w:color="auto" w:sz="18" w:space="0"/>
             </w:tcBorders>
             <w:shd w:val="clear" w:color="auto" w:fill="A6A6A6" w:themeFill="background1" w:themeFillShade="A6"/>
+            <w:tcMar/>
             <w:vAlign w:val="center"/>
           </w:tcPr>
           <w:p>
@@ -7218,6 +7559,7 @@
           <w:tcPr>
             <w:tcW w:w="1554" w:type="dxa"/>
             <w:vMerge/>
+            <w:tcMar/>
             <w:vAlign w:val="center"/>
           </w:tcPr>
           <w:p>
@@ -7233,6 +7575,7 @@
           <w:tcPr>
             <w:tcW w:w="992" w:type="dxa"/>
             <w:shd w:val="clear" w:color="auto" w:fill="F2F2F2" w:themeFill="background1" w:themeFillShade="F2"/>
+            <w:tcMar/>
             <w:vAlign w:val="center"/>
           </w:tcPr>
           <w:p>
@@ -7258,6 +7601,7 @@
           <w:tcPr>
             <w:tcW w:w="2431" w:type="dxa"/>
             <w:shd w:val="clear" w:color="auto" w:fill="F2F2F2" w:themeFill="background1" w:themeFillShade="F2"/>
+            <w:tcMar/>
             <w:vAlign w:val="center"/>
           </w:tcPr>
           <w:p>
@@ -7274,6 +7618,7 @@
           <w:tcPr>
             <w:tcW w:w="966" w:type="dxa"/>
             <w:shd w:val="clear" w:color="auto" w:fill="D9D9D9" w:themeFill="background1" w:themeFillShade="D9"/>
+            <w:tcMar/>
             <w:vAlign w:val="center"/>
           </w:tcPr>
           <w:p>
@@ -7299,6 +7644,7 @@
           <w:tcPr>
             <w:tcW w:w="2457" w:type="dxa"/>
             <w:shd w:val="clear" w:color="auto" w:fill="D9D9D9" w:themeFill="background1" w:themeFillShade="D9"/>
+            <w:tcMar/>
             <w:vAlign w:val="center"/>
           </w:tcPr>
           <w:p>
@@ -7315,6 +7661,7 @@
           <w:tcPr>
             <w:tcW w:w="964" w:type="dxa"/>
             <w:shd w:val="clear" w:color="auto" w:fill="BFBFBF" w:themeFill="background1" w:themeFillShade="BF"/>
+            <w:tcMar/>
             <w:vAlign w:val="center"/>
           </w:tcPr>
           <w:p>
@@ -7340,6 +7687,7 @@
           <w:tcPr>
             <w:tcW w:w="2483" w:type="dxa"/>
             <w:shd w:val="clear" w:color="auto" w:fill="BFBFBF" w:themeFill="background1" w:themeFillShade="BF"/>
+            <w:tcMar/>
             <w:vAlign w:val="center"/>
           </w:tcPr>
           <w:p>
@@ -7356,6 +7704,7 @@
           <w:tcPr>
             <w:tcW w:w="1048" w:type="dxa"/>
             <w:shd w:val="clear" w:color="auto" w:fill="A6A6A6" w:themeFill="background1" w:themeFillShade="A6"/>
+            <w:tcMar/>
             <w:vAlign w:val="center"/>
           </w:tcPr>
           <w:p>
@@ -7381,6 +7730,7 @@
           <w:tcPr>
             <w:tcW w:w="2374" w:type="dxa"/>
             <w:shd w:val="clear" w:color="auto" w:fill="A6A6A6" w:themeFill="background1" w:themeFillShade="A6"/>
+            <w:tcMar/>
             <w:vAlign w:val="center"/>
           </w:tcPr>
           <w:p>
@@ -7402,6 +7752,7 @@
           <w:tcPr>
             <w:tcW w:w="1554" w:type="dxa"/>
             <w:vMerge/>
+            <w:tcMar/>
             <w:vAlign w:val="center"/>
           </w:tcPr>
           <w:p>
@@ -7417,6 +7768,7 @@
           <w:tcPr>
             <w:tcW w:w="992" w:type="dxa"/>
             <w:shd w:val="clear" w:color="auto" w:fill="F2F2F2" w:themeFill="background1" w:themeFillShade="F2"/>
+            <w:tcMar/>
             <w:vAlign w:val="center"/>
           </w:tcPr>
           <w:p>
@@ -7442,6 +7794,7 @@
           <w:tcPr>
             <w:tcW w:w="2431" w:type="dxa"/>
             <w:shd w:val="clear" w:color="auto" w:fill="F2F2F2" w:themeFill="background1" w:themeFillShade="F2"/>
+            <w:tcMar/>
             <w:vAlign w:val="center"/>
           </w:tcPr>
           <w:p>
@@ -7458,6 +7811,7 @@
           <w:tcPr>
             <w:tcW w:w="966" w:type="dxa"/>
             <w:shd w:val="clear" w:color="auto" w:fill="D9D9D9" w:themeFill="background1" w:themeFillShade="D9"/>
+            <w:tcMar/>
             <w:vAlign w:val="center"/>
           </w:tcPr>
           <w:p>
@@ -7483,6 +7837,7 @@
           <w:tcPr>
             <w:tcW w:w="2457" w:type="dxa"/>
             <w:shd w:val="clear" w:color="auto" w:fill="D9D9D9" w:themeFill="background1" w:themeFillShade="D9"/>
+            <w:tcMar/>
             <w:vAlign w:val="center"/>
           </w:tcPr>
           <w:p>
@@ -7499,6 +7854,7 @@
           <w:tcPr>
             <w:tcW w:w="964" w:type="dxa"/>
             <w:shd w:val="clear" w:color="auto" w:fill="BFBFBF" w:themeFill="background1" w:themeFillShade="BF"/>
+            <w:tcMar/>
             <w:vAlign w:val="center"/>
           </w:tcPr>
           <w:p>
@@ -7524,6 +7880,7 @@
           <w:tcPr>
             <w:tcW w:w="2483" w:type="dxa"/>
             <w:shd w:val="clear" w:color="auto" w:fill="BFBFBF" w:themeFill="background1" w:themeFillShade="BF"/>
+            <w:tcMar/>
             <w:vAlign w:val="center"/>
           </w:tcPr>
           <w:p>
@@ -7540,6 +7897,7 @@
           <w:tcPr>
             <w:tcW w:w="1048" w:type="dxa"/>
             <w:shd w:val="clear" w:color="auto" w:fill="A6A6A6" w:themeFill="background1" w:themeFillShade="A6"/>
+            <w:tcMar/>
             <w:vAlign w:val="center"/>
           </w:tcPr>
           <w:p>
@@ -7565,6 +7923,7 @@
           <w:tcPr>
             <w:tcW w:w="2374" w:type="dxa"/>
             <w:shd w:val="clear" w:color="auto" w:fill="A6A6A6" w:themeFill="background1" w:themeFillShade="A6"/>
+            <w:tcMar/>
             <w:vAlign w:val="center"/>
           </w:tcPr>
           <w:p>
@@ -7707,11 +8066,11 @@
           </mc:Choice>
           <mc:Fallback>
             <w:pict>
-              <v:shapetype w14:anchorId="7A0E96F8" id="_x0000_t202" coordsize="21600,21600" o:spt="202" path="m,l,21600r21600,l21600,xe">
+              <v:shapetype id="_x0000_t202" coordsize="21600,21600" o:spt="202" path="m,l,21600r21600,l21600,xe" w14:anchorId="7A0E96F8">
                 <v:stroke joinstyle="miter"/>
                 <v:path gradientshapeok="t" o:connecttype="rect"/>
               </v:shapetype>
-              <v:shape id="Caixa de Texto 2" o:spid="_x0000_s1026" type="#_x0000_t202" style="position:absolute;margin-left:-2.65pt;margin-top:34.65pt;width:754.25pt;height:110.6pt;z-index:251659264;visibility:visible;mso-wrap-style:square;mso-width-percent:0;mso-height-percent:200;mso-wrap-distance-left:9pt;mso-wrap-distance-top:3.6pt;mso-wrap-distance-right:9pt;mso-wrap-distance-bottom:3.6pt;mso-position-horizontal:absolute;mso-position-horizontal-relative:text;mso-position-vertical:absolute;mso-position-vertical-relative:text;mso-width-percent:0;mso-height-percent:200;mso-width-relative:margin;mso-height-relative:margin;v-text-anchor:top" o:gfxdata="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">
+              <v:shape id="Caixa de Texto 2" style="position:absolute;margin-left:-2.65pt;margin-top:34.65pt;width:754.25pt;height:110.6pt;z-index:251659264;visibility:visible;mso-wrap-style:square;mso-width-percent:0;mso-height-percent:200;mso-wrap-distance-left:9pt;mso-wrap-distance-top:3.6pt;mso-wrap-distance-right:9pt;mso-wrap-distance-bottom:3.6pt;mso-position-horizontal:absolute;mso-position-horizontal-relative:text;mso-position-vertical:absolute;mso-position-vertical-relative:text;mso-width-percent:0;mso-height-percent:200;mso-width-relative:margin;mso-height-relative:margin;v-text-anchor:top" o:spid="_x0000_s1026" type="#_x0000_t202" o:gfxdata="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">
                 <v:textbox style="mso-fit-shape-to-text:t">
                   <w:txbxContent>
                     <w:p>
@@ -7856,7 +8215,7 @@
         <w:ind w:left="1492" w:hanging="360"/>
       </w:pPr>
       <w:rPr>
-        <w:rFonts w:ascii="Symbol" w:hAnsi="Symbol" w:hint="default"/>
+        <w:rFonts w:hint="default" w:ascii="Symbol" w:hAnsi="Symbol"/>
       </w:rPr>
     </w:lvl>
   </w:abstractNum>
@@ -7876,7 +8235,7 @@
         <w:ind w:left="1209" w:hanging="360"/>
       </w:pPr>
       <w:rPr>
-        <w:rFonts w:ascii="Symbol" w:hAnsi="Symbol" w:hint="default"/>
+        <w:rFonts w:hint="default" w:ascii="Symbol" w:hAnsi="Symbol"/>
       </w:rPr>
     </w:lvl>
   </w:abstractNum>
@@ -7896,7 +8255,7 @@
         <w:ind w:left="926" w:hanging="360"/>
       </w:pPr>
       <w:rPr>
-        <w:rFonts w:ascii="Symbol" w:hAnsi="Symbol" w:hint="default"/>
+        <w:rFonts w:hint="default" w:ascii="Symbol" w:hAnsi="Symbol"/>
       </w:rPr>
     </w:lvl>
   </w:abstractNum>
@@ -7916,7 +8275,7 @@
         <w:ind w:left="643" w:hanging="360"/>
       </w:pPr>
       <w:rPr>
-        <w:rFonts w:ascii="Symbol" w:hAnsi="Symbol" w:hint="default"/>
+        <w:rFonts w:hint="default" w:ascii="Symbol" w:hAnsi="Symbol"/>
       </w:rPr>
     </w:lvl>
   </w:abstractNum>
@@ -7953,7 +8312,7 @@
         <w:ind w:left="360" w:hanging="360"/>
       </w:pPr>
       <w:rPr>
-        <w:rFonts w:ascii="Symbol" w:hAnsi="Symbol" w:hint="default"/>
+        <w:rFonts w:hint="default" w:ascii="Symbol" w:hAnsi="Symbol"/>
       </w:rPr>
     </w:lvl>
   </w:abstractNum>
@@ -7995,7 +8354,7 @@
   <w:docDefaults>
     <w:rPrDefault>
       <w:rPr>
-        <w:rFonts w:asciiTheme="minorHAnsi" w:eastAsiaTheme="minorEastAsia" w:hAnsiTheme="minorHAnsi" w:cstheme="minorBidi"/>
+        <w:rFonts w:asciiTheme="minorHAnsi" w:hAnsiTheme="minorHAnsi" w:eastAsiaTheme="minorEastAsia" w:cstheme="minorBidi"/>
         <w:lang w:val="pt-BR" w:eastAsia="pt-BR" w:bidi="ar-SA"/>
       </w:rPr>
     </w:rPrDefault>
@@ -8022,14 +8381,14 @@
     <w:lsdException w:name="Subtitle" w:qFormat="1"/>
     <w:lsdException w:name="Strong" w:qFormat="1"/>
     <w:lsdException w:name="Emphasis" w:qFormat="1"/>
-    <w:lsdException w:name="HTML Top of Form" w:semiHidden="1" w:uiPriority="99" w:unhideWhenUsed="1"/>
-    <w:lsdException w:name="HTML Bottom of Form" w:semiHidden="1" w:uiPriority="99" w:unhideWhenUsed="1"/>
+    <w:lsdException w:name="HTML Top of Form" w:uiPriority="99" w:semiHidden="1" w:unhideWhenUsed="1"/>
+    <w:lsdException w:name="HTML Bottom of Form" w:uiPriority="99" w:semiHidden="1" w:unhideWhenUsed="1"/>
     <w:lsdException w:name="HTML Variable" w:semiHidden="1" w:unhideWhenUsed="1"/>
     <w:lsdException w:name="Normal Table" w:semiHidden="1" w:unhideWhenUsed="1"/>
-    <w:lsdException w:name="No List" w:semiHidden="1" w:uiPriority="99" w:unhideWhenUsed="1"/>
-    <w:lsdException w:name="Outline List 1" w:semiHidden="1" w:uiPriority="99" w:unhideWhenUsed="1"/>
-    <w:lsdException w:name="Outline List 2" w:semiHidden="1" w:uiPriority="99" w:unhideWhenUsed="1"/>
-    <w:lsdException w:name="Outline List 3" w:semiHidden="1" w:uiPriority="99" w:unhideWhenUsed="1"/>
+    <w:lsdException w:name="No List" w:uiPriority="99" w:semiHidden="1" w:unhideWhenUsed="1"/>
+    <w:lsdException w:name="Outline List 1" w:uiPriority="99" w:semiHidden="1" w:unhideWhenUsed="1"/>
+    <w:lsdException w:name="Outline List 2" w:uiPriority="99" w:semiHidden="1" w:unhideWhenUsed="1"/>
+    <w:lsdException w:name="Outline List 3" w:uiPriority="99" w:semiHidden="1" w:unhideWhenUsed="1"/>
     <w:lsdException w:name="Table Simple 1" w:semiHidden="1" w:unhideWhenUsed="1"/>
     <w:lsdException w:name="Table Simple 2" w:semiHidden="1" w:unhideWhenUsed="1"/>
     <w:lsdException w:name="Table Simple 3" w:semiHidden="1" w:unhideWhenUsed="1"/>
@@ -8074,7 +8433,7 @@
     <w:lsdException w:name="Table Web 3" w:semiHidden="1" w:unhideWhenUsed="1"/>
     <w:lsdException w:name="Balloon Text" w:semiHidden="1" w:unhideWhenUsed="1"/>
     <w:lsdException w:name="Table Theme" w:semiHidden="1" w:unhideWhenUsed="1"/>
-    <w:lsdException w:name="Placeholder Text" w:semiHidden="1" w:uiPriority="99"/>
+    <w:lsdException w:name="Placeholder Text" w:uiPriority="99" w:semiHidden="1"/>
     <w:lsdException w:name="No Spacing" w:uiPriority="99"/>
     <w:lsdException w:name="Light Shading" w:uiPriority="99"/>
     <w:lsdException w:name="Light List" w:uiPriority="99"/>
@@ -8096,7 +8455,7 @@
     <w:lsdException w:name="Medium Shading 1 Accent 1" w:uiPriority="99"/>
     <w:lsdException w:name="Medium Shading 2 Accent 1" w:uiPriority="99"/>
     <w:lsdException w:name="Medium List 1 Accent 1" w:uiPriority="99"/>
-    <w:lsdException w:name="Revision" w:semiHidden="1" w:uiPriority="99"/>
+    <w:lsdException w:name="Revision" w:uiPriority="99" w:semiHidden="1"/>
     <w:lsdException w:name="List Paragraph" w:uiPriority="99"/>
     <w:lsdException w:name="Quote" w:uiPriority="99"/>
     <w:lsdException w:name="Intense Quote" w:uiPriority="99"/>
@@ -8183,8 +8542,8 @@
     <w:lsdException w:name="Subtle Reference" w:uiPriority="31" w:qFormat="1"/>
     <w:lsdException w:name="Intense Reference" w:uiPriority="32" w:qFormat="1"/>
     <w:lsdException w:name="Book Title" w:uiPriority="33" w:qFormat="1"/>
-    <w:lsdException w:name="Bibliography" w:semiHidden="1" w:uiPriority="37" w:unhideWhenUsed="1"/>
-    <w:lsdException w:name="TOC Heading" w:semiHidden="1" w:uiPriority="39" w:unhideWhenUsed="1" w:qFormat="1"/>
+    <w:lsdException w:name="Bibliography" w:uiPriority="37" w:semiHidden="1" w:unhideWhenUsed="1"/>
+    <w:lsdException w:name="TOC Heading" w:uiPriority="39" w:semiHidden="1" w:unhideWhenUsed="1" w:qFormat="1"/>
     <w:lsdException w:name="Plain Table 1" w:uiPriority="41"/>
     <w:lsdException w:name="Plain Table 2" w:uiPriority="42"/>
     <w:lsdException w:name="Plain Table 3" w:uiPriority="43"/>
@@ -8289,13 +8648,13 @@
     <w:lsdException w:name="List Table 5 Dark Accent 6" w:uiPriority="50"/>
     <w:lsdException w:name="List Table 6 Colorful Accent 6" w:uiPriority="51"/>
     <w:lsdException w:name="List Table 7 Colorful Accent 6" w:uiPriority="52"/>
-    <w:lsdException w:name="Mention" w:semiHidden="1" w:uiPriority="99" w:unhideWhenUsed="1"/>
-    <w:lsdException w:name="Smart Hyperlink" w:semiHidden="1" w:uiPriority="99" w:unhideWhenUsed="1"/>
-    <w:lsdException w:name="Hashtag" w:semiHidden="1" w:uiPriority="99" w:unhideWhenUsed="1"/>
-    <w:lsdException w:name="Unresolved Mention" w:semiHidden="1" w:uiPriority="99" w:unhideWhenUsed="1"/>
-    <w:lsdException w:name="Smart Link" w:semiHidden="1" w:uiPriority="99" w:unhideWhenUsed="1"/>
+    <w:lsdException w:name="Mention" w:uiPriority="99" w:semiHidden="1" w:unhideWhenUsed="1"/>
+    <w:lsdException w:name="Smart Hyperlink" w:uiPriority="99" w:semiHidden="1" w:unhideWhenUsed="1"/>
+    <w:lsdException w:name="Hashtag" w:uiPriority="99" w:semiHidden="1" w:unhideWhenUsed="1"/>
+    <w:lsdException w:name="Unresolved Mention" w:uiPriority="99" w:semiHidden="1" w:unhideWhenUsed="1"/>
+    <w:lsdException w:name="Smart Link" w:uiPriority="99" w:semiHidden="1" w:unhideWhenUsed="1"/>
   </w:latentStyles>
-  <w:style w:type="paragraph" w:default="1" w:styleId="Normal">
+  <w:style w:type="paragraph" w:styleId="Normal" w:default="1">
     <w:name w:val="Normal"/>
     <w:qFormat/>
     <w:rsid w:val="0008565F"/>
@@ -8337,13 +8696,13 @@
       <w:sz w:val="28"/>
     </w:rPr>
   </w:style>
-  <w:style w:type="character" w:default="1" w:styleId="Fontepargpadro">
+  <w:style w:type="character" w:styleId="Fontepargpadro" w:default="1">
     <w:name w:val="Default Paragraph Font"/>
     <w:uiPriority w:val="1"/>
     <w:semiHidden/>
     <w:unhideWhenUsed/>
   </w:style>
-  <w:style w:type="table" w:default="1" w:styleId="Tabelanormal">
+  <w:style w:type="table" w:styleId="Tabelanormal" w:default="1">
     <w:name w:val="Normal Table"/>
     <w:uiPriority w:val="99"/>
     <w:semiHidden/>
@@ -8358,7 +8717,7 @@
       </w:tblCellMar>
     </w:tblPr>
   </w:style>
-  <w:style w:type="numbering" w:default="1" w:styleId="Semlista">
+  <w:style w:type="numbering" w:styleId="Semlista" w:default="1">
     <w:name w:val="No List"/>
     <w:uiPriority w:val="99"/>
     <w:semiHidden/>
@@ -8387,12 +8746,12 @@
     <w:basedOn w:val="Tabelanormal"/>
     <w:tblPr>
       <w:tblBorders>
-        <w:top w:val="single" w:sz="4" w:space="0" w:color="auto"/>
-        <w:left w:val="single" w:sz="4" w:space="0" w:color="auto"/>
-        <w:bottom w:val="single" w:sz="4" w:space="0" w:color="auto"/>
-        <w:right w:val="single" w:sz="4" w:space="0" w:color="auto"/>
-        <w:insideH w:val="single" w:sz="4" w:space="0" w:color="auto"/>
-        <w:insideV w:val="single" w:sz="4" w:space="0" w:color="auto"/>
+        <w:top w:val="single" w:color="auto" w:sz="4" w:space="0"/>
+        <w:left w:val="single" w:color="auto" w:sz="4" w:space="0"/>
+        <w:bottom w:val="single" w:color="auto" w:sz="4" w:space="0"/>
+        <w:right w:val="single" w:color="auto" w:sz="4" w:space="0"/>
+        <w:insideH w:val="single" w:color="auto" w:sz="4" w:space="0"/>
+        <w:insideV w:val="single" w:color="auto" w:sz="4" w:space="0"/>
       </w:tblBorders>
     </w:tblPr>
   </w:style>

</xml_diff>

<commit_message>
Att trabalho fausto - Att 9
</commit_message>
<xml_diff>
--- a/2_Semestre/Estrutura de Dados - Fausto/Tarefas/Trabalho T1 25-03/Ficha comparativa de algoritmos de ordenação.docx
+++ b/2_Semestre/Estrutura de Dados - Fausto/Tarefas/Trabalho T1 25-03/Ficha comparativa de algoritmos de ordenação.docx
@@ -844,14 +844,27 @@
           </w:tcPr>
           <w:p>
             <w:pPr>
-              <w:spacing w:after="0" w:line="240" w:lineRule="auto"/>
-              <w:jc w:val="right"/>
-              <w:rPr>
-                <w:b/>
-                <w:bCs/>
-                <w:lang w:val="pt-PT"/>
-              </w:rPr>
-            </w:pPr>
+              <w:pStyle w:val="Normal"/>
+              <w:spacing w:after="0" w:line="240" w:lineRule="auto"/>
+              <w:jc w:val="right"/>
+              <w:rPr>
+                <w:lang w:val="pt-PT" w:eastAsia="zh-CN"/>
+              </w:rPr>
+            </w:pPr>
+            <w:r>
+              <w:rPr>
+                <w:b w:val="1"/>
+                <w:bCs w:val="1"/>
+                <w:lang w:val="pt-PT"/>
+              </w:rPr>
+              <w:t xml:space="preserve">110s </w:t>
+            </w:r>
+            <w:r>
+              <w:rPr>
+                <w:lang w:val="pt-PT"/>
+              </w:rPr>
+              <w:t>≅ 1min e 50s</w:t>
+            </w:r>
           </w:p>
         </w:tc>
         <w:tc>
@@ -903,14 +916,20 @@
           </w:tcPr>
           <w:p>
             <w:pPr>
-              <w:spacing w:after="0" w:line="240" w:lineRule="auto"/>
-              <w:jc w:val="right"/>
-              <w:rPr>
-                <w:b/>
-                <w:bCs/>
-                <w:lang w:val="pt-PT"/>
-              </w:rPr>
-            </w:pPr>
+              <w:pStyle w:val="Normal"/>
+              <w:spacing w:after="0" w:line="240" w:lineRule="auto"/>
+              <w:jc w:val="right"/>
+              <w:rPr>
+                <w:lang w:val="pt-PT" w:eastAsia="zh-CN"/>
+              </w:rPr>
+            </w:pPr>
+            <w:r>
+              <w:rPr>
+                <w:noProof w:val="0"/>
+                <w:lang w:val="pt-PT" w:eastAsia="zh-CN"/>
+              </w:rPr>
+              <w:t>709s ≅ 11min e 49s</w:t>
+            </w:r>
           </w:p>
         </w:tc>
         <w:tc>
@@ -960,12 +979,31 @@
           </w:tcPr>
           <w:p>
             <w:pPr>
-              <w:spacing w:after="0" w:line="240" w:lineRule="auto"/>
-              <w:jc w:val="right"/>
-              <w:rPr>
-                <w:lang w:val="pt-PT"/>
-              </w:rPr>
-            </w:pPr>
+              <w:pStyle w:val="Normal"/>
+              <w:spacing w:after="0" w:line="240" w:lineRule="auto"/>
+              <w:jc w:val="right"/>
+              <w:rPr>
+                <w:lang w:val="pt-PT" w:eastAsia="zh-CN"/>
+              </w:rPr>
+            </w:pPr>
+            <w:r>
+              <w:rPr>
+                <w:lang w:val="pt-PT"/>
+              </w:rPr>
+              <w:t xml:space="preserve">2903s </w:t>
+            </w:r>
+            <w:r>
+              <w:rPr>
+                <w:lang w:val="pt-PT"/>
+              </w:rPr>
+              <w:t>≅</w:t>
+            </w:r>
+            <w:r>
+              <w:rPr>
+                <w:lang w:val="pt-PT"/>
+              </w:rPr>
+              <w:t xml:space="preserve"> 48min e 23s</w:t>
+            </w:r>
           </w:p>
         </w:tc>
         <w:tc>
@@ -1131,11 +1169,19 @@
               <w:spacing w:after="0" w:line="240" w:lineRule="auto"/>
               <w:jc w:val="right"/>
               <w:rPr>
-                <w:b/>
-                <w:bCs/>
-                <w:lang w:val="pt-PT"/>
-              </w:rPr>
-            </w:pPr>
+                <w:b w:val="1"/>
+                <w:bCs w:val="1"/>
+                <w:lang w:val="pt-PT"/>
+              </w:rPr>
+            </w:pPr>
+            <w:r>
+              <w:rPr>
+                <w:b w:val="1"/>
+                <w:bCs w:val="1"/>
+                <w:lang w:val="pt-PT"/>
+              </w:rPr>
+              <w:t>10,223 MB</w:t>
+            </w:r>
           </w:p>
         </w:tc>
         <w:tc>
@@ -1190,11 +1236,19 @@
               <w:spacing w:after="0" w:line="240" w:lineRule="auto"/>
               <w:jc w:val="right"/>
               <w:rPr>
-                <w:b/>
-                <w:bCs/>
-                <w:lang w:val="pt-PT"/>
-              </w:rPr>
-            </w:pPr>
+                <w:b w:val="1"/>
+                <w:bCs w:val="1"/>
+                <w:lang w:val="pt-PT"/>
+              </w:rPr>
+            </w:pPr>
+            <w:r>
+              <w:rPr>
+                <w:b w:val="1"/>
+                <w:bCs w:val="1"/>
+                <w:lang w:val="pt-PT"/>
+              </w:rPr>
+              <w:t>24,248 MB</w:t>
+            </w:r>
           </w:p>
         </w:tc>
         <w:tc>
@@ -1250,6 +1304,24 @@
                 <w:lang w:val="pt-PT"/>
               </w:rPr>
             </w:pPr>
+            <w:r>
+              <w:rPr>
+                <w:lang w:val="pt-PT"/>
+              </w:rPr>
+              <w:t>48,24</w:t>
+            </w:r>
+            <w:r>
+              <w:rPr>
+                <w:lang w:val="pt-PT"/>
+              </w:rPr>
+              <w:t>6</w:t>
+            </w:r>
+            <w:r>
+              <w:rPr>
+                <w:lang w:val="pt-PT"/>
+              </w:rPr>
+              <w:t xml:space="preserve"> MB</w:t>
+            </w:r>
           </w:p>
         </w:tc>
         <w:tc>
@@ -1309,7 +1381,19 @@
               <w:rPr>
                 <w:lang w:val="pt-PT"/>
               </w:rPr>
-              <w:t>96.256 MB</w:t>
+              <w:t>96</w:t>
+            </w:r>
+            <w:r>
+              <w:rPr>
+                <w:lang w:val="pt-PT"/>
+              </w:rPr>
+              <w:t>,</w:t>
+            </w:r>
+            <w:r>
+              <w:rPr>
+                <w:lang w:val="pt-PT"/>
+              </w:rPr>
+              <w:t>256 MB</w:t>
             </w:r>
           </w:p>
         </w:tc>
@@ -1493,10 +1577,12 @@
           </w:tcPr>
           <w:p>
             <w:pPr>
-              <w:spacing w:after="0" w:line="240" w:lineRule="auto"/>
-              <w:jc w:val="right"/>
-              <w:rPr>
-                <w:lang w:val="pt-PT"/>
+              <w:pStyle w:val="Normal"/>
+              <w:spacing w:after="0" w:line="240" w:lineRule="auto"/>
+              <w:jc w:val="right"/>
+              <w:rPr>
+                <w:noProof w:val="0"/>
+                <w:lang w:val="pt-PT" w:eastAsia="zh-CN"/>
               </w:rPr>
             </w:pPr>
           </w:p>
@@ -4491,11 +4577,19 @@
               <w:spacing w:after="0" w:line="240" w:lineRule="auto"/>
               <w:jc w:val="right"/>
               <w:rPr>
-                <w:b/>
-                <w:bCs/>
-                <w:lang w:val="pt-PT"/>
-              </w:rPr>
-            </w:pPr>
+                <w:b w:val="1"/>
+                <w:bCs w:val="1"/>
+                <w:lang w:val="pt-PT"/>
+              </w:rPr>
+            </w:pPr>
+            <w:r>
+              <w:rPr>
+                <w:b w:val="1"/>
+                <w:bCs w:val="1"/>
+                <w:lang w:val="pt-PT"/>
+              </w:rPr>
+              <w:t>9.942</w:t>
+            </w:r>
           </w:p>
         </w:tc>
         <w:tc>
@@ -4550,11 +4644,19 @@
               <w:spacing w:after="0" w:line="240" w:lineRule="auto"/>
               <w:jc w:val="right"/>
               <w:rPr>
-                <w:b/>
-                <w:bCs/>
-                <w:lang w:val="pt-PT"/>
-              </w:rPr>
-            </w:pPr>
+                <w:b w:val="1"/>
+                <w:bCs w:val="1"/>
+                <w:lang w:val="pt-PT"/>
+              </w:rPr>
+            </w:pPr>
+            <w:r>
+              <w:rPr>
+                <w:b w:val="1"/>
+                <w:bCs w:val="1"/>
+                <w:lang w:val="pt-PT"/>
+              </w:rPr>
+              <w:t>24.675</w:t>
+            </w:r>
           </w:p>
         </w:tc>
         <w:tc>
@@ -4610,6 +4712,12 @@
                 <w:lang w:val="pt-PT"/>
               </w:rPr>
             </w:pPr>
+            <w:r>
+              <w:rPr>
+                <w:lang w:val="pt-PT"/>
+              </w:rPr>
+              <w:t>49.353</w:t>
+            </w:r>
           </w:p>
         </w:tc>
         <w:tc>
@@ -4748,11 +4856,19 @@
               <w:spacing w:after="0" w:line="240" w:lineRule="auto"/>
               <w:jc w:val="right"/>
               <w:rPr>
-                <w:b/>
-                <w:bCs/>
-                <w:lang w:val="pt-PT"/>
-              </w:rPr>
-            </w:pPr>
+                <w:b w:val="1"/>
+                <w:bCs w:val="1"/>
+                <w:lang w:val="pt-PT"/>
+              </w:rPr>
+            </w:pPr>
+            <w:r>
+              <w:rPr>
+                <w:b w:val="1"/>
+                <w:bCs w:val="1"/>
+                <w:lang w:val="pt-PT"/>
+              </w:rPr>
+              <w:t>99.410.058</w:t>
+            </w:r>
           </w:p>
         </w:tc>
         <w:tc>
@@ -4807,11 +4923,19 @@
               <w:spacing w:after="0" w:line="240" w:lineRule="auto"/>
               <w:jc w:val="right"/>
               <w:rPr>
-                <w:b/>
-                <w:bCs/>
-                <w:lang w:val="pt-PT"/>
-              </w:rPr>
-            </w:pPr>
+                <w:b w:val="1"/>
+                <w:bCs w:val="1"/>
+                <w:lang w:val="pt-PT"/>
+              </w:rPr>
+            </w:pPr>
+            <w:r>
+              <w:rPr>
+                <w:b w:val="1"/>
+                <w:bCs w:val="1"/>
+                <w:lang w:val="pt-PT"/>
+              </w:rPr>
+              <w:t>616.850.325</w:t>
+            </w:r>
           </w:p>
         </w:tc>
         <w:tc>
@@ -4867,6 +4991,12 @@
                 <w:lang w:val="pt-PT"/>
               </w:rPr>
             </w:pPr>
+            <w:r>
+              <w:rPr>
+                <w:lang w:val="pt-PT"/>
+              </w:rPr>
+              <w:t>2.467.600.647</w:t>
+            </w:r>
           </w:p>
         </w:tc>
         <w:tc>
@@ -5005,11 +5135,19 @@
               <w:spacing w:after="0" w:line="240" w:lineRule="auto"/>
               <w:jc w:val="right"/>
               <w:rPr>
-                <w:b/>
-                <w:bCs/>
-                <w:lang w:val="pt-PT"/>
-              </w:rPr>
-            </w:pPr>
+                <w:b w:val="1"/>
+                <w:bCs w:val="1"/>
+                <w:lang w:val="pt-PT"/>
+              </w:rPr>
+            </w:pPr>
+            <w:r>
+              <w:rPr>
+                <w:b w:val="1"/>
+                <w:bCs w:val="1"/>
+                <w:lang w:val="pt-PT"/>
+              </w:rPr>
+              <w:t>25.297.553</w:t>
+            </w:r>
           </w:p>
         </w:tc>
         <w:tc>
@@ -5062,11 +5200,19 @@
               <w:spacing w:after="0" w:line="240" w:lineRule="auto"/>
               <w:jc w:val="right"/>
               <w:rPr>
-                <w:b/>
-                <w:bCs/>
-                <w:lang w:val="pt-PT"/>
-              </w:rPr>
-            </w:pPr>
+                <w:b w:val="1"/>
+                <w:bCs w:val="1"/>
+                <w:lang w:val="pt-PT"/>
+              </w:rPr>
+            </w:pPr>
+            <w:r>
+              <w:rPr>
+                <w:b w:val="1"/>
+                <w:bCs w:val="1"/>
+                <w:lang w:val="pt-PT"/>
+              </w:rPr>
+              <w:t>157.485.392</w:t>
+            </w:r>
           </w:p>
         </w:tc>
         <w:tc>
@@ -5122,6 +5268,12 @@
                 <w:lang w:val="pt-PT"/>
               </w:rPr>
             </w:pPr>
+            <w:r>
+              <w:rPr>
+                <w:lang w:val="pt-PT"/>
+              </w:rPr>
+              <w:t>625.828.205</w:t>
+            </w:r>
           </w:p>
         </w:tc>
         <w:tc>

</xml_diff>